<commit_message>
creating new directories and cleaning the design directory
</commit_message>
<xml_diff>
--- a/docs/NewDocumentation/BPM_Documentation.docx
+++ b/docs/NewDocumentation/BPM_Documentation.docx
@@ -1,7 +1,1557 @@
 
 <file path=word/document.xml><?xml version="1.0" encoding="utf-8"?>
-<w:document xmlns:wpc="http://schemas.microsoft.com/office/word/2010/wordprocessingCanvas" xmlns:mc="http://schemas.openxmlformats.org/markup-compatibility/2006" xmlns:o="urn:schemas-microsoft-com:office:office" xmlns:r="http://schemas.openxmlformats.org/officeDocument/2006/relationships" xmlns:m="http://schemas.openxmlformats.org/officeDocument/2006/math" xmlns:v="urn:schemas-microsoft-com:vml" xmlns:wp14="http://schemas.microsoft.com/office/word/2010/wordprocessingDrawing" xmlns:wp="http://schemas.openxmlformats.org/drawingml/2006/wordprocessingDrawing" xmlns:w10="urn:schemas-microsoft-com:office:word" xmlns:w="http://schemas.openxmlformats.org/wordprocessingml/2006/main" xmlns:w14="http://schemas.microsoft.com/office/word/2010/wordml" xmlns:w15="http://schemas.microsoft.com/office/word/2012/wordml" xmlns:wpg="http://schemas.microsoft.com/office/word/2010/wordprocessingGroup" xmlns:wpi="http://schemas.microsoft.com/office/word/2010/wordprocessingInk" xmlns:wne="http://schemas.microsoft.com/office/word/2006/wordml" xmlns:wps="http://schemas.microsoft.com/office/word/2010/wordprocessingShape" mc:Ignorable="w14 w15 wp14">
+<w:document xmlns:wpc="http://schemas.microsoft.com/office/word/2010/wordprocessingCanvas" xmlns:cx="http://schemas.microsoft.com/office/drawing/2014/chartex" xmlns:cx1="http://schemas.microsoft.com/office/drawing/2015/9/8/chartex" xmlns:mc="http://schemas.openxmlformats.org/markup-compatibility/2006" xmlns:o="urn:schemas-microsoft-com:office:office" xmlns:r="http://schemas.openxmlformats.org/officeDocument/2006/relationships" xmlns:m="http://schemas.openxmlformats.org/officeDocument/2006/math" xmlns:v="urn:schemas-microsoft-com:vml" xmlns:wp14="http://schemas.microsoft.com/office/word/2010/wordprocessingDrawing" xmlns:wp="http://schemas.openxmlformats.org/drawingml/2006/wordprocessingDrawing" xmlns:w10="urn:schemas-microsoft-com:office:word" xmlns:w="http://schemas.openxmlformats.org/wordprocessingml/2006/main" xmlns:w14="http://schemas.microsoft.com/office/word/2010/wordml" xmlns:w15="http://schemas.microsoft.com/office/word/2012/wordml" xmlns:w16se="http://schemas.microsoft.com/office/word/2015/wordml/symex" xmlns:wpg="http://schemas.microsoft.com/office/word/2010/wordprocessingGroup" xmlns:wpi="http://schemas.microsoft.com/office/word/2010/wordprocessingInk" xmlns:wne="http://schemas.microsoft.com/office/word/2006/wordml" xmlns:wps="http://schemas.microsoft.com/office/word/2010/wordprocessingShape" mc:Ignorable="w14 w15 w16se wp14">
   <w:body>
+    <w:p>
+      <w:pPr>
+        <w:pStyle w:val="BodyText"/>
+        <w:rPr>
+          <w:rStyle w:val="IntenseEmphasis"/>
+          <w:sz w:val="72"/>
+        </w:rPr>
+      </w:pPr>
+      <w:r>
+        <w:rPr>
+          <w:rStyle w:val="IntenseEmphasis"/>
+          <w:sz w:val="72"/>
+        </w:rPr>
+        <w:t>BPM</w:t>
+      </w:r>
+      <w:r>
+        <w:rPr>
+          <w:rStyle w:val="IntenseEmphasis"/>
+          <w:sz w:val="72"/>
+        </w:rPr>
+        <w:t xml:space="preserve"> DOCUMENTATION</w:t>
+      </w:r>
+    </w:p>
+    <w:p/>
+    <w:p/>
+    <w:tbl>
+      <w:tblPr>
+        <w:tblStyle w:val="GridTable1Light"/>
+        <w:tblW w:w="9168" w:type="dxa"/>
+        <w:tblCellMar>
+          <w:left w:w="-5" w:type="dxa"/>
+          <w:right w:w="0" w:type="dxa"/>
+        </w:tblCellMar>
+        <w:tblLook w:val="04A0" w:firstRow="1" w:lastRow="0" w:firstColumn="1" w:lastColumn="0" w:noHBand="0" w:noVBand="1"/>
+      </w:tblPr>
+      <w:tblGrid>
+        <w:gridCol w:w="1021"/>
+        <w:gridCol w:w="1898"/>
+        <w:gridCol w:w="195"/>
+        <w:gridCol w:w="1703"/>
+        <w:gridCol w:w="1482"/>
+        <w:gridCol w:w="1401"/>
+        <w:gridCol w:w="1468"/>
+      </w:tblGrid>
+      <w:tr>
+        <w:trPr>
+          <w:cnfStyle w:val="100000000000" w:firstRow="1" w:lastRow="0" w:firstColumn="0" w:lastColumn="0" w:oddVBand="0" w:evenVBand="0" w:oddHBand="0" w:evenHBand="0" w:firstRowFirstColumn="0" w:firstRowLastColumn="0" w:lastRowFirstColumn="0" w:lastRowLastColumn="0"/>
+          <w:trHeight w:val="1027"/>
+        </w:trPr>
+        <w:tc>
+          <w:tcPr>
+            <w:cnfStyle w:val="001000000000" w:firstRow="0" w:lastRow="0" w:firstColumn="1" w:lastColumn="0" w:oddVBand="0" w:evenVBand="0" w:oddHBand="0" w:evenHBand="0" w:firstRowFirstColumn="0" w:firstRowLastColumn="0" w:lastRowFirstColumn="0" w:lastRowLastColumn="0"/>
+            <w:tcW w:w="1021" w:type="dxa"/>
+            <w:tcBorders>
+              <w:bottom w:val="single" w:sz="12" w:space="0" w:color="666666"/>
+            </w:tcBorders>
+            <w:shd w:val="clear" w:color="auto" w:fill="auto"/>
+          </w:tcPr>
+          <w:p>
+            <w:pPr>
+              <w:rPr>
+                <w:rFonts w:ascii="Calibri" w:hAnsi="Calibri" w:cs="Calibri"/>
+              </w:rPr>
+            </w:pPr>
+            <w:r>
+              <w:rPr>
+                <w:rFonts w:ascii="Calibri" w:hAnsi="Calibri" w:cs="Calibri"/>
+                <w:szCs w:val="22"/>
+              </w:rPr>
+              <w:t>ID</w:t>
+            </w:r>
+          </w:p>
+        </w:tc>
+        <w:tc>
+          <w:tcPr>
+            <w:tcW w:w="2093" w:type="dxa"/>
+            <w:gridSpan w:val="2"/>
+            <w:tcBorders>
+              <w:bottom w:val="single" w:sz="12" w:space="0" w:color="666666"/>
+            </w:tcBorders>
+            <w:shd w:val="clear" w:color="auto" w:fill="auto"/>
+          </w:tcPr>
+          <w:p>
+            <w:pPr>
+              <w:cnfStyle w:val="100000000000" w:firstRow="1" w:lastRow="0" w:firstColumn="0" w:lastColumn="0" w:oddVBand="0" w:evenVBand="0" w:oddHBand="0" w:evenHBand="0" w:firstRowFirstColumn="0" w:firstRowLastColumn="0" w:lastRowFirstColumn="0" w:lastRowLastColumn="0"/>
+              <w:rPr>
+                <w:rFonts w:ascii="Calibri" w:hAnsi="Calibri" w:cs="Calibri"/>
+              </w:rPr>
+            </w:pPr>
+            <w:r>
+              <w:rPr>
+                <w:rFonts w:ascii="Calibri" w:hAnsi="Calibri" w:cs="Calibri"/>
+                <w:szCs w:val="22"/>
+              </w:rPr>
+              <w:t>SUMMARY OF REQUIREMENT</w:t>
+            </w:r>
+          </w:p>
+          <w:p>
+            <w:pPr>
+              <w:cnfStyle w:val="100000000000" w:firstRow="1" w:lastRow="0" w:firstColumn="0" w:lastColumn="0" w:oddVBand="0" w:evenVBand="0" w:oddHBand="0" w:evenHBand="0" w:firstRowFirstColumn="0" w:firstRowLastColumn="0" w:lastRowFirstColumn="0" w:lastRowLastColumn="0"/>
+              <w:rPr>
+                <w:rFonts w:ascii="Calibri" w:hAnsi="Calibri" w:cs="Calibri"/>
+              </w:rPr>
+            </w:pPr>
+            <w:r>
+              <w:rPr>
+                <w:rFonts w:ascii="Calibri" w:hAnsi="Calibri" w:cs="Calibri"/>
+                <w:szCs w:val="22"/>
+              </w:rPr>
+              <w:t>(I WANT TO)</w:t>
+            </w:r>
+          </w:p>
+          <w:p>
+            <w:pPr>
+              <w:cnfStyle w:val="100000000000" w:firstRow="1" w:lastRow="0" w:firstColumn="0" w:lastColumn="0" w:oddVBand="0" w:evenVBand="0" w:oddHBand="0" w:evenHBand="0" w:firstRowFirstColumn="0" w:firstRowLastColumn="0" w:lastRowFirstColumn="0" w:lastRowLastColumn="0"/>
+              <w:rPr>
+                <w:rFonts w:ascii="Calibri" w:hAnsi="Calibri" w:cs="Calibri"/>
+                <w:szCs w:val="22"/>
+              </w:rPr>
+            </w:pPr>
+          </w:p>
+          <w:p>
+            <w:pPr>
+              <w:cnfStyle w:val="100000000000" w:firstRow="1" w:lastRow="0" w:firstColumn="0" w:lastColumn="0" w:oddVBand="0" w:evenVBand="0" w:oddHBand="0" w:evenHBand="0" w:firstRowFirstColumn="0" w:firstRowLastColumn="0" w:lastRowFirstColumn="0" w:lastRowLastColumn="0"/>
+              <w:rPr>
+                <w:rFonts w:ascii="Calibri" w:hAnsi="Calibri" w:cs="Calibri"/>
+                <w:szCs w:val="22"/>
+              </w:rPr>
+            </w:pPr>
+          </w:p>
+        </w:tc>
+        <w:tc>
+          <w:tcPr>
+            <w:tcW w:w="1703" w:type="dxa"/>
+            <w:tcBorders>
+              <w:bottom w:val="single" w:sz="12" w:space="0" w:color="666666"/>
+            </w:tcBorders>
+            <w:shd w:val="clear" w:color="auto" w:fill="auto"/>
+          </w:tcPr>
+          <w:p>
+            <w:pPr>
+              <w:cnfStyle w:val="100000000000" w:firstRow="1" w:lastRow="0" w:firstColumn="0" w:lastColumn="0" w:oddVBand="0" w:evenVBand="0" w:oddHBand="0" w:evenHBand="0" w:firstRowFirstColumn="0" w:firstRowLastColumn="0" w:lastRowFirstColumn="0" w:lastRowLastColumn="0"/>
+              <w:rPr>
+                <w:rFonts w:ascii="Calibri" w:hAnsi="Calibri" w:cs="Calibri"/>
+              </w:rPr>
+            </w:pPr>
+            <w:r>
+              <w:rPr>
+                <w:rFonts w:ascii="Calibri" w:hAnsi="Calibri" w:cs="Calibri"/>
+                <w:szCs w:val="22"/>
+              </w:rPr>
+              <w:t xml:space="preserve">RATIONALE </w:t>
+            </w:r>
+          </w:p>
+          <w:p>
+            <w:pPr>
+              <w:cnfStyle w:val="100000000000" w:firstRow="1" w:lastRow="0" w:firstColumn="0" w:lastColumn="0" w:oddVBand="0" w:evenVBand="0" w:oddHBand="0" w:evenHBand="0" w:firstRowFirstColumn="0" w:firstRowLastColumn="0" w:lastRowFirstColumn="0" w:lastRowLastColumn="0"/>
+              <w:rPr>
+                <w:rFonts w:ascii="Calibri" w:hAnsi="Calibri" w:cs="Calibri"/>
+              </w:rPr>
+            </w:pPr>
+            <w:r>
+              <w:rPr>
+                <w:rFonts w:ascii="Calibri" w:hAnsi="Calibri" w:cs="Calibri"/>
+                <w:szCs w:val="22"/>
+              </w:rPr>
+              <w:t>(SO THAT I CAN)</w:t>
+            </w:r>
+          </w:p>
+          <w:p>
+            <w:pPr>
+              <w:cnfStyle w:val="100000000000" w:firstRow="1" w:lastRow="0" w:firstColumn="0" w:lastColumn="0" w:oddVBand="0" w:evenVBand="0" w:oddHBand="0" w:evenHBand="0" w:firstRowFirstColumn="0" w:firstRowLastColumn="0" w:lastRowFirstColumn="0" w:lastRowLastColumn="0"/>
+              <w:rPr>
+                <w:rFonts w:ascii="Calibri" w:hAnsi="Calibri" w:cs="Calibri"/>
+                <w:szCs w:val="22"/>
+              </w:rPr>
+            </w:pPr>
+          </w:p>
+        </w:tc>
+        <w:tc>
+          <w:tcPr>
+            <w:tcW w:w="1482" w:type="dxa"/>
+            <w:tcBorders>
+              <w:bottom w:val="single" w:sz="12" w:space="0" w:color="666666"/>
+            </w:tcBorders>
+            <w:shd w:val="clear" w:color="auto" w:fill="auto"/>
+          </w:tcPr>
+          <w:p>
+            <w:pPr>
+              <w:cnfStyle w:val="100000000000" w:firstRow="1" w:lastRow="0" w:firstColumn="0" w:lastColumn="0" w:oddVBand="0" w:evenVBand="0" w:oddHBand="0" w:evenHBand="0" w:firstRowFirstColumn="0" w:firstRowLastColumn="0" w:lastRowFirstColumn="0" w:lastRowLastColumn="0"/>
+              <w:rPr>
+                <w:rFonts w:ascii="Calibri" w:hAnsi="Calibri" w:cs="Calibri"/>
+              </w:rPr>
+            </w:pPr>
+            <w:r>
+              <w:rPr>
+                <w:rFonts w:ascii="Calibri" w:hAnsi="Calibri" w:cs="Calibri"/>
+                <w:szCs w:val="22"/>
+              </w:rPr>
+              <w:t>PRIORITY</w:t>
+            </w:r>
+          </w:p>
+        </w:tc>
+        <w:tc>
+          <w:tcPr>
+            <w:tcW w:w="1401" w:type="dxa"/>
+            <w:tcBorders>
+              <w:bottom w:val="single" w:sz="12" w:space="0" w:color="666666"/>
+            </w:tcBorders>
+            <w:shd w:val="clear" w:color="auto" w:fill="auto"/>
+          </w:tcPr>
+          <w:p>
+            <w:pPr>
+              <w:cnfStyle w:val="100000000000" w:firstRow="1" w:lastRow="0" w:firstColumn="0" w:lastColumn="0" w:oddVBand="0" w:evenVBand="0" w:oddHBand="0" w:evenHBand="0" w:firstRowFirstColumn="0" w:firstRowLastColumn="0" w:lastRowFirstColumn="0" w:lastRowLastColumn="0"/>
+              <w:rPr>
+                <w:rFonts w:ascii="Calibri" w:hAnsi="Calibri" w:cs="Calibri"/>
+              </w:rPr>
+            </w:pPr>
+            <w:r>
+              <w:rPr>
+                <w:rFonts w:ascii="Calibri" w:hAnsi="Calibri" w:cs="Calibri"/>
+                <w:szCs w:val="22"/>
+              </w:rPr>
+              <w:t>SOURCE</w:t>
+            </w:r>
+          </w:p>
+        </w:tc>
+        <w:tc>
+          <w:tcPr>
+            <w:tcW w:w="1468" w:type="dxa"/>
+            <w:tcBorders>
+              <w:bottom w:val="single" w:sz="12" w:space="0" w:color="666666"/>
+            </w:tcBorders>
+            <w:shd w:val="clear" w:color="auto" w:fill="auto"/>
+          </w:tcPr>
+          <w:p>
+            <w:pPr>
+              <w:cnfStyle w:val="100000000000" w:firstRow="1" w:lastRow="0" w:firstColumn="0" w:lastColumn="0" w:oddVBand="0" w:evenVBand="0" w:oddHBand="0" w:evenHBand="0" w:firstRowFirstColumn="0" w:firstRowLastColumn="0" w:lastRowFirstColumn="0" w:lastRowLastColumn="0"/>
+              <w:rPr>
+                <w:rFonts w:ascii="Calibri" w:hAnsi="Calibri" w:cs="Calibri"/>
+              </w:rPr>
+            </w:pPr>
+            <w:r>
+              <w:rPr>
+                <w:rFonts w:ascii="Calibri" w:hAnsi="Calibri" w:cs="Calibri"/>
+                <w:szCs w:val="22"/>
+              </w:rPr>
+              <w:t>CREATED</w:t>
+            </w:r>
+          </w:p>
+        </w:tc>
+      </w:tr>
+      <w:tr>
+        <w:trPr>
+          <w:trHeight w:val="209"/>
+        </w:trPr>
+        <w:tc>
+          <w:tcPr>
+            <w:cnfStyle w:val="001000000000" w:firstRow="0" w:lastRow="0" w:firstColumn="1" w:lastColumn="0" w:oddVBand="0" w:evenVBand="0" w:oddHBand="0" w:evenHBand="0" w:firstRowFirstColumn="0" w:firstRowLastColumn="0" w:lastRowFirstColumn="0" w:lastRowLastColumn="0"/>
+            <w:tcW w:w="9168" w:type="dxa"/>
+            <w:gridSpan w:val="7"/>
+            <w:shd w:val="clear" w:color="auto" w:fill="auto"/>
+          </w:tcPr>
+          <w:p>
+            <w:pPr>
+              <w:pStyle w:val="Heading2"/>
+              <w:outlineLvl w:val="1"/>
+              <w:rPr>
+                <w:sz w:val="32"/>
+              </w:rPr>
+            </w:pPr>
+            <w:bookmarkStart w:id="0" w:name="_Toc530708661"/>
+            <w:r>
+              <w:rPr>
+                <w:sz w:val="32"/>
+              </w:rPr>
+              <w:t>POST/Power on</w:t>
+            </w:r>
+            <w:bookmarkEnd w:id="0"/>
+          </w:p>
+        </w:tc>
+      </w:tr>
+      <w:tr>
+        <w:trPr>
+          <w:trHeight w:val="250"/>
+        </w:trPr>
+        <w:tc>
+          <w:tcPr>
+            <w:cnfStyle w:val="001000000000" w:firstRow="0" w:lastRow="0" w:firstColumn="1" w:lastColumn="0" w:oddVBand="0" w:evenVBand="0" w:oddHBand="0" w:evenHBand="0" w:firstRowFirstColumn="0" w:firstRowLastColumn="0" w:lastRowFirstColumn="0" w:lastRowLastColumn="0"/>
+            <w:tcW w:w="1021" w:type="dxa"/>
+            <w:shd w:val="clear" w:color="auto" w:fill="auto"/>
+          </w:tcPr>
+          <w:p>
+            <w:pPr>
+              <w:rPr>
+                <w:rFonts w:ascii="Calibri" w:hAnsi="Calibri" w:cs="Calibri"/>
+              </w:rPr>
+            </w:pPr>
+            <w:r>
+              <w:rPr>
+                <w:rFonts w:ascii="Calibri" w:hAnsi="Calibri" w:cs="Calibri"/>
+                <w:szCs w:val="22"/>
+              </w:rPr>
+              <w:t>P1</w:t>
+            </w:r>
+          </w:p>
+        </w:tc>
+        <w:tc>
+          <w:tcPr>
+            <w:tcW w:w="1898" w:type="dxa"/>
+            <w:shd w:val="clear" w:color="auto" w:fill="auto"/>
+          </w:tcPr>
+          <w:p>
+            <w:pPr>
+              <w:cnfStyle w:val="000000000000" w:firstRow="0" w:lastRow="0" w:firstColumn="0" w:lastColumn="0" w:oddVBand="0" w:evenVBand="0" w:oddHBand="0" w:evenHBand="0" w:firstRowFirstColumn="0" w:firstRowLastColumn="0" w:lastRowFirstColumn="0" w:lastRowLastColumn="0"/>
+              <w:rPr>
+                <w:rFonts w:ascii="Calibri" w:hAnsi="Calibri" w:cs="Calibri"/>
+              </w:rPr>
+            </w:pPr>
+            <w:r>
+              <w:rPr>
+                <w:rFonts w:ascii="Calibri" w:hAnsi="Calibri" w:cs="Calibri"/>
+                <w:szCs w:val="22"/>
+              </w:rPr>
+              <w:t>Be able to test the memory</w:t>
+            </w:r>
+          </w:p>
+        </w:tc>
+        <w:tc>
+          <w:tcPr>
+            <w:tcW w:w="1898" w:type="dxa"/>
+            <w:gridSpan w:val="2"/>
+            <w:shd w:val="clear" w:color="auto" w:fill="auto"/>
+          </w:tcPr>
+          <w:p>
+            <w:pPr>
+              <w:cnfStyle w:val="000000000000" w:firstRow="0" w:lastRow="0" w:firstColumn="0" w:lastColumn="0" w:oddVBand="0" w:evenVBand="0" w:oddHBand="0" w:evenHBand="0" w:firstRowFirstColumn="0" w:firstRowLastColumn="0" w:lastRowFirstColumn="0" w:lastRowLastColumn="0"/>
+              <w:rPr>
+                <w:rFonts w:ascii="Calibri" w:hAnsi="Calibri" w:cs="Calibri"/>
+              </w:rPr>
+            </w:pPr>
+            <w:r>
+              <w:rPr>
+                <w:rFonts w:ascii="Calibri" w:hAnsi="Calibri" w:cs="Calibri"/>
+                <w:szCs w:val="22"/>
+              </w:rPr>
+              <w:t>Verify the board will work correctly</w:t>
+            </w:r>
+          </w:p>
+        </w:tc>
+        <w:tc>
+          <w:tcPr>
+            <w:tcW w:w="1482" w:type="dxa"/>
+            <w:shd w:val="clear" w:color="auto" w:fill="auto"/>
+          </w:tcPr>
+          <w:p>
+            <w:pPr>
+              <w:cnfStyle w:val="000000000000" w:firstRow="0" w:lastRow="0" w:firstColumn="0" w:lastColumn="0" w:oddVBand="0" w:evenVBand="0" w:oddHBand="0" w:evenHBand="0" w:firstRowFirstColumn="0" w:firstRowLastColumn="0" w:lastRowFirstColumn="0" w:lastRowLastColumn="0"/>
+              <w:rPr>
+                <w:rFonts w:ascii="Calibri" w:hAnsi="Calibri" w:cs="Calibri"/>
+              </w:rPr>
+            </w:pPr>
+            <w:r>
+              <w:rPr>
+                <w:rFonts w:ascii="Calibri" w:hAnsi="Calibri" w:cs="Calibri"/>
+                <w:szCs w:val="22"/>
+              </w:rPr>
+              <w:t>S</w:t>
+            </w:r>
+          </w:p>
+        </w:tc>
+        <w:tc>
+          <w:tcPr>
+            <w:tcW w:w="1401" w:type="dxa"/>
+            <w:shd w:val="clear" w:color="auto" w:fill="auto"/>
+          </w:tcPr>
+          <w:p>
+            <w:pPr>
+              <w:cnfStyle w:val="000000000000" w:firstRow="0" w:lastRow="0" w:firstColumn="0" w:lastColumn="0" w:oddVBand="0" w:evenVBand="0" w:oddHBand="0" w:evenHBand="0" w:firstRowFirstColumn="0" w:firstRowLastColumn="0" w:lastRowFirstColumn="0" w:lastRowLastColumn="0"/>
+              <w:rPr>
+                <w:szCs w:val="22"/>
+              </w:rPr>
+            </w:pPr>
+          </w:p>
+        </w:tc>
+        <w:tc>
+          <w:tcPr>
+            <w:tcW w:w="1468" w:type="dxa"/>
+            <w:shd w:val="clear" w:color="auto" w:fill="auto"/>
+          </w:tcPr>
+          <w:p>
+            <w:pPr>
+              <w:cnfStyle w:val="000000000000" w:firstRow="0" w:lastRow="0" w:firstColumn="0" w:lastColumn="0" w:oddVBand="0" w:evenVBand="0" w:oddHBand="0" w:evenHBand="0" w:firstRowFirstColumn="0" w:firstRowLastColumn="0" w:lastRowFirstColumn="0" w:lastRowLastColumn="0"/>
+              <w:rPr>
+                <w:rFonts w:ascii="Calibri" w:hAnsi="Calibri" w:cs="Calibri"/>
+              </w:rPr>
+            </w:pPr>
+            <w:r>
+              <w:rPr>
+                <w:rFonts w:ascii="Calibri" w:hAnsi="Calibri" w:cs="Calibri"/>
+                <w:szCs w:val="22"/>
+              </w:rPr>
+              <w:t>04/10/2018</w:t>
+            </w:r>
+          </w:p>
+        </w:tc>
+      </w:tr>
+      <w:tr>
+        <w:trPr>
+          <w:trHeight w:val="250"/>
+        </w:trPr>
+        <w:tc>
+          <w:tcPr>
+            <w:cnfStyle w:val="001000000000" w:firstRow="0" w:lastRow="0" w:firstColumn="1" w:lastColumn="0" w:oddVBand="0" w:evenVBand="0" w:oddHBand="0" w:evenHBand="0" w:firstRowFirstColumn="0" w:firstRowLastColumn="0" w:lastRowFirstColumn="0" w:lastRowLastColumn="0"/>
+            <w:tcW w:w="1021" w:type="dxa"/>
+            <w:shd w:val="clear" w:color="auto" w:fill="auto"/>
+          </w:tcPr>
+          <w:p>
+            <w:pPr>
+              <w:rPr>
+                <w:rFonts w:ascii="Calibri" w:hAnsi="Calibri" w:cs="Calibri"/>
+              </w:rPr>
+            </w:pPr>
+            <w:r>
+              <w:rPr>
+                <w:rFonts w:ascii="Calibri" w:hAnsi="Calibri" w:cs="Calibri"/>
+                <w:szCs w:val="22"/>
+              </w:rPr>
+              <w:t>P2</w:t>
+            </w:r>
+          </w:p>
+        </w:tc>
+        <w:tc>
+          <w:tcPr>
+            <w:tcW w:w="1898" w:type="dxa"/>
+            <w:shd w:val="clear" w:color="auto" w:fill="auto"/>
+          </w:tcPr>
+          <w:p>
+            <w:pPr>
+              <w:cnfStyle w:val="000000000000" w:firstRow="0" w:lastRow="0" w:firstColumn="0" w:lastColumn="0" w:oddVBand="0" w:evenVBand="0" w:oddHBand="0" w:evenHBand="0" w:firstRowFirstColumn="0" w:firstRowLastColumn="0" w:lastRowFirstColumn="0" w:lastRowLastColumn="0"/>
+              <w:rPr>
+                <w:rFonts w:ascii="Calibri" w:hAnsi="Calibri" w:cs="Calibri"/>
+              </w:rPr>
+            </w:pPr>
+            <w:r>
+              <w:rPr>
+                <w:rFonts w:ascii="Calibri" w:hAnsi="Calibri" w:cs="Calibri"/>
+                <w:szCs w:val="22"/>
+              </w:rPr>
+              <w:t>Be able to test the screen</w:t>
+            </w:r>
+          </w:p>
+        </w:tc>
+        <w:tc>
+          <w:tcPr>
+            <w:tcW w:w="1898" w:type="dxa"/>
+            <w:gridSpan w:val="2"/>
+            <w:shd w:val="clear" w:color="auto" w:fill="auto"/>
+          </w:tcPr>
+          <w:p>
+            <w:pPr>
+              <w:cnfStyle w:val="000000000000" w:firstRow="0" w:lastRow="0" w:firstColumn="0" w:lastColumn="0" w:oddVBand="0" w:evenVBand="0" w:oddHBand="0" w:evenHBand="0" w:firstRowFirstColumn="0" w:firstRowLastColumn="0" w:lastRowFirstColumn="0" w:lastRowLastColumn="0"/>
+              <w:rPr>
+                <w:rFonts w:ascii="Calibri" w:hAnsi="Calibri" w:cs="Calibri"/>
+              </w:rPr>
+            </w:pPr>
+            <w:r>
+              <w:rPr>
+                <w:rFonts w:ascii="Calibri" w:hAnsi="Calibri" w:cs="Calibri"/>
+                <w:szCs w:val="22"/>
+              </w:rPr>
+              <w:t>Verify the screen will display correctly</w:t>
+            </w:r>
+          </w:p>
+        </w:tc>
+        <w:tc>
+          <w:tcPr>
+            <w:tcW w:w="1482" w:type="dxa"/>
+            <w:shd w:val="clear" w:color="auto" w:fill="auto"/>
+          </w:tcPr>
+          <w:p>
+            <w:pPr>
+              <w:cnfStyle w:val="000000000000" w:firstRow="0" w:lastRow="0" w:firstColumn="0" w:lastColumn="0" w:oddVBand="0" w:evenVBand="0" w:oddHBand="0" w:evenHBand="0" w:firstRowFirstColumn="0" w:firstRowLastColumn="0" w:lastRowFirstColumn="0" w:lastRowLastColumn="0"/>
+              <w:rPr>
+                <w:rFonts w:ascii="Calibri" w:hAnsi="Calibri" w:cs="Calibri"/>
+              </w:rPr>
+            </w:pPr>
+            <w:r>
+              <w:rPr>
+                <w:rFonts w:ascii="Calibri" w:hAnsi="Calibri" w:cs="Calibri"/>
+                <w:szCs w:val="22"/>
+              </w:rPr>
+              <w:t>S</w:t>
+            </w:r>
+          </w:p>
+        </w:tc>
+        <w:tc>
+          <w:tcPr>
+            <w:tcW w:w="1401" w:type="dxa"/>
+            <w:shd w:val="clear" w:color="auto" w:fill="auto"/>
+          </w:tcPr>
+          <w:p>
+            <w:pPr>
+              <w:cnfStyle w:val="000000000000" w:firstRow="0" w:lastRow="0" w:firstColumn="0" w:lastColumn="0" w:oddVBand="0" w:evenVBand="0" w:oddHBand="0" w:evenHBand="0" w:firstRowFirstColumn="0" w:firstRowLastColumn="0" w:lastRowFirstColumn="0" w:lastRowLastColumn="0"/>
+              <w:rPr>
+                <w:szCs w:val="22"/>
+              </w:rPr>
+            </w:pPr>
+          </w:p>
+        </w:tc>
+        <w:tc>
+          <w:tcPr>
+            <w:tcW w:w="1468" w:type="dxa"/>
+            <w:shd w:val="clear" w:color="auto" w:fill="auto"/>
+          </w:tcPr>
+          <w:p>
+            <w:pPr>
+              <w:cnfStyle w:val="000000000000" w:firstRow="0" w:lastRow="0" w:firstColumn="0" w:lastColumn="0" w:oddVBand="0" w:evenVBand="0" w:oddHBand="0" w:evenHBand="0" w:firstRowFirstColumn="0" w:firstRowLastColumn="0" w:lastRowFirstColumn="0" w:lastRowLastColumn="0"/>
+              <w:rPr>
+                <w:rFonts w:ascii="Calibri" w:hAnsi="Calibri" w:cs="Calibri"/>
+              </w:rPr>
+            </w:pPr>
+            <w:r>
+              <w:rPr>
+                <w:rFonts w:ascii="Calibri" w:hAnsi="Calibri" w:cs="Calibri"/>
+                <w:szCs w:val="22"/>
+              </w:rPr>
+              <w:t>04/10/2018</w:t>
+            </w:r>
+          </w:p>
+        </w:tc>
+      </w:tr>
+      <w:tr>
+        <w:trPr>
+          <w:trHeight w:val="60"/>
+        </w:trPr>
+        <w:tc>
+          <w:tcPr>
+            <w:cnfStyle w:val="001000000000" w:firstRow="0" w:lastRow="0" w:firstColumn="1" w:lastColumn="0" w:oddVBand="0" w:evenVBand="0" w:oddHBand="0" w:evenHBand="0" w:firstRowFirstColumn="0" w:firstRowLastColumn="0" w:lastRowFirstColumn="0" w:lastRowLastColumn="0"/>
+            <w:tcW w:w="1021" w:type="dxa"/>
+            <w:shd w:val="clear" w:color="auto" w:fill="auto"/>
+          </w:tcPr>
+          <w:p>
+            <w:pPr>
+              <w:rPr>
+                <w:rFonts w:ascii="Calibri" w:hAnsi="Calibri" w:cs="Calibri"/>
+              </w:rPr>
+            </w:pPr>
+            <w:r>
+              <w:rPr>
+                <w:rFonts w:ascii="Calibri" w:hAnsi="Calibri" w:cs="Calibri"/>
+                <w:szCs w:val="22"/>
+              </w:rPr>
+              <w:t>P3</w:t>
+            </w:r>
+          </w:p>
+        </w:tc>
+        <w:tc>
+          <w:tcPr>
+            <w:tcW w:w="1898" w:type="dxa"/>
+            <w:shd w:val="clear" w:color="auto" w:fill="auto"/>
+          </w:tcPr>
+          <w:p>
+            <w:pPr>
+              <w:cnfStyle w:val="000000000000" w:firstRow="0" w:lastRow="0" w:firstColumn="0" w:lastColumn="0" w:oddVBand="0" w:evenVBand="0" w:oddHBand="0" w:evenHBand="0" w:firstRowFirstColumn="0" w:firstRowLastColumn="0" w:lastRowFirstColumn="0" w:lastRowLastColumn="0"/>
+              <w:rPr>
+                <w:rFonts w:ascii="Calibri" w:hAnsi="Calibri" w:cs="Calibri"/>
+              </w:rPr>
+            </w:pPr>
+            <w:r>
+              <w:rPr>
+                <w:rFonts w:ascii="Calibri" w:hAnsi="Calibri" w:cs="Calibri"/>
+                <w:szCs w:val="22"/>
+              </w:rPr>
+              <w:t>Be able to test the CPU (Jump instructions)</w:t>
+            </w:r>
+          </w:p>
+        </w:tc>
+        <w:tc>
+          <w:tcPr>
+            <w:tcW w:w="1898" w:type="dxa"/>
+            <w:gridSpan w:val="2"/>
+            <w:shd w:val="clear" w:color="auto" w:fill="auto"/>
+          </w:tcPr>
+          <w:p>
+            <w:pPr>
+              <w:cnfStyle w:val="000000000000" w:firstRow="0" w:lastRow="0" w:firstColumn="0" w:lastColumn="0" w:oddVBand="0" w:evenVBand="0" w:oddHBand="0" w:evenHBand="0" w:firstRowFirstColumn="0" w:firstRowLastColumn="0" w:lastRowFirstColumn="0" w:lastRowLastColumn="0"/>
+              <w:rPr>
+                <w:rFonts w:ascii="Calibri" w:hAnsi="Calibri" w:cs="Calibri"/>
+              </w:rPr>
+            </w:pPr>
+            <w:r>
+              <w:rPr>
+                <w:rFonts w:ascii="Calibri" w:hAnsi="Calibri" w:cs="Calibri"/>
+                <w:szCs w:val="22"/>
+              </w:rPr>
+              <w:t>Verify the board will work correctly</w:t>
+            </w:r>
+          </w:p>
+        </w:tc>
+        <w:tc>
+          <w:tcPr>
+            <w:tcW w:w="1482" w:type="dxa"/>
+            <w:shd w:val="clear" w:color="auto" w:fill="auto"/>
+          </w:tcPr>
+          <w:p>
+            <w:pPr>
+              <w:cnfStyle w:val="000000000000" w:firstRow="0" w:lastRow="0" w:firstColumn="0" w:lastColumn="0" w:oddVBand="0" w:evenVBand="0" w:oddHBand="0" w:evenHBand="0" w:firstRowFirstColumn="0" w:firstRowLastColumn="0" w:lastRowFirstColumn="0" w:lastRowLastColumn="0"/>
+              <w:rPr>
+                <w:rFonts w:ascii="Calibri" w:hAnsi="Calibri" w:cs="Calibri"/>
+              </w:rPr>
+            </w:pPr>
+            <w:r>
+              <w:rPr>
+                <w:rFonts w:ascii="Calibri" w:hAnsi="Calibri" w:cs="Calibri"/>
+                <w:szCs w:val="22"/>
+              </w:rPr>
+              <w:t>S</w:t>
+            </w:r>
+          </w:p>
+        </w:tc>
+        <w:tc>
+          <w:tcPr>
+            <w:tcW w:w="1401" w:type="dxa"/>
+            <w:shd w:val="clear" w:color="auto" w:fill="auto"/>
+          </w:tcPr>
+          <w:p>
+            <w:pPr>
+              <w:cnfStyle w:val="000000000000" w:firstRow="0" w:lastRow="0" w:firstColumn="0" w:lastColumn="0" w:oddVBand="0" w:evenVBand="0" w:oddHBand="0" w:evenHBand="0" w:firstRowFirstColumn="0" w:firstRowLastColumn="0" w:lastRowFirstColumn="0" w:lastRowLastColumn="0"/>
+              <w:rPr>
+                <w:szCs w:val="22"/>
+              </w:rPr>
+            </w:pPr>
+          </w:p>
+        </w:tc>
+        <w:tc>
+          <w:tcPr>
+            <w:tcW w:w="1468" w:type="dxa"/>
+            <w:shd w:val="clear" w:color="auto" w:fill="auto"/>
+          </w:tcPr>
+          <w:p>
+            <w:pPr>
+              <w:cnfStyle w:val="000000000000" w:firstRow="0" w:lastRow="0" w:firstColumn="0" w:lastColumn="0" w:oddVBand="0" w:evenVBand="0" w:oddHBand="0" w:evenHBand="0" w:firstRowFirstColumn="0" w:firstRowLastColumn="0" w:lastRowFirstColumn="0" w:lastRowLastColumn="0"/>
+              <w:rPr>
+                <w:rFonts w:ascii="Calibri" w:hAnsi="Calibri" w:cs="Calibri"/>
+              </w:rPr>
+            </w:pPr>
+            <w:r>
+              <w:rPr>
+                <w:rFonts w:ascii="Calibri" w:hAnsi="Calibri" w:cs="Calibri"/>
+                <w:szCs w:val="22"/>
+              </w:rPr>
+              <w:t>04/10/2018</w:t>
+            </w:r>
+          </w:p>
+        </w:tc>
+      </w:tr>
+      <w:tr>
+        <w:trPr>
+          <w:trHeight w:val="60"/>
+        </w:trPr>
+        <w:tc>
+          <w:tcPr>
+            <w:cnfStyle w:val="001000000000" w:firstRow="0" w:lastRow="0" w:firstColumn="1" w:lastColumn="0" w:oddVBand="0" w:evenVBand="0" w:oddHBand="0" w:evenHBand="0" w:firstRowFirstColumn="0" w:firstRowLastColumn="0" w:lastRowFirstColumn="0" w:lastRowLastColumn="0"/>
+            <w:tcW w:w="1021" w:type="dxa"/>
+            <w:shd w:val="clear" w:color="auto" w:fill="auto"/>
+          </w:tcPr>
+          <w:p>
+            <w:pPr>
+              <w:rPr>
+                <w:rFonts w:ascii="Calibri" w:hAnsi="Calibri" w:cs="Calibri"/>
+              </w:rPr>
+            </w:pPr>
+            <w:r>
+              <w:rPr>
+                <w:rFonts w:ascii="Calibri" w:hAnsi="Calibri" w:cs="Calibri"/>
+                <w:szCs w:val="22"/>
+              </w:rPr>
+              <w:t>P4</w:t>
+            </w:r>
+          </w:p>
+        </w:tc>
+        <w:tc>
+          <w:tcPr>
+            <w:tcW w:w="1898" w:type="dxa"/>
+            <w:shd w:val="clear" w:color="auto" w:fill="auto"/>
+          </w:tcPr>
+          <w:p>
+            <w:pPr>
+              <w:cnfStyle w:val="000000000000" w:firstRow="0" w:lastRow="0" w:firstColumn="0" w:lastColumn="0" w:oddVBand="0" w:evenVBand="0" w:oddHBand="0" w:evenHBand="0" w:firstRowFirstColumn="0" w:firstRowLastColumn="0" w:lastRowFirstColumn="0" w:lastRowLastColumn="0"/>
+              <w:rPr>
+                <w:rFonts w:ascii="Calibri" w:hAnsi="Calibri" w:cs="Calibri"/>
+              </w:rPr>
+            </w:pPr>
+            <w:r>
+              <w:rPr>
+                <w:rFonts w:ascii="Calibri" w:hAnsi="Calibri" w:cs="Calibri"/>
+                <w:szCs w:val="22"/>
+              </w:rPr>
+              <w:t>Be able to test the power</w:t>
+            </w:r>
+          </w:p>
+        </w:tc>
+        <w:tc>
+          <w:tcPr>
+            <w:tcW w:w="1898" w:type="dxa"/>
+            <w:gridSpan w:val="2"/>
+            <w:shd w:val="clear" w:color="auto" w:fill="auto"/>
+          </w:tcPr>
+          <w:p>
+            <w:pPr>
+              <w:cnfStyle w:val="000000000000" w:firstRow="0" w:lastRow="0" w:firstColumn="0" w:lastColumn="0" w:oddVBand="0" w:evenVBand="0" w:oddHBand="0" w:evenHBand="0" w:firstRowFirstColumn="0" w:firstRowLastColumn="0" w:lastRowFirstColumn="0" w:lastRowLastColumn="0"/>
+              <w:rPr>
+                <w:rFonts w:ascii="Calibri" w:hAnsi="Calibri" w:cs="Calibri"/>
+              </w:rPr>
+            </w:pPr>
+            <w:r>
+              <w:rPr>
+                <w:rFonts w:ascii="Calibri" w:hAnsi="Calibri" w:cs="Calibri"/>
+                <w:szCs w:val="22"/>
+              </w:rPr>
+              <w:t>Verify the board will work correctly</w:t>
+            </w:r>
+          </w:p>
+        </w:tc>
+        <w:tc>
+          <w:tcPr>
+            <w:tcW w:w="1482" w:type="dxa"/>
+            <w:shd w:val="clear" w:color="auto" w:fill="auto"/>
+          </w:tcPr>
+          <w:p>
+            <w:pPr>
+              <w:cnfStyle w:val="000000000000" w:firstRow="0" w:lastRow="0" w:firstColumn="0" w:lastColumn="0" w:oddVBand="0" w:evenVBand="0" w:oddHBand="0" w:evenHBand="0" w:firstRowFirstColumn="0" w:firstRowLastColumn="0" w:lastRowFirstColumn="0" w:lastRowLastColumn="0"/>
+              <w:rPr>
+                <w:rFonts w:ascii="Calibri" w:hAnsi="Calibri" w:cs="Calibri"/>
+              </w:rPr>
+            </w:pPr>
+            <w:r>
+              <w:rPr>
+                <w:rFonts w:ascii="Calibri" w:hAnsi="Calibri" w:cs="Calibri"/>
+                <w:szCs w:val="22"/>
+              </w:rPr>
+              <w:t>S</w:t>
+            </w:r>
+          </w:p>
+        </w:tc>
+        <w:tc>
+          <w:tcPr>
+            <w:tcW w:w="1401" w:type="dxa"/>
+            <w:shd w:val="clear" w:color="auto" w:fill="auto"/>
+          </w:tcPr>
+          <w:p>
+            <w:pPr>
+              <w:cnfStyle w:val="000000000000" w:firstRow="0" w:lastRow="0" w:firstColumn="0" w:lastColumn="0" w:oddVBand="0" w:evenVBand="0" w:oddHBand="0" w:evenHBand="0" w:firstRowFirstColumn="0" w:firstRowLastColumn="0" w:lastRowFirstColumn="0" w:lastRowLastColumn="0"/>
+              <w:rPr>
+                <w:szCs w:val="22"/>
+              </w:rPr>
+            </w:pPr>
+          </w:p>
+        </w:tc>
+        <w:tc>
+          <w:tcPr>
+            <w:tcW w:w="1468" w:type="dxa"/>
+            <w:shd w:val="clear" w:color="auto" w:fill="auto"/>
+          </w:tcPr>
+          <w:p>
+            <w:pPr>
+              <w:cnfStyle w:val="000000000000" w:firstRow="0" w:lastRow="0" w:firstColumn="0" w:lastColumn="0" w:oddVBand="0" w:evenVBand="0" w:oddHBand="0" w:evenHBand="0" w:firstRowFirstColumn="0" w:firstRowLastColumn="0" w:lastRowFirstColumn="0" w:lastRowLastColumn="0"/>
+              <w:rPr>
+                <w:rFonts w:ascii="Calibri" w:hAnsi="Calibri" w:cs="Calibri"/>
+              </w:rPr>
+            </w:pPr>
+            <w:r>
+              <w:rPr>
+                <w:rFonts w:ascii="Calibri" w:hAnsi="Calibri" w:cs="Calibri"/>
+                <w:szCs w:val="22"/>
+              </w:rPr>
+              <w:t>04/10/2018</w:t>
+            </w:r>
+          </w:p>
+        </w:tc>
+      </w:tr>
+      <w:tr>
+        <w:trPr>
+          <w:trHeight w:val="60"/>
+        </w:trPr>
+        <w:tc>
+          <w:tcPr>
+            <w:cnfStyle w:val="001000000000" w:firstRow="0" w:lastRow="0" w:firstColumn="1" w:lastColumn="0" w:oddVBand="0" w:evenVBand="0" w:oddHBand="0" w:evenHBand="0" w:firstRowFirstColumn="0" w:firstRowLastColumn="0" w:lastRowFirstColumn="0" w:lastRowLastColumn="0"/>
+            <w:tcW w:w="1021" w:type="dxa"/>
+            <w:shd w:val="clear" w:color="auto" w:fill="auto"/>
+          </w:tcPr>
+          <w:p>
+            <w:pPr>
+              <w:rPr>
+                <w:rFonts w:ascii="Calibri" w:hAnsi="Calibri" w:cs="Calibri"/>
+              </w:rPr>
+            </w:pPr>
+            <w:r>
+              <w:rPr>
+                <w:rFonts w:ascii="Calibri" w:hAnsi="Calibri" w:cs="Calibri"/>
+                <w:szCs w:val="22"/>
+              </w:rPr>
+              <w:t>P5</w:t>
+            </w:r>
+          </w:p>
+        </w:tc>
+        <w:tc>
+          <w:tcPr>
+            <w:tcW w:w="1898" w:type="dxa"/>
+            <w:shd w:val="clear" w:color="auto" w:fill="auto"/>
+          </w:tcPr>
+          <w:p>
+            <w:pPr>
+              <w:cnfStyle w:val="000000000000" w:firstRow="0" w:lastRow="0" w:firstColumn="0" w:lastColumn="0" w:oddVBand="0" w:evenVBand="0" w:oddHBand="0" w:evenHBand="0" w:firstRowFirstColumn="0" w:firstRowLastColumn="0" w:lastRowFirstColumn="0" w:lastRowLastColumn="0"/>
+              <w:rPr>
+                <w:rFonts w:ascii="Calibri" w:hAnsi="Calibri" w:cs="Calibri"/>
+              </w:rPr>
+            </w:pPr>
+            <w:r>
+              <w:rPr>
+                <w:rFonts w:ascii="Calibri" w:hAnsi="Calibri" w:cs="Calibri"/>
+                <w:szCs w:val="22"/>
+              </w:rPr>
+              <w:t>Be able to test ROM</w:t>
+            </w:r>
+          </w:p>
+        </w:tc>
+        <w:tc>
+          <w:tcPr>
+            <w:tcW w:w="1898" w:type="dxa"/>
+            <w:gridSpan w:val="2"/>
+            <w:shd w:val="clear" w:color="auto" w:fill="auto"/>
+          </w:tcPr>
+          <w:p>
+            <w:pPr>
+              <w:cnfStyle w:val="000000000000" w:firstRow="0" w:lastRow="0" w:firstColumn="0" w:lastColumn="0" w:oddVBand="0" w:evenVBand="0" w:oddHBand="0" w:evenHBand="0" w:firstRowFirstColumn="0" w:firstRowLastColumn="0" w:lastRowFirstColumn="0" w:lastRowLastColumn="0"/>
+              <w:rPr>
+                <w:rFonts w:ascii="Calibri" w:hAnsi="Calibri" w:cs="Calibri"/>
+              </w:rPr>
+            </w:pPr>
+            <w:r>
+              <w:rPr>
+                <w:rFonts w:ascii="Calibri" w:hAnsi="Calibri" w:cs="Calibri"/>
+                <w:szCs w:val="22"/>
+              </w:rPr>
+              <w:t>Verify the board will work correctly</w:t>
+            </w:r>
+          </w:p>
+        </w:tc>
+        <w:tc>
+          <w:tcPr>
+            <w:tcW w:w="1482" w:type="dxa"/>
+            <w:shd w:val="clear" w:color="auto" w:fill="auto"/>
+          </w:tcPr>
+          <w:p>
+            <w:pPr>
+              <w:cnfStyle w:val="000000000000" w:firstRow="0" w:lastRow="0" w:firstColumn="0" w:lastColumn="0" w:oddVBand="0" w:evenVBand="0" w:oddHBand="0" w:evenHBand="0" w:firstRowFirstColumn="0" w:firstRowLastColumn="0" w:lastRowFirstColumn="0" w:lastRowLastColumn="0"/>
+              <w:rPr>
+                <w:rFonts w:ascii="Calibri" w:hAnsi="Calibri" w:cs="Calibri"/>
+              </w:rPr>
+            </w:pPr>
+            <w:r>
+              <w:rPr>
+                <w:rFonts w:ascii="Calibri" w:hAnsi="Calibri" w:cs="Calibri"/>
+                <w:szCs w:val="22"/>
+              </w:rPr>
+              <w:t>S</w:t>
+            </w:r>
+          </w:p>
+        </w:tc>
+        <w:tc>
+          <w:tcPr>
+            <w:tcW w:w="1401" w:type="dxa"/>
+            <w:shd w:val="clear" w:color="auto" w:fill="auto"/>
+          </w:tcPr>
+          <w:p>
+            <w:pPr>
+              <w:cnfStyle w:val="000000000000" w:firstRow="0" w:lastRow="0" w:firstColumn="0" w:lastColumn="0" w:oddVBand="0" w:evenVBand="0" w:oddHBand="0" w:evenHBand="0" w:firstRowFirstColumn="0" w:firstRowLastColumn="0" w:lastRowFirstColumn="0" w:lastRowLastColumn="0"/>
+              <w:rPr>
+                <w:szCs w:val="22"/>
+              </w:rPr>
+            </w:pPr>
+          </w:p>
+        </w:tc>
+        <w:tc>
+          <w:tcPr>
+            <w:tcW w:w="1468" w:type="dxa"/>
+            <w:shd w:val="clear" w:color="auto" w:fill="auto"/>
+          </w:tcPr>
+          <w:p>
+            <w:pPr>
+              <w:cnfStyle w:val="000000000000" w:firstRow="0" w:lastRow="0" w:firstColumn="0" w:lastColumn="0" w:oddVBand="0" w:evenVBand="0" w:oddHBand="0" w:evenHBand="0" w:firstRowFirstColumn="0" w:firstRowLastColumn="0" w:lastRowFirstColumn="0" w:lastRowLastColumn="0"/>
+              <w:rPr>
+                <w:rFonts w:ascii="Calibri" w:hAnsi="Calibri" w:cs="Calibri"/>
+              </w:rPr>
+            </w:pPr>
+            <w:r>
+              <w:rPr>
+                <w:rFonts w:ascii="Calibri" w:hAnsi="Calibri" w:cs="Calibri"/>
+                <w:szCs w:val="22"/>
+              </w:rPr>
+              <w:t>04/10/2018</w:t>
+            </w:r>
+          </w:p>
+        </w:tc>
+      </w:tr>
+      <w:tr>
+        <w:trPr>
+          <w:trHeight w:val="60"/>
+        </w:trPr>
+        <w:tc>
+          <w:tcPr>
+            <w:cnfStyle w:val="001000000000" w:firstRow="0" w:lastRow="0" w:firstColumn="1" w:lastColumn="0" w:oddVBand="0" w:evenVBand="0" w:oddHBand="0" w:evenHBand="0" w:firstRowFirstColumn="0" w:firstRowLastColumn="0" w:lastRowFirstColumn="0" w:lastRowLastColumn="0"/>
+            <w:tcW w:w="1021" w:type="dxa"/>
+            <w:shd w:val="clear" w:color="auto" w:fill="auto"/>
+          </w:tcPr>
+          <w:p>
+            <w:pPr>
+              <w:rPr>
+                <w:rFonts w:ascii="Calibri" w:hAnsi="Calibri" w:cs="Calibri"/>
+              </w:rPr>
+            </w:pPr>
+            <w:r>
+              <w:rPr>
+                <w:rFonts w:ascii="Calibri" w:hAnsi="Calibri" w:cs="Calibri"/>
+                <w:szCs w:val="22"/>
+              </w:rPr>
+              <w:t>P6</w:t>
+            </w:r>
+          </w:p>
+        </w:tc>
+        <w:tc>
+          <w:tcPr>
+            <w:tcW w:w="1898" w:type="dxa"/>
+            <w:shd w:val="clear" w:color="auto" w:fill="auto"/>
+          </w:tcPr>
+          <w:p>
+            <w:pPr>
+              <w:cnfStyle w:val="000000000000" w:firstRow="0" w:lastRow="0" w:firstColumn="0" w:lastColumn="0" w:oddVBand="0" w:evenVBand="0" w:oddHBand="0" w:evenHBand="0" w:firstRowFirstColumn="0" w:firstRowLastColumn="0" w:lastRowFirstColumn="0" w:lastRowLastColumn="0"/>
+              <w:rPr>
+                <w:rFonts w:ascii="Calibri" w:hAnsi="Calibri" w:cs="Calibri"/>
+              </w:rPr>
+            </w:pPr>
+            <w:r>
+              <w:rPr>
+                <w:rFonts w:ascii="Calibri" w:hAnsi="Calibri" w:cs="Calibri"/>
+                <w:szCs w:val="22"/>
+              </w:rPr>
+              <w:t>Be able to perform POST/Power on the device</w:t>
+            </w:r>
+          </w:p>
+        </w:tc>
+        <w:tc>
+          <w:tcPr>
+            <w:tcW w:w="1898" w:type="dxa"/>
+            <w:gridSpan w:val="2"/>
+            <w:shd w:val="clear" w:color="auto" w:fill="auto"/>
+          </w:tcPr>
+          <w:p>
+            <w:pPr>
+              <w:cnfStyle w:val="000000000000" w:firstRow="0" w:lastRow="0" w:firstColumn="0" w:lastColumn="0" w:oddVBand="0" w:evenVBand="0" w:oddHBand="0" w:evenHBand="0" w:firstRowFirstColumn="0" w:firstRowLastColumn="0" w:lastRowFirstColumn="0" w:lastRowLastColumn="0"/>
+              <w:rPr>
+                <w:rFonts w:ascii="Calibri" w:hAnsi="Calibri" w:cs="Calibri"/>
+              </w:rPr>
+            </w:pPr>
+            <w:r>
+              <w:rPr>
+                <w:rFonts w:ascii="Calibri" w:hAnsi="Calibri" w:cs="Calibri"/>
+                <w:szCs w:val="22"/>
+              </w:rPr>
+              <w:t>So the board can actually be used and boot up</w:t>
+            </w:r>
+          </w:p>
+        </w:tc>
+        <w:tc>
+          <w:tcPr>
+            <w:tcW w:w="1482" w:type="dxa"/>
+            <w:shd w:val="clear" w:color="auto" w:fill="auto"/>
+          </w:tcPr>
+          <w:p>
+            <w:pPr>
+              <w:cnfStyle w:val="000000000000" w:firstRow="0" w:lastRow="0" w:firstColumn="0" w:lastColumn="0" w:oddVBand="0" w:evenVBand="0" w:oddHBand="0" w:evenHBand="0" w:firstRowFirstColumn="0" w:firstRowLastColumn="0" w:lastRowFirstColumn="0" w:lastRowLastColumn="0"/>
+              <w:rPr>
+                <w:rFonts w:ascii="Calibri" w:hAnsi="Calibri" w:cs="Calibri"/>
+              </w:rPr>
+            </w:pPr>
+            <w:r>
+              <w:rPr>
+                <w:rFonts w:ascii="Calibri" w:hAnsi="Calibri" w:cs="Calibri"/>
+                <w:szCs w:val="22"/>
+              </w:rPr>
+              <w:t>S</w:t>
+            </w:r>
+          </w:p>
+        </w:tc>
+        <w:tc>
+          <w:tcPr>
+            <w:tcW w:w="1401" w:type="dxa"/>
+            <w:shd w:val="clear" w:color="auto" w:fill="auto"/>
+          </w:tcPr>
+          <w:p>
+            <w:pPr>
+              <w:cnfStyle w:val="000000000000" w:firstRow="0" w:lastRow="0" w:firstColumn="0" w:lastColumn="0" w:oddVBand="0" w:evenVBand="0" w:oddHBand="0" w:evenHBand="0" w:firstRowFirstColumn="0" w:firstRowLastColumn="0" w:lastRowFirstColumn="0" w:lastRowLastColumn="0"/>
+              <w:rPr>
+                <w:szCs w:val="22"/>
+              </w:rPr>
+            </w:pPr>
+          </w:p>
+        </w:tc>
+        <w:tc>
+          <w:tcPr>
+            <w:tcW w:w="1468" w:type="dxa"/>
+            <w:shd w:val="clear" w:color="auto" w:fill="auto"/>
+          </w:tcPr>
+          <w:p>
+            <w:pPr>
+              <w:cnfStyle w:val="000000000000" w:firstRow="0" w:lastRow="0" w:firstColumn="0" w:lastColumn="0" w:oddVBand="0" w:evenVBand="0" w:oddHBand="0" w:evenHBand="0" w:firstRowFirstColumn="0" w:firstRowLastColumn="0" w:lastRowFirstColumn="0" w:lastRowLastColumn="0"/>
+              <w:rPr>
+                <w:rFonts w:ascii="Calibri" w:hAnsi="Calibri" w:cs="Calibri"/>
+              </w:rPr>
+            </w:pPr>
+            <w:r>
+              <w:rPr>
+                <w:rFonts w:ascii="Calibri" w:hAnsi="Calibri" w:cs="Calibri"/>
+                <w:szCs w:val="22"/>
+              </w:rPr>
+              <w:t>04/10/2018</w:t>
+            </w:r>
+          </w:p>
+        </w:tc>
+      </w:tr>
+      <w:tr>
+        <w:trPr>
+          <w:trHeight w:val="60"/>
+        </w:trPr>
+        <w:tc>
+          <w:tcPr>
+            <w:cnfStyle w:val="001000000000" w:firstRow="0" w:lastRow="0" w:firstColumn="1" w:lastColumn="0" w:oddVBand="0" w:evenVBand="0" w:oddHBand="0" w:evenHBand="0" w:firstRowFirstColumn="0" w:firstRowLastColumn="0" w:lastRowFirstColumn="0" w:lastRowLastColumn="0"/>
+            <w:tcW w:w="1021" w:type="dxa"/>
+            <w:shd w:val="clear" w:color="auto" w:fill="auto"/>
+          </w:tcPr>
+          <w:p>
+            <w:pPr>
+              <w:rPr>
+                <w:rFonts w:ascii="Calibri" w:hAnsi="Calibri" w:cs="Calibri"/>
+              </w:rPr>
+            </w:pPr>
+            <w:r>
+              <w:rPr>
+                <w:rFonts w:ascii="Calibri" w:hAnsi="Calibri" w:cs="Calibri"/>
+                <w:szCs w:val="22"/>
+              </w:rPr>
+              <w:t>P7</w:t>
+            </w:r>
+          </w:p>
+        </w:tc>
+        <w:tc>
+          <w:tcPr>
+            <w:tcW w:w="1898" w:type="dxa"/>
+            <w:shd w:val="clear" w:color="auto" w:fill="auto"/>
+          </w:tcPr>
+          <w:p>
+            <w:pPr>
+              <w:cnfStyle w:val="000000000000" w:firstRow="0" w:lastRow="0" w:firstColumn="0" w:lastColumn="0" w:oddVBand="0" w:evenVBand="0" w:oddHBand="0" w:evenHBand="0" w:firstRowFirstColumn="0" w:firstRowLastColumn="0" w:lastRowFirstColumn="0" w:lastRowLastColumn="0"/>
+              <w:rPr>
+                <w:rFonts w:ascii="Calibri" w:hAnsi="Calibri" w:cs="Calibri"/>
+              </w:rPr>
+            </w:pPr>
+            <w:r>
+              <w:rPr>
+                <w:rFonts w:ascii="Calibri" w:hAnsi="Calibri" w:cs="Calibri"/>
+                <w:szCs w:val="22"/>
+              </w:rPr>
+              <w:t>Be able to check buttons</w:t>
+            </w:r>
+          </w:p>
+        </w:tc>
+        <w:tc>
+          <w:tcPr>
+            <w:tcW w:w="1898" w:type="dxa"/>
+            <w:gridSpan w:val="2"/>
+            <w:shd w:val="clear" w:color="auto" w:fill="auto"/>
+          </w:tcPr>
+          <w:p>
+            <w:pPr>
+              <w:cnfStyle w:val="000000000000" w:firstRow="0" w:lastRow="0" w:firstColumn="0" w:lastColumn="0" w:oddVBand="0" w:evenVBand="0" w:oddHBand="0" w:evenHBand="0" w:firstRowFirstColumn="0" w:firstRowLastColumn="0" w:lastRowFirstColumn="0" w:lastRowLastColumn="0"/>
+              <w:rPr>
+                <w:rFonts w:ascii="Calibri" w:hAnsi="Calibri" w:cs="Calibri"/>
+              </w:rPr>
+            </w:pPr>
+            <w:r>
+              <w:rPr>
+                <w:rFonts w:ascii="Calibri" w:hAnsi="Calibri" w:cs="Calibri"/>
+                <w:szCs w:val="22"/>
+              </w:rPr>
+              <w:t>So that the buttons can be used</w:t>
+            </w:r>
+          </w:p>
+        </w:tc>
+        <w:tc>
+          <w:tcPr>
+            <w:tcW w:w="1482" w:type="dxa"/>
+            <w:shd w:val="clear" w:color="auto" w:fill="auto"/>
+          </w:tcPr>
+          <w:p>
+            <w:pPr>
+              <w:cnfStyle w:val="000000000000" w:firstRow="0" w:lastRow="0" w:firstColumn="0" w:lastColumn="0" w:oddVBand="0" w:evenVBand="0" w:oddHBand="0" w:evenHBand="0" w:firstRowFirstColumn="0" w:firstRowLastColumn="0" w:lastRowFirstColumn="0" w:lastRowLastColumn="0"/>
+              <w:rPr>
+                <w:rFonts w:ascii="Calibri" w:hAnsi="Calibri" w:cs="Calibri"/>
+              </w:rPr>
+            </w:pPr>
+            <w:r>
+              <w:rPr>
+                <w:rFonts w:ascii="Calibri" w:hAnsi="Calibri" w:cs="Calibri"/>
+                <w:szCs w:val="22"/>
+              </w:rPr>
+              <w:t>S</w:t>
+            </w:r>
+          </w:p>
+        </w:tc>
+        <w:tc>
+          <w:tcPr>
+            <w:tcW w:w="1401" w:type="dxa"/>
+            <w:shd w:val="clear" w:color="auto" w:fill="auto"/>
+          </w:tcPr>
+          <w:p>
+            <w:pPr>
+              <w:cnfStyle w:val="000000000000" w:firstRow="0" w:lastRow="0" w:firstColumn="0" w:lastColumn="0" w:oddVBand="0" w:evenVBand="0" w:oddHBand="0" w:evenHBand="0" w:firstRowFirstColumn="0" w:firstRowLastColumn="0" w:lastRowFirstColumn="0" w:lastRowLastColumn="0"/>
+              <w:rPr>
+                <w:szCs w:val="22"/>
+              </w:rPr>
+            </w:pPr>
+          </w:p>
+        </w:tc>
+        <w:tc>
+          <w:tcPr>
+            <w:tcW w:w="1468" w:type="dxa"/>
+            <w:shd w:val="clear" w:color="auto" w:fill="auto"/>
+          </w:tcPr>
+          <w:p>
+            <w:pPr>
+              <w:cnfStyle w:val="000000000000" w:firstRow="0" w:lastRow="0" w:firstColumn="0" w:lastColumn="0" w:oddVBand="0" w:evenVBand="0" w:oddHBand="0" w:evenHBand="0" w:firstRowFirstColumn="0" w:firstRowLastColumn="0" w:lastRowFirstColumn="0" w:lastRowLastColumn="0"/>
+              <w:rPr>
+                <w:rFonts w:ascii="Calibri" w:hAnsi="Calibri" w:cs="Calibri"/>
+              </w:rPr>
+            </w:pPr>
+            <w:r>
+              <w:rPr>
+                <w:rFonts w:ascii="Calibri" w:hAnsi="Calibri" w:cs="Calibri"/>
+                <w:szCs w:val="22"/>
+              </w:rPr>
+              <w:t>04/10/2018</w:t>
+            </w:r>
+          </w:p>
+        </w:tc>
+      </w:tr>
+      <w:tr>
+        <w:trPr>
+          <w:trHeight w:val="60"/>
+        </w:trPr>
+        <w:tc>
+          <w:tcPr>
+            <w:cnfStyle w:val="001000000000" w:firstRow="0" w:lastRow="0" w:firstColumn="1" w:lastColumn="0" w:oddVBand="0" w:evenVBand="0" w:oddHBand="0" w:evenHBand="0" w:firstRowFirstColumn="0" w:firstRowLastColumn="0" w:lastRowFirstColumn="0" w:lastRowLastColumn="0"/>
+            <w:tcW w:w="1021" w:type="dxa"/>
+            <w:shd w:val="clear" w:color="auto" w:fill="auto"/>
+          </w:tcPr>
+          <w:p>
+            <w:pPr>
+              <w:rPr>
+                <w:rFonts w:ascii="Calibri" w:hAnsi="Calibri" w:cs="Calibri"/>
+              </w:rPr>
+            </w:pPr>
+            <w:r>
+              <w:rPr>
+                <w:rFonts w:ascii="Calibri" w:hAnsi="Calibri" w:cs="Calibri"/>
+                <w:szCs w:val="22"/>
+              </w:rPr>
+              <w:t>P8</w:t>
+            </w:r>
+          </w:p>
+        </w:tc>
+        <w:tc>
+          <w:tcPr>
+            <w:tcW w:w="1898" w:type="dxa"/>
+            <w:shd w:val="clear" w:color="auto" w:fill="auto"/>
+          </w:tcPr>
+          <w:p>
+            <w:pPr>
+              <w:cnfStyle w:val="000000000000" w:firstRow="0" w:lastRow="0" w:firstColumn="0" w:lastColumn="0" w:oddVBand="0" w:evenVBand="0" w:oddHBand="0" w:evenHBand="0" w:firstRowFirstColumn="0" w:firstRowLastColumn="0" w:lastRowFirstColumn="0" w:lastRowLastColumn="0"/>
+              <w:rPr>
+                <w:rFonts w:ascii="Calibri" w:hAnsi="Calibri" w:cs="Calibri"/>
+              </w:rPr>
+            </w:pPr>
+            <w:r>
+              <w:rPr>
+                <w:rFonts w:ascii="Calibri" w:hAnsi="Calibri" w:cs="Calibri"/>
+                <w:szCs w:val="22"/>
+              </w:rPr>
+              <w:t>Check network interface</w:t>
+            </w:r>
+          </w:p>
+        </w:tc>
+        <w:tc>
+          <w:tcPr>
+            <w:tcW w:w="1898" w:type="dxa"/>
+            <w:gridSpan w:val="2"/>
+            <w:shd w:val="clear" w:color="auto" w:fill="auto"/>
+          </w:tcPr>
+          <w:p>
+            <w:pPr>
+              <w:cnfStyle w:val="000000000000" w:firstRow="0" w:lastRow="0" w:firstColumn="0" w:lastColumn="0" w:oddVBand="0" w:evenVBand="0" w:oddHBand="0" w:evenHBand="0" w:firstRowFirstColumn="0" w:firstRowLastColumn="0" w:lastRowFirstColumn="0" w:lastRowLastColumn="0"/>
+              <w:rPr>
+                <w:rFonts w:ascii="Calibri" w:hAnsi="Calibri" w:cs="Calibri"/>
+              </w:rPr>
+            </w:pPr>
+            <w:r>
+              <w:rPr>
+                <w:rFonts w:ascii="Calibri" w:hAnsi="Calibri" w:cs="Calibri"/>
+                <w:szCs w:val="22"/>
+              </w:rPr>
+              <w:t>So that we can wired devices</w:t>
+            </w:r>
+          </w:p>
+        </w:tc>
+        <w:tc>
+          <w:tcPr>
+            <w:tcW w:w="1482" w:type="dxa"/>
+            <w:shd w:val="clear" w:color="auto" w:fill="auto"/>
+          </w:tcPr>
+          <w:p>
+            <w:pPr>
+              <w:cnfStyle w:val="000000000000" w:firstRow="0" w:lastRow="0" w:firstColumn="0" w:lastColumn="0" w:oddVBand="0" w:evenVBand="0" w:oddHBand="0" w:evenHBand="0" w:firstRowFirstColumn="0" w:firstRowLastColumn="0" w:lastRowFirstColumn="0" w:lastRowLastColumn="0"/>
+              <w:rPr>
+                <w:szCs w:val="22"/>
+              </w:rPr>
+            </w:pPr>
+            <w:r>
+              <w:rPr>
+                <w:rFonts w:ascii="Calibri" w:hAnsi="Calibri" w:cs="Calibri"/>
+                <w:szCs w:val="22"/>
+              </w:rPr>
+              <w:t>N</w:t>
+            </w:r>
+          </w:p>
+        </w:tc>
+        <w:tc>
+          <w:tcPr>
+            <w:tcW w:w="1401" w:type="dxa"/>
+            <w:shd w:val="clear" w:color="auto" w:fill="auto"/>
+          </w:tcPr>
+          <w:p>
+            <w:pPr>
+              <w:cnfStyle w:val="000000000000" w:firstRow="0" w:lastRow="0" w:firstColumn="0" w:lastColumn="0" w:oddVBand="0" w:evenVBand="0" w:oddHBand="0" w:evenHBand="0" w:firstRowFirstColumn="0" w:firstRowLastColumn="0" w:lastRowFirstColumn="0" w:lastRowLastColumn="0"/>
+              <w:rPr>
+                <w:szCs w:val="22"/>
+              </w:rPr>
+            </w:pPr>
+          </w:p>
+        </w:tc>
+        <w:tc>
+          <w:tcPr>
+            <w:tcW w:w="1468" w:type="dxa"/>
+            <w:shd w:val="clear" w:color="auto" w:fill="auto"/>
+          </w:tcPr>
+          <w:p>
+            <w:pPr>
+              <w:cnfStyle w:val="000000000000" w:firstRow="0" w:lastRow="0" w:firstColumn="0" w:lastColumn="0" w:oddVBand="0" w:evenVBand="0" w:oddHBand="0" w:evenHBand="0" w:firstRowFirstColumn="0" w:firstRowLastColumn="0" w:lastRowFirstColumn="0" w:lastRowLastColumn="0"/>
+              <w:rPr>
+                <w:rFonts w:ascii="Calibri" w:hAnsi="Calibri" w:cs="Calibri"/>
+              </w:rPr>
+            </w:pPr>
+            <w:r>
+              <w:rPr>
+                <w:rFonts w:ascii="Calibri" w:hAnsi="Calibri" w:cs="Calibri"/>
+                <w:szCs w:val="22"/>
+              </w:rPr>
+              <w:t>04/10/2018</w:t>
+            </w:r>
+          </w:p>
+          <w:p>
+            <w:pPr>
+              <w:cnfStyle w:val="000000000000" w:firstRow="0" w:lastRow="0" w:firstColumn="0" w:lastColumn="0" w:oddVBand="0" w:evenVBand="0" w:oddHBand="0" w:evenHBand="0" w:firstRowFirstColumn="0" w:firstRowLastColumn="0" w:lastRowFirstColumn="0" w:lastRowLastColumn="0"/>
+              <w:rPr>
+                <w:rFonts w:ascii="Calibri" w:hAnsi="Calibri" w:cs="Calibri"/>
+                <w:szCs w:val="22"/>
+              </w:rPr>
+            </w:pPr>
+          </w:p>
+        </w:tc>
+      </w:tr>
+      <w:tr>
+        <w:trPr>
+          <w:trHeight w:val="60"/>
+        </w:trPr>
+        <w:tc>
+          <w:tcPr>
+            <w:cnfStyle w:val="001000000000" w:firstRow="0" w:lastRow="0" w:firstColumn="1" w:lastColumn="0" w:oddVBand="0" w:evenVBand="0" w:oddHBand="0" w:evenHBand="0" w:firstRowFirstColumn="0" w:firstRowLastColumn="0" w:lastRowFirstColumn="0" w:lastRowLastColumn="0"/>
+            <w:tcW w:w="1021" w:type="dxa"/>
+            <w:shd w:val="clear" w:color="auto" w:fill="auto"/>
+          </w:tcPr>
+          <w:p>
+            <w:pPr>
+              <w:rPr>
+                <w:rFonts w:ascii="Calibri" w:hAnsi="Calibri" w:cs="Calibri"/>
+              </w:rPr>
+            </w:pPr>
+            <w:r>
+              <w:rPr>
+                <w:rFonts w:ascii="Calibri" w:hAnsi="Calibri" w:cs="Calibri"/>
+                <w:szCs w:val="22"/>
+              </w:rPr>
+              <w:t>P9</w:t>
+            </w:r>
+          </w:p>
+        </w:tc>
+        <w:tc>
+          <w:tcPr>
+            <w:tcW w:w="1898" w:type="dxa"/>
+            <w:shd w:val="clear" w:color="auto" w:fill="auto"/>
+          </w:tcPr>
+          <w:p>
+            <w:pPr>
+              <w:cnfStyle w:val="000000000000" w:firstRow="0" w:lastRow="0" w:firstColumn="0" w:lastColumn="0" w:oddVBand="0" w:evenVBand="0" w:oddHBand="0" w:evenHBand="0" w:firstRowFirstColumn="0" w:firstRowLastColumn="0" w:lastRowFirstColumn="0" w:lastRowLastColumn="0"/>
+              <w:rPr>
+                <w:rFonts w:ascii="Calibri" w:hAnsi="Calibri" w:cs="Calibri"/>
+              </w:rPr>
+            </w:pPr>
+            <w:r>
+              <w:rPr>
+                <w:rFonts w:ascii="Calibri" w:hAnsi="Calibri" w:cs="Calibri"/>
+                <w:szCs w:val="22"/>
+              </w:rPr>
+              <w:t>Check blue tooth module</w:t>
+            </w:r>
+          </w:p>
+        </w:tc>
+        <w:tc>
+          <w:tcPr>
+            <w:tcW w:w="1898" w:type="dxa"/>
+            <w:gridSpan w:val="2"/>
+            <w:shd w:val="clear" w:color="auto" w:fill="auto"/>
+          </w:tcPr>
+          <w:p>
+            <w:pPr>
+              <w:cnfStyle w:val="000000000000" w:firstRow="0" w:lastRow="0" w:firstColumn="0" w:lastColumn="0" w:oddVBand="0" w:evenVBand="0" w:oddHBand="0" w:evenHBand="0" w:firstRowFirstColumn="0" w:firstRowLastColumn="0" w:lastRowFirstColumn="0" w:lastRowLastColumn="0"/>
+              <w:rPr>
+                <w:rFonts w:ascii="Calibri" w:hAnsi="Calibri" w:cs="Calibri"/>
+              </w:rPr>
+            </w:pPr>
+            <w:r>
+              <w:rPr>
+                <w:rFonts w:ascii="Calibri" w:hAnsi="Calibri" w:cs="Calibri"/>
+                <w:szCs w:val="22"/>
+              </w:rPr>
+              <w:t>So that we can connect devices</w:t>
+            </w:r>
+          </w:p>
+        </w:tc>
+        <w:tc>
+          <w:tcPr>
+            <w:tcW w:w="1482" w:type="dxa"/>
+            <w:shd w:val="clear" w:color="auto" w:fill="auto"/>
+          </w:tcPr>
+          <w:p>
+            <w:pPr>
+              <w:cnfStyle w:val="000000000000" w:firstRow="0" w:lastRow="0" w:firstColumn="0" w:lastColumn="0" w:oddVBand="0" w:evenVBand="0" w:oddHBand="0" w:evenHBand="0" w:firstRowFirstColumn="0" w:firstRowLastColumn="0" w:lastRowFirstColumn="0" w:lastRowLastColumn="0"/>
+              <w:rPr>
+                <w:szCs w:val="22"/>
+              </w:rPr>
+            </w:pPr>
+            <w:r>
+              <w:rPr>
+                <w:rFonts w:ascii="Calibri" w:hAnsi="Calibri" w:cs="Calibri"/>
+                <w:szCs w:val="22"/>
+              </w:rPr>
+              <w:t>N</w:t>
+            </w:r>
+          </w:p>
+        </w:tc>
+        <w:tc>
+          <w:tcPr>
+            <w:tcW w:w="1401" w:type="dxa"/>
+            <w:shd w:val="clear" w:color="auto" w:fill="auto"/>
+          </w:tcPr>
+          <w:p>
+            <w:pPr>
+              <w:cnfStyle w:val="000000000000" w:firstRow="0" w:lastRow="0" w:firstColumn="0" w:lastColumn="0" w:oddVBand="0" w:evenVBand="0" w:oddHBand="0" w:evenHBand="0" w:firstRowFirstColumn="0" w:firstRowLastColumn="0" w:lastRowFirstColumn="0" w:lastRowLastColumn="0"/>
+              <w:rPr>
+                <w:szCs w:val="22"/>
+              </w:rPr>
+            </w:pPr>
+          </w:p>
+        </w:tc>
+        <w:tc>
+          <w:tcPr>
+            <w:tcW w:w="1468" w:type="dxa"/>
+            <w:shd w:val="clear" w:color="auto" w:fill="auto"/>
+          </w:tcPr>
+          <w:p>
+            <w:pPr>
+              <w:cnfStyle w:val="000000000000" w:firstRow="0" w:lastRow="0" w:firstColumn="0" w:lastColumn="0" w:oddVBand="0" w:evenVBand="0" w:oddHBand="0" w:evenHBand="0" w:firstRowFirstColumn="0" w:firstRowLastColumn="0" w:lastRowFirstColumn="0" w:lastRowLastColumn="0"/>
+              <w:rPr>
+                <w:rFonts w:ascii="Calibri" w:hAnsi="Calibri" w:cs="Calibri"/>
+              </w:rPr>
+            </w:pPr>
+            <w:r>
+              <w:rPr>
+                <w:rFonts w:ascii="Calibri" w:hAnsi="Calibri" w:cs="Calibri"/>
+                <w:szCs w:val="22"/>
+              </w:rPr>
+              <w:t>04/10/2018</w:t>
+            </w:r>
+          </w:p>
+        </w:tc>
+      </w:tr>
+      <w:tr>
+        <w:trPr>
+          <w:trHeight w:val="60"/>
+        </w:trPr>
+        <w:tc>
+          <w:tcPr>
+            <w:cnfStyle w:val="001000000000" w:firstRow="0" w:lastRow="0" w:firstColumn="1" w:lastColumn="0" w:oddVBand="0" w:evenVBand="0" w:oddHBand="0" w:evenHBand="0" w:firstRowFirstColumn="0" w:firstRowLastColumn="0" w:lastRowFirstColumn="0" w:lastRowLastColumn="0"/>
+            <w:tcW w:w="1021" w:type="dxa"/>
+            <w:shd w:val="clear" w:color="auto" w:fill="auto"/>
+          </w:tcPr>
+          <w:p>
+            <w:pPr>
+              <w:rPr>
+                <w:rFonts w:ascii="Calibri" w:hAnsi="Calibri" w:cs="Calibri"/>
+                <w:szCs w:val="22"/>
+              </w:rPr>
+            </w:pPr>
+            <w:r>
+              <w:rPr>
+                <w:rFonts w:ascii="Calibri" w:hAnsi="Calibri" w:cs="Calibri"/>
+                <w:szCs w:val="22"/>
+              </w:rPr>
+              <w:t>P10</w:t>
+            </w:r>
+          </w:p>
+        </w:tc>
+        <w:tc>
+          <w:tcPr>
+            <w:tcW w:w="1898" w:type="dxa"/>
+            <w:shd w:val="clear" w:color="auto" w:fill="auto"/>
+          </w:tcPr>
+          <w:p>
+            <w:pPr>
+              <w:cnfStyle w:val="000000000000" w:firstRow="0" w:lastRow="0" w:firstColumn="0" w:lastColumn="0" w:oddVBand="0" w:evenVBand="0" w:oddHBand="0" w:evenHBand="0" w:firstRowFirstColumn="0" w:firstRowLastColumn="0" w:lastRowFirstColumn="0" w:lastRowLastColumn="0"/>
+              <w:rPr>
+                <w:rFonts w:ascii="Calibri" w:hAnsi="Calibri" w:cs="Calibri"/>
+                <w:szCs w:val="22"/>
+              </w:rPr>
+            </w:pPr>
+            <w:r>
+              <w:rPr>
+                <w:rFonts w:ascii="Calibri" w:hAnsi="Calibri" w:cs="Calibri"/>
+                <w:szCs w:val="22"/>
+              </w:rPr>
+              <w:t>All tests run automatically on system start</w:t>
+            </w:r>
+          </w:p>
+        </w:tc>
+        <w:tc>
+          <w:tcPr>
+            <w:tcW w:w="1898" w:type="dxa"/>
+            <w:gridSpan w:val="2"/>
+            <w:shd w:val="clear" w:color="auto" w:fill="auto"/>
+          </w:tcPr>
+          <w:p>
+            <w:pPr>
+              <w:cnfStyle w:val="000000000000" w:firstRow="0" w:lastRow="0" w:firstColumn="0" w:lastColumn="0" w:oddVBand="0" w:evenVBand="0" w:oddHBand="0" w:evenHBand="0" w:firstRowFirstColumn="0" w:firstRowLastColumn="0" w:lastRowFirstColumn="0" w:lastRowLastColumn="0"/>
+              <w:rPr>
+                <w:rFonts w:ascii="Calibri" w:hAnsi="Calibri" w:cs="Calibri"/>
+                <w:szCs w:val="22"/>
+              </w:rPr>
+            </w:pPr>
+            <w:r>
+              <w:rPr>
+                <w:rFonts w:ascii="Calibri" w:hAnsi="Calibri" w:cs="Calibri"/>
+                <w:szCs w:val="22"/>
+              </w:rPr>
+              <w:t>Perform the tests automatically every time it is started</w:t>
+            </w:r>
+          </w:p>
+        </w:tc>
+        <w:tc>
+          <w:tcPr>
+            <w:tcW w:w="1482" w:type="dxa"/>
+            <w:shd w:val="clear" w:color="auto" w:fill="auto"/>
+          </w:tcPr>
+          <w:p>
+            <w:pPr>
+              <w:cnfStyle w:val="000000000000" w:firstRow="0" w:lastRow="0" w:firstColumn="0" w:lastColumn="0" w:oddVBand="0" w:evenVBand="0" w:oddHBand="0" w:evenHBand="0" w:firstRowFirstColumn="0" w:firstRowLastColumn="0" w:lastRowFirstColumn="0" w:lastRowLastColumn="0"/>
+              <w:rPr>
+                <w:rFonts w:ascii="Calibri" w:hAnsi="Calibri" w:cs="Calibri"/>
+                <w:szCs w:val="22"/>
+              </w:rPr>
+            </w:pPr>
+            <w:r>
+              <w:rPr>
+                <w:rFonts w:ascii="Calibri" w:hAnsi="Calibri" w:cs="Calibri"/>
+                <w:szCs w:val="22"/>
+              </w:rPr>
+              <w:t>C</w:t>
+            </w:r>
+          </w:p>
+        </w:tc>
+        <w:tc>
+          <w:tcPr>
+            <w:tcW w:w="1401" w:type="dxa"/>
+            <w:shd w:val="clear" w:color="auto" w:fill="auto"/>
+          </w:tcPr>
+          <w:p>
+            <w:pPr>
+              <w:cnfStyle w:val="000000000000" w:firstRow="0" w:lastRow="0" w:firstColumn="0" w:lastColumn="0" w:oddVBand="0" w:evenVBand="0" w:oddHBand="0" w:evenHBand="0" w:firstRowFirstColumn="0" w:firstRowLastColumn="0" w:lastRowFirstColumn="0" w:lastRowLastColumn="0"/>
+              <w:rPr>
+                <w:rFonts w:ascii="Calibri" w:hAnsi="Calibri" w:cs="Calibri"/>
+                <w:szCs w:val="22"/>
+              </w:rPr>
+            </w:pPr>
+          </w:p>
+        </w:tc>
+        <w:tc>
+          <w:tcPr>
+            <w:tcW w:w="1468" w:type="dxa"/>
+            <w:shd w:val="clear" w:color="auto" w:fill="auto"/>
+          </w:tcPr>
+          <w:p>
+            <w:pPr>
+              <w:cnfStyle w:val="000000000000" w:firstRow="0" w:lastRow="0" w:firstColumn="0" w:lastColumn="0" w:oddVBand="0" w:evenVBand="0" w:oddHBand="0" w:evenHBand="0" w:firstRowFirstColumn="0" w:firstRowLastColumn="0" w:lastRowFirstColumn="0" w:lastRowLastColumn="0"/>
+              <w:rPr>
+                <w:rFonts w:ascii="Calibri" w:hAnsi="Calibri" w:cs="Calibri"/>
+                <w:szCs w:val="22"/>
+              </w:rPr>
+            </w:pPr>
+            <w:r>
+              <w:rPr>
+                <w:rFonts w:ascii="Calibri" w:hAnsi="Calibri" w:cs="Calibri"/>
+                <w:szCs w:val="22"/>
+              </w:rPr>
+              <w:t>12/11/2018</w:t>
+            </w:r>
+          </w:p>
+        </w:tc>
+      </w:tr>
+    </w:tbl>
+    <w:p/>
+    <w:p/>
     <w:tbl>
       <w:tblPr>
         <w:tblStyle w:val="GridTable1Light"/>
@@ -28,7 +1578,7 @@
         <w:tc>
           <w:tcPr>
             <w:cnfStyle w:val="001000000000" w:firstRow="0" w:lastRow="0" w:firstColumn="1" w:lastColumn="0" w:oddVBand="0" w:evenVBand="0" w:oddHBand="0" w:evenHBand="0" w:firstRowFirstColumn="0" w:firstRowLastColumn="0" w:lastRowFirstColumn="0" w:lastRowLastColumn="0"/>
-            <w:tcW w:w="9167" w:type="dxa"/>
+            <w:tcW w:w="9168" w:type="dxa"/>
             <w:gridSpan w:val="6"/>
             <w:tcBorders>
               <w:bottom w:val="single" w:sz="12" w:space="0" w:color="666666"/>
@@ -37,14 +1587,11 @@
           </w:tcPr>
           <w:p>
             <w:pPr>
-              <w:rPr>
-                <w:rFonts w:ascii="Calibri" w:hAnsi="Calibri" w:cs="Calibri"/>
-              </w:rPr>
-            </w:pPr>
-            <w:r>
-              <w:rPr>
-                <w:rFonts w:ascii="Calibri" w:hAnsi="Calibri" w:cs="Calibri"/>
-                <w:szCs w:val="22"/>
+              <w:pStyle w:val="Heading2"/>
+            </w:pPr>
+            <w:r>
+              <w:rPr>
+                <w:sz w:val="32"/>
               </w:rPr>
               <w:t>Sphygmomanometer</w:t>
             </w:r>
@@ -58,7 +1605,7 @@
         <w:tc>
           <w:tcPr>
             <w:cnfStyle w:val="001000000000" w:firstRow="0" w:lastRow="0" w:firstColumn="1" w:lastColumn="0" w:oddVBand="0" w:evenVBand="0" w:oddHBand="0" w:evenHBand="0" w:firstRowFirstColumn="0" w:firstRowLastColumn="0" w:lastRowFirstColumn="0" w:lastRowLastColumn="0"/>
-            <w:tcW w:w="1021" w:type="dxa"/>
+            <w:tcW w:w="1022" w:type="dxa"/>
             <w:shd w:val="clear" w:color="auto" w:fill="auto"/>
           </w:tcPr>
           <w:p>
@@ -182,7 +1729,7 @@
         <w:tc>
           <w:tcPr>
             <w:cnfStyle w:val="001000000000" w:firstRow="0" w:lastRow="0" w:firstColumn="1" w:lastColumn="0" w:oddVBand="0" w:evenVBand="0" w:oddHBand="0" w:evenHBand="0" w:firstRowFirstColumn="0" w:firstRowLastColumn="0" w:lastRowFirstColumn="0" w:lastRowLastColumn="0"/>
-            <w:tcW w:w="1021" w:type="dxa"/>
+            <w:tcW w:w="1022" w:type="dxa"/>
             <w:shd w:val="clear" w:color="auto" w:fill="auto"/>
           </w:tcPr>
           <w:p>
@@ -306,7 +1853,7 @@
         <w:tc>
           <w:tcPr>
             <w:cnfStyle w:val="001000000000" w:firstRow="0" w:lastRow="0" w:firstColumn="1" w:lastColumn="0" w:oddVBand="0" w:evenVBand="0" w:oddHBand="0" w:evenHBand="0" w:firstRowFirstColumn="0" w:firstRowLastColumn="0" w:lastRowFirstColumn="0" w:lastRowLastColumn="0"/>
-            <w:tcW w:w="1021" w:type="dxa"/>
+            <w:tcW w:w="1022" w:type="dxa"/>
             <w:shd w:val="clear" w:color="auto" w:fill="auto"/>
           </w:tcPr>
           <w:p>
@@ -430,7 +1977,7 @@
         <w:tc>
           <w:tcPr>
             <w:cnfStyle w:val="001000000000" w:firstRow="0" w:lastRow="0" w:firstColumn="1" w:lastColumn="0" w:oddVBand="0" w:evenVBand="0" w:oddHBand="0" w:evenHBand="0" w:firstRowFirstColumn="0" w:firstRowLastColumn="0" w:lastRowFirstColumn="0" w:lastRowLastColumn="0"/>
-            <w:tcW w:w="1021" w:type="dxa"/>
+            <w:tcW w:w="1022" w:type="dxa"/>
             <w:shd w:val="clear" w:color="auto" w:fill="auto"/>
           </w:tcPr>
           <w:p>
@@ -554,7 +2101,7 @@
         <w:tc>
           <w:tcPr>
             <w:cnfStyle w:val="001000000000" w:firstRow="0" w:lastRow="0" w:firstColumn="1" w:lastColumn="0" w:oddVBand="0" w:evenVBand="0" w:oddHBand="0" w:evenHBand="0" w:firstRowFirstColumn="0" w:firstRowLastColumn="0" w:lastRowFirstColumn="0" w:lastRowLastColumn="0"/>
-            <w:tcW w:w="1021" w:type="dxa"/>
+            <w:tcW w:w="1022" w:type="dxa"/>
             <w:shd w:val="clear" w:color="auto" w:fill="auto"/>
           </w:tcPr>
           <w:p>
@@ -678,7 +2225,7 @@
         <w:tc>
           <w:tcPr>
             <w:cnfStyle w:val="001000000000" w:firstRow="0" w:lastRow="0" w:firstColumn="1" w:lastColumn="0" w:oddVBand="0" w:evenVBand="0" w:oddHBand="0" w:evenHBand="0" w:firstRowFirstColumn="0" w:firstRowLastColumn="0" w:lastRowFirstColumn="0" w:lastRowLastColumn="0"/>
-            <w:tcW w:w="1021" w:type="dxa"/>
+            <w:tcW w:w="1022" w:type="dxa"/>
             <w:shd w:val="clear" w:color="auto" w:fill="auto"/>
           </w:tcPr>
           <w:p>
@@ -799,26 +2346,2276 @@
     <w:p/>
     <w:p>
       <w:pPr>
-        <w:pStyle w:val="Heading2"/>
+        <w:spacing w:after="160" w:line="259" w:lineRule="auto"/>
+        <w:rPr>
+          <w:rFonts w:asciiTheme="majorHAnsi" w:eastAsiaTheme="majorEastAsia" w:hAnsiTheme="majorHAnsi" w:cs="Calibri"/>
+          <w:color w:val="2E74B5" w:themeColor="accent1" w:themeShade="BF"/>
+          <w:sz w:val="26"/>
+          <w:szCs w:val="26"/>
+          <w:lang w:val="en-GB"/>
+        </w:rPr>
       </w:pPr>
-      <w:bookmarkStart w:id="0" w:name="_Toc529794367"/>
-      <w:bookmarkStart w:id="1" w:name="_Toc530706633"/>
+      <w:bookmarkStart w:id="1" w:name="_Toc529794367"/>
+      <w:bookmarkStart w:id="2" w:name="_Toc530706633"/>
       <w:r>
         <w:rPr>
           <w:rFonts w:cs="Calibri"/>
         </w:rPr>
-        <w:t>Sphygmomanometer</w:t>
-      </w:r>
-      <w:r>
-        <w:rPr>
-          <w:rFonts w:cs="Calibri"/>
-        </w:rPr>
-        <w:t xml:space="preserve"> (Blood Pressure)</w:t>
-      </w:r>
-      <w:bookmarkEnd w:id="0"/>
-      <w:bookmarkEnd w:id="1"/>
+        <w:br w:type="page"/>
+      </w:r>
     </w:p>
     <w:p>
+      <w:pPr>
+        <w:pStyle w:val="Heading1"/>
+        <w:rPr>
+          <w:b/>
+          <w:sz w:val="48"/>
+        </w:rPr>
+      </w:pPr>
+      <w:bookmarkStart w:id="3" w:name="_Toc530708670"/>
+      <w:r>
+        <w:rPr>
+          <w:b/>
+          <w:sz w:val="48"/>
+        </w:rPr>
+        <w:t>Acceptance Tests</w:t>
+      </w:r>
+      <w:bookmarkEnd w:id="3"/>
+    </w:p>
+    <w:p>
+      <w:pPr>
+        <w:pStyle w:val="Heading2"/>
+        <w:rPr>
+          <w:rFonts w:cs="Calibri"/>
+        </w:rPr>
+      </w:pPr>
+    </w:p>
+    <w:p>
+      <w:pPr>
+        <w:pStyle w:val="Heading2"/>
+        <w:rPr>
+          <w:b/>
+          <w:sz w:val="32"/>
+        </w:rPr>
+      </w:pPr>
+      <w:r>
+        <w:rPr>
+          <w:b/>
+          <w:sz w:val="32"/>
+        </w:rPr>
+        <w:t>OST/Power On</w:t>
+      </w:r>
+    </w:p>
+    <w:p>
+      <w:r>
+        <w:rPr>
+          <w:b/>
+        </w:rPr>
+        <w:t>Test Name</w:t>
+      </w:r>
+      <w:r>
+        <w:t>: PP_T1</w:t>
+      </w:r>
+      <w:r>
+        <w:br/>
+      </w:r>
+      <w:r>
+        <w:rPr>
+          <w:b/>
+        </w:rPr>
+        <w:t>Requirements Tested</w:t>
+      </w:r>
+      <w:r>
+        <w:t>:  P1</w:t>
+      </w:r>
+      <w:r>
+        <w:br/>
+      </w:r>
+      <w:r>
+        <w:rPr>
+          <w:b/>
+        </w:rPr>
+        <w:t>Outline</w:t>
+      </w:r>
+      <w:r>
+        <w:t>: Ensure that the system tests the memory</w:t>
+      </w:r>
+      <w:r>
+        <w:br/>
+      </w:r>
+      <w:r>
+        <w:rPr>
+          <w:b/>
+        </w:rPr>
+        <w:t>Pre-requisites</w:t>
+      </w:r>
+      <w:r>
+        <w:t>: System is turned off</w:t>
+      </w:r>
+      <w:r>
+        <w:br/>
+      </w:r>
+      <w:r>
+        <w:rPr>
+          <w:b/>
+        </w:rPr>
+        <w:t>Method</w:t>
+      </w:r>
+      <w:r>
+        <w:t>:</w:t>
+      </w:r>
+    </w:p>
+    <w:tbl>
+      <w:tblPr>
+        <w:tblStyle w:val="PlainTable5"/>
+        <w:tblW w:w="0" w:type="auto"/>
+        <w:tblInd w:w="0" w:type="dxa"/>
+        <w:tblLook w:val="04A0" w:firstRow="1" w:lastRow="0" w:firstColumn="1" w:lastColumn="0" w:noHBand="0" w:noVBand="1"/>
+      </w:tblPr>
+      <w:tblGrid>
+        <w:gridCol w:w="3006"/>
+        <w:gridCol w:w="3005"/>
+        <w:gridCol w:w="3006"/>
+      </w:tblGrid>
+      <w:tr>
+        <w:trPr>
+          <w:cnfStyle w:val="100000000000" w:firstRow="1" w:lastRow="0" w:firstColumn="0" w:lastColumn="0" w:oddVBand="0" w:evenVBand="0" w:oddHBand="0" w:evenHBand="0" w:firstRowFirstColumn="0" w:firstRowLastColumn="0" w:lastRowFirstColumn="0" w:lastRowLastColumn="0"/>
+        </w:trPr>
+        <w:tc>
+          <w:tcPr>
+            <w:cnfStyle w:val="001000000100" w:firstRow="0" w:lastRow="0" w:firstColumn="1" w:lastColumn="0" w:oddVBand="0" w:evenVBand="0" w:oddHBand="0" w:evenHBand="0" w:firstRowFirstColumn="1" w:firstRowLastColumn="0" w:lastRowFirstColumn="0" w:lastRowLastColumn="0"/>
+            <w:tcW w:w="3006" w:type="dxa"/>
+          </w:tcPr>
+          <w:p>
+            <w:pPr>
+              <w:rPr>
+                <w:b/>
+              </w:rPr>
+            </w:pPr>
+            <w:r>
+              <w:rPr>
+                <w:b/>
+                <w:sz w:val="26"/>
+              </w:rPr>
+              <w:t>STEP</w:t>
+            </w:r>
+          </w:p>
+        </w:tc>
+        <w:tc>
+          <w:tcPr>
+            <w:tcW w:w="3005" w:type="dxa"/>
+          </w:tcPr>
+          <w:p>
+            <w:pPr>
+              <w:cnfStyle w:val="100000000000" w:firstRow="1" w:lastRow="0" w:firstColumn="0" w:lastColumn="0" w:oddVBand="0" w:evenVBand="0" w:oddHBand="0" w:evenHBand="0" w:firstRowFirstColumn="0" w:firstRowLastColumn="0" w:lastRowFirstColumn="0" w:lastRowLastColumn="0"/>
+            </w:pPr>
+            <w:r>
+              <w:t>Action</w:t>
+            </w:r>
+          </w:p>
+        </w:tc>
+        <w:tc>
+          <w:tcPr>
+            <w:tcW w:w="3006" w:type="dxa"/>
+          </w:tcPr>
+          <w:p>
+            <w:pPr>
+              <w:cnfStyle w:val="100000000000" w:firstRow="1" w:lastRow="0" w:firstColumn="0" w:lastColumn="0" w:oddVBand="0" w:evenVBand="0" w:oddHBand="0" w:evenHBand="0" w:firstRowFirstColumn="0" w:firstRowLastColumn="0" w:lastRowFirstColumn="0" w:lastRowLastColumn="0"/>
+            </w:pPr>
+            <w:r>
+              <w:t>Expected Observation</w:t>
+            </w:r>
+          </w:p>
+        </w:tc>
+      </w:tr>
+      <w:tr>
+        <w:trPr>
+          <w:cnfStyle w:val="000000100000" w:firstRow="0" w:lastRow="0" w:firstColumn="0" w:lastColumn="0" w:oddVBand="0" w:evenVBand="0" w:oddHBand="1" w:evenHBand="0" w:firstRowFirstColumn="0" w:firstRowLastColumn="0" w:lastRowFirstColumn="0" w:lastRowLastColumn="0"/>
+        </w:trPr>
+        <w:tc>
+          <w:tcPr>
+            <w:cnfStyle w:val="001000000000" w:firstRow="0" w:lastRow="0" w:firstColumn="1" w:lastColumn="0" w:oddVBand="0" w:evenVBand="0" w:oddHBand="0" w:evenHBand="0" w:firstRowFirstColumn="0" w:firstRowLastColumn="0" w:lastRowFirstColumn="0" w:lastRowLastColumn="0"/>
+            <w:tcW w:w="3006" w:type="dxa"/>
+          </w:tcPr>
+          <w:p>
+            <w:r>
+              <w:t>1</w:t>
+            </w:r>
+          </w:p>
+        </w:tc>
+        <w:tc>
+          <w:tcPr>
+            <w:tcW w:w="3005" w:type="dxa"/>
+          </w:tcPr>
+          <w:p>
+            <w:pPr>
+              <w:cnfStyle w:val="000000100000" w:firstRow="0" w:lastRow="0" w:firstColumn="0" w:lastColumn="0" w:oddVBand="0" w:evenVBand="0" w:oddHBand="1" w:evenHBand="0" w:firstRowFirstColumn="0" w:firstRowLastColumn="0" w:lastRowFirstColumn="0" w:lastRowLastColumn="0"/>
+            </w:pPr>
+            <w:r>
+              <w:t>Turn on the system</w:t>
+            </w:r>
+          </w:p>
+        </w:tc>
+        <w:tc>
+          <w:tcPr>
+            <w:tcW w:w="3006" w:type="dxa"/>
+          </w:tcPr>
+          <w:p>
+            <w:pPr>
+              <w:cnfStyle w:val="000000100000" w:firstRow="0" w:lastRow="0" w:firstColumn="0" w:lastColumn="0" w:oddVBand="0" w:evenVBand="0" w:oddHBand="1" w:evenHBand="0" w:firstRowFirstColumn="0" w:firstRowLastColumn="0" w:lastRowFirstColumn="0" w:lastRowLastColumn="0"/>
+            </w:pPr>
+            <w:r>
+              <w:t>The system will start to display information to the screen</w:t>
+            </w:r>
+          </w:p>
+        </w:tc>
+      </w:tr>
+      <w:tr>
+        <w:tc>
+          <w:tcPr>
+            <w:cnfStyle w:val="001000000000" w:firstRow="0" w:lastRow="0" w:firstColumn="1" w:lastColumn="0" w:oddVBand="0" w:evenVBand="0" w:oddHBand="0" w:evenHBand="0" w:firstRowFirstColumn="0" w:firstRowLastColumn="0" w:lastRowFirstColumn="0" w:lastRowLastColumn="0"/>
+            <w:tcW w:w="3006" w:type="dxa"/>
+          </w:tcPr>
+          <w:p>
+            <w:r>
+              <w:t>2</w:t>
+            </w:r>
+          </w:p>
+        </w:tc>
+        <w:tc>
+          <w:tcPr>
+            <w:tcW w:w="3005" w:type="dxa"/>
+          </w:tcPr>
+          <w:p>
+            <w:pPr>
+              <w:cnfStyle w:val="000000000000" w:firstRow="0" w:lastRow="0" w:firstColumn="0" w:lastColumn="0" w:oddVBand="0" w:evenVBand="0" w:oddHBand="0" w:evenHBand="0" w:firstRowFirstColumn="0" w:firstRowLastColumn="0" w:lastRowFirstColumn="0" w:lastRowLastColumn="0"/>
+            </w:pPr>
+            <w:r>
+              <w:t>Wait</w:t>
+            </w:r>
+          </w:p>
+        </w:tc>
+        <w:tc>
+          <w:tcPr>
+            <w:tcW w:w="3006" w:type="dxa"/>
+          </w:tcPr>
+          <w:p>
+            <w:pPr>
+              <w:cnfStyle w:val="000000000000" w:firstRow="0" w:lastRow="0" w:firstColumn="0" w:lastColumn="0" w:oddVBand="0" w:evenVBand="0" w:oddHBand="0" w:evenHBand="0" w:firstRowFirstColumn="0" w:firstRowLastColumn="0" w:lastRowFirstColumn="0" w:lastRowLastColumn="0"/>
+            </w:pPr>
+            <w:r>
+              <w:t>The system will eventually be started</w:t>
+            </w:r>
+          </w:p>
+        </w:tc>
+      </w:tr>
+    </w:tbl>
+    <w:p>
+      <w:r>
+        <w:rPr>
+          <w:b/>
+        </w:rPr>
+        <w:t>Test Name</w:t>
+      </w:r>
+      <w:r>
+        <w:t>: PP_T2</w:t>
+      </w:r>
+      <w:r>
+        <w:br/>
+      </w:r>
+      <w:r>
+        <w:rPr>
+          <w:b/>
+        </w:rPr>
+        <w:t>Requirements Tested</w:t>
+      </w:r>
+      <w:r>
+        <w:t>: P2</w:t>
+      </w:r>
+      <w:r>
+        <w:br/>
+      </w:r>
+      <w:r>
+        <w:rPr>
+          <w:b/>
+        </w:rPr>
+        <w:t>Outline</w:t>
+      </w:r>
+      <w:r>
+        <w:t>: Ensure that the system tests the screen</w:t>
+      </w:r>
+      <w:r>
+        <w:br/>
+      </w:r>
+      <w:r>
+        <w:rPr>
+          <w:b/>
+        </w:rPr>
+        <w:t>Pre-requisites</w:t>
+      </w:r>
+      <w:r>
+        <w:t>: System is turned off</w:t>
+      </w:r>
+      <w:r>
+        <w:br/>
+      </w:r>
+      <w:r>
+        <w:rPr>
+          <w:b/>
+        </w:rPr>
+        <w:t>Method</w:t>
+      </w:r>
+      <w:r>
+        <w:t>:</w:t>
+      </w:r>
+    </w:p>
+    <w:tbl>
+      <w:tblPr>
+        <w:tblStyle w:val="PlainTable5"/>
+        <w:tblW w:w="0" w:type="auto"/>
+        <w:tblInd w:w="0" w:type="dxa"/>
+        <w:tblLook w:val="04A0" w:firstRow="1" w:lastRow="0" w:firstColumn="1" w:lastColumn="0" w:noHBand="0" w:noVBand="1"/>
+      </w:tblPr>
+      <w:tblGrid>
+        <w:gridCol w:w="3006"/>
+        <w:gridCol w:w="3005"/>
+        <w:gridCol w:w="3006"/>
+      </w:tblGrid>
+      <w:tr>
+        <w:trPr>
+          <w:cnfStyle w:val="100000000000" w:firstRow="1" w:lastRow="0" w:firstColumn="0" w:lastColumn="0" w:oddVBand="0" w:evenVBand="0" w:oddHBand="0" w:evenHBand="0" w:firstRowFirstColumn="0" w:firstRowLastColumn="0" w:lastRowFirstColumn="0" w:lastRowLastColumn="0"/>
+        </w:trPr>
+        <w:tc>
+          <w:tcPr>
+            <w:cnfStyle w:val="001000000100" w:firstRow="0" w:lastRow="0" w:firstColumn="1" w:lastColumn="0" w:oddVBand="0" w:evenVBand="0" w:oddHBand="0" w:evenHBand="0" w:firstRowFirstColumn="1" w:firstRowLastColumn="0" w:lastRowFirstColumn="0" w:lastRowLastColumn="0"/>
+            <w:tcW w:w="3006" w:type="dxa"/>
+          </w:tcPr>
+          <w:p>
+            <w:pPr>
+              <w:rPr>
+                <w:b/>
+              </w:rPr>
+            </w:pPr>
+            <w:r>
+              <w:rPr>
+                <w:b/>
+                <w:sz w:val="26"/>
+              </w:rPr>
+              <w:t>STEP</w:t>
+            </w:r>
+          </w:p>
+        </w:tc>
+        <w:tc>
+          <w:tcPr>
+            <w:tcW w:w="3005" w:type="dxa"/>
+          </w:tcPr>
+          <w:p>
+            <w:pPr>
+              <w:cnfStyle w:val="100000000000" w:firstRow="1" w:lastRow="0" w:firstColumn="0" w:lastColumn="0" w:oddVBand="0" w:evenVBand="0" w:oddHBand="0" w:evenHBand="0" w:firstRowFirstColumn="0" w:firstRowLastColumn="0" w:lastRowFirstColumn="0" w:lastRowLastColumn="0"/>
+            </w:pPr>
+            <w:r>
+              <w:t>Action</w:t>
+            </w:r>
+          </w:p>
+        </w:tc>
+        <w:tc>
+          <w:tcPr>
+            <w:tcW w:w="3006" w:type="dxa"/>
+          </w:tcPr>
+          <w:p>
+            <w:pPr>
+              <w:cnfStyle w:val="100000000000" w:firstRow="1" w:lastRow="0" w:firstColumn="0" w:lastColumn="0" w:oddVBand="0" w:evenVBand="0" w:oddHBand="0" w:evenHBand="0" w:firstRowFirstColumn="0" w:firstRowLastColumn="0" w:lastRowFirstColumn="0" w:lastRowLastColumn="0"/>
+            </w:pPr>
+            <w:r>
+              <w:t>Expected Observation</w:t>
+            </w:r>
+          </w:p>
+        </w:tc>
+      </w:tr>
+      <w:tr>
+        <w:trPr>
+          <w:cnfStyle w:val="000000100000" w:firstRow="0" w:lastRow="0" w:firstColumn="0" w:lastColumn="0" w:oddVBand="0" w:evenVBand="0" w:oddHBand="1" w:evenHBand="0" w:firstRowFirstColumn="0" w:firstRowLastColumn="0" w:lastRowFirstColumn="0" w:lastRowLastColumn="0"/>
+        </w:trPr>
+        <w:tc>
+          <w:tcPr>
+            <w:cnfStyle w:val="001000000000" w:firstRow="0" w:lastRow="0" w:firstColumn="1" w:lastColumn="0" w:oddVBand="0" w:evenVBand="0" w:oddHBand="0" w:evenHBand="0" w:firstRowFirstColumn="0" w:firstRowLastColumn="0" w:lastRowFirstColumn="0" w:lastRowLastColumn="0"/>
+            <w:tcW w:w="3006" w:type="dxa"/>
+          </w:tcPr>
+          <w:p>
+            <w:r>
+              <w:t>1</w:t>
+            </w:r>
+          </w:p>
+        </w:tc>
+        <w:tc>
+          <w:tcPr>
+            <w:tcW w:w="3005" w:type="dxa"/>
+          </w:tcPr>
+          <w:p>
+            <w:pPr>
+              <w:cnfStyle w:val="000000100000" w:firstRow="0" w:lastRow="0" w:firstColumn="0" w:lastColumn="0" w:oddVBand="0" w:evenVBand="0" w:oddHBand="1" w:evenHBand="0" w:firstRowFirstColumn="0" w:firstRowLastColumn="0" w:lastRowFirstColumn="0" w:lastRowLastColumn="0"/>
+            </w:pPr>
+            <w:r>
+              <w:t>Turn on the system</w:t>
+            </w:r>
+          </w:p>
+        </w:tc>
+        <w:tc>
+          <w:tcPr>
+            <w:tcW w:w="3006" w:type="dxa"/>
+          </w:tcPr>
+          <w:p>
+            <w:pPr>
+              <w:cnfStyle w:val="000000100000" w:firstRow="0" w:lastRow="0" w:firstColumn="0" w:lastColumn="0" w:oddVBand="0" w:evenVBand="0" w:oddHBand="1" w:evenHBand="0" w:firstRowFirstColumn="0" w:firstRowLastColumn="0" w:lastRowFirstColumn="0" w:lastRowLastColumn="0"/>
+            </w:pPr>
+            <w:r>
+              <w:t>The system will start to display characters on the screen</w:t>
+            </w:r>
+          </w:p>
+        </w:tc>
+      </w:tr>
+      <w:tr>
+        <w:tc>
+          <w:tcPr>
+            <w:cnfStyle w:val="001000000000" w:firstRow="0" w:lastRow="0" w:firstColumn="1" w:lastColumn="0" w:oddVBand="0" w:evenVBand="0" w:oddHBand="0" w:evenHBand="0" w:firstRowFirstColumn="0" w:firstRowLastColumn="0" w:lastRowFirstColumn="0" w:lastRowLastColumn="0"/>
+            <w:tcW w:w="3006" w:type="dxa"/>
+          </w:tcPr>
+          <w:p>
+            <w:r>
+              <w:t>2</w:t>
+            </w:r>
+          </w:p>
+        </w:tc>
+        <w:tc>
+          <w:tcPr>
+            <w:tcW w:w="3005" w:type="dxa"/>
+          </w:tcPr>
+          <w:p>
+            <w:pPr>
+              <w:cnfStyle w:val="000000000000" w:firstRow="0" w:lastRow="0" w:firstColumn="0" w:lastColumn="0" w:oddVBand="0" w:evenVBand="0" w:oddHBand="0" w:evenHBand="0" w:firstRowFirstColumn="0" w:firstRowLastColumn="0" w:lastRowFirstColumn="0" w:lastRowLastColumn="0"/>
+            </w:pPr>
+            <w:r>
+              <w:t>Wait</w:t>
+            </w:r>
+          </w:p>
+        </w:tc>
+        <w:tc>
+          <w:tcPr>
+            <w:tcW w:w="3006" w:type="dxa"/>
+          </w:tcPr>
+          <w:p>
+            <w:pPr>
+              <w:cnfStyle w:val="000000000000" w:firstRow="0" w:lastRow="0" w:firstColumn="0" w:lastColumn="0" w:oddVBand="0" w:evenVBand="0" w:oddHBand="0" w:evenHBand="0" w:firstRowFirstColumn="0" w:firstRowLastColumn="0" w:lastRowFirstColumn="0" w:lastRowLastColumn="0"/>
+            </w:pPr>
+            <w:r>
+              <w:t>Eventually, it’ll move on to the next test</w:t>
+            </w:r>
+          </w:p>
+        </w:tc>
+      </w:tr>
+    </w:tbl>
+    <w:p/>
+    <w:p>
+      <w:r>
+        <w:rPr>
+          <w:b/>
+        </w:rPr>
+        <w:t>Test Name</w:t>
+      </w:r>
+      <w:r>
+        <w:t>: PP_T3</w:t>
+      </w:r>
+      <w:r>
+        <w:br/>
+      </w:r>
+      <w:r>
+        <w:rPr>
+          <w:b/>
+        </w:rPr>
+        <w:t>Requirements Tested</w:t>
+      </w:r>
+      <w:r>
+        <w:t>: P3</w:t>
+      </w:r>
+      <w:r>
+        <w:br/>
+      </w:r>
+      <w:r>
+        <w:rPr>
+          <w:b/>
+        </w:rPr>
+        <w:t>Outline</w:t>
+      </w:r>
+      <w:r>
+        <w:t>: Ensure that the CPU instructions work correctly</w:t>
+      </w:r>
+      <w:r>
+        <w:br/>
+      </w:r>
+      <w:r>
+        <w:rPr>
+          <w:b/>
+        </w:rPr>
+        <w:t>Pre-requisites</w:t>
+      </w:r>
+      <w:r>
+        <w:t>: System is turned off</w:t>
+      </w:r>
+      <w:r>
+        <w:br/>
+      </w:r>
+      <w:r>
+        <w:rPr>
+          <w:b/>
+        </w:rPr>
+        <w:t>Method</w:t>
+      </w:r>
+      <w:r>
+        <w:t>:</w:t>
+      </w:r>
+    </w:p>
+    <w:tbl>
+      <w:tblPr>
+        <w:tblStyle w:val="PlainTable5"/>
+        <w:tblW w:w="0" w:type="auto"/>
+        <w:tblInd w:w="0" w:type="dxa"/>
+        <w:tblLook w:val="04A0" w:firstRow="1" w:lastRow="0" w:firstColumn="1" w:lastColumn="0" w:noHBand="0" w:noVBand="1"/>
+      </w:tblPr>
+      <w:tblGrid>
+        <w:gridCol w:w="3006"/>
+        <w:gridCol w:w="3005"/>
+        <w:gridCol w:w="3006"/>
+      </w:tblGrid>
+      <w:tr>
+        <w:trPr>
+          <w:cnfStyle w:val="100000000000" w:firstRow="1" w:lastRow="0" w:firstColumn="0" w:lastColumn="0" w:oddVBand="0" w:evenVBand="0" w:oddHBand="0" w:evenHBand="0" w:firstRowFirstColumn="0" w:firstRowLastColumn="0" w:lastRowFirstColumn="0" w:lastRowLastColumn="0"/>
+        </w:trPr>
+        <w:tc>
+          <w:tcPr>
+            <w:cnfStyle w:val="001000000100" w:firstRow="0" w:lastRow="0" w:firstColumn="1" w:lastColumn="0" w:oddVBand="0" w:evenVBand="0" w:oddHBand="0" w:evenHBand="0" w:firstRowFirstColumn="1" w:firstRowLastColumn="0" w:lastRowFirstColumn="0" w:lastRowLastColumn="0"/>
+            <w:tcW w:w="3006" w:type="dxa"/>
+          </w:tcPr>
+          <w:p>
+            <w:pPr>
+              <w:rPr>
+                <w:b/>
+              </w:rPr>
+            </w:pPr>
+            <w:r>
+              <w:rPr>
+                <w:b/>
+                <w:sz w:val="26"/>
+              </w:rPr>
+              <w:t>STEP</w:t>
+            </w:r>
+          </w:p>
+        </w:tc>
+        <w:tc>
+          <w:tcPr>
+            <w:tcW w:w="3005" w:type="dxa"/>
+          </w:tcPr>
+          <w:p>
+            <w:pPr>
+              <w:cnfStyle w:val="100000000000" w:firstRow="1" w:lastRow="0" w:firstColumn="0" w:lastColumn="0" w:oddVBand="0" w:evenVBand="0" w:oddHBand="0" w:evenHBand="0" w:firstRowFirstColumn="0" w:firstRowLastColumn="0" w:lastRowFirstColumn="0" w:lastRowLastColumn="0"/>
+            </w:pPr>
+            <w:r>
+              <w:t>Action</w:t>
+            </w:r>
+          </w:p>
+        </w:tc>
+        <w:tc>
+          <w:tcPr>
+            <w:tcW w:w="3006" w:type="dxa"/>
+          </w:tcPr>
+          <w:p>
+            <w:pPr>
+              <w:cnfStyle w:val="100000000000" w:firstRow="1" w:lastRow="0" w:firstColumn="0" w:lastColumn="0" w:oddVBand="0" w:evenVBand="0" w:oddHBand="0" w:evenHBand="0" w:firstRowFirstColumn="0" w:firstRowLastColumn="0" w:lastRowFirstColumn="0" w:lastRowLastColumn="0"/>
+            </w:pPr>
+            <w:r>
+              <w:t>Expected Observation</w:t>
+            </w:r>
+          </w:p>
+        </w:tc>
+      </w:tr>
+      <w:tr>
+        <w:trPr>
+          <w:cnfStyle w:val="000000100000" w:firstRow="0" w:lastRow="0" w:firstColumn="0" w:lastColumn="0" w:oddVBand="0" w:evenVBand="0" w:oddHBand="1" w:evenHBand="0" w:firstRowFirstColumn="0" w:firstRowLastColumn="0" w:lastRowFirstColumn="0" w:lastRowLastColumn="0"/>
+        </w:trPr>
+        <w:tc>
+          <w:tcPr>
+            <w:cnfStyle w:val="001000000000" w:firstRow="0" w:lastRow="0" w:firstColumn="1" w:lastColumn="0" w:oddVBand="0" w:evenVBand="0" w:oddHBand="0" w:evenHBand="0" w:firstRowFirstColumn="0" w:firstRowLastColumn="0" w:lastRowFirstColumn="0" w:lastRowLastColumn="0"/>
+            <w:tcW w:w="3006" w:type="dxa"/>
+          </w:tcPr>
+          <w:p>
+            <w:r>
+              <w:t>1</w:t>
+            </w:r>
+          </w:p>
+        </w:tc>
+        <w:tc>
+          <w:tcPr>
+            <w:tcW w:w="3005" w:type="dxa"/>
+          </w:tcPr>
+          <w:p>
+            <w:pPr>
+              <w:cnfStyle w:val="000000100000" w:firstRow="0" w:lastRow="0" w:firstColumn="0" w:lastColumn="0" w:oddVBand="0" w:evenVBand="0" w:oddHBand="1" w:evenHBand="0" w:firstRowFirstColumn="0" w:firstRowLastColumn="0" w:lastRowFirstColumn="0" w:lastRowLastColumn="0"/>
+            </w:pPr>
+            <w:r>
+              <w:t>Turn on the system</w:t>
+            </w:r>
+          </w:p>
+        </w:tc>
+        <w:tc>
+          <w:tcPr>
+            <w:tcW w:w="3006" w:type="dxa"/>
+          </w:tcPr>
+          <w:p>
+            <w:pPr>
+              <w:cnfStyle w:val="000000100000" w:firstRow="0" w:lastRow="0" w:firstColumn="0" w:lastColumn="0" w:oddVBand="0" w:evenVBand="0" w:oddHBand="1" w:evenHBand="0" w:firstRowFirstColumn="0" w:firstRowLastColumn="0" w:lastRowFirstColumn="0" w:lastRowLastColumn="0"/>
+            </w:pPr>
+            <w:r>
+              <w:t>Diagnostic information will be displayed on the screen relating to the jump instructions being tested</w:t>
+            </w:r>
+          </w:p>
+        </w:tc>
+      </w:tr>
+      <w:tr>
+        <w:tc>
+          <w:tcPr>
+            <w:cnfStyle w:val="001000000000" w:firstRow="0" w:lastRow="0" w:firstColumn="1" w:lastColumn="0" w:oddVBand="0" w:evenVBand="0" w:oddHBand="0" w:evenHBand="0" w:firstRowFirstColumn="0" w:firstRowLastColumn="0" w:lastRowFirstColumn="0" w:lastRowLastColumn="0"/>
+            <w:tcW w:w="3006" w:type="dxa"/>
+          </w:tcPr>
+          <w:p>
+            <w:r>
+              <w:t>2</w:t>
+            </w:r>
+          </w:p>
+        </w:tc>
+        <w:tc>
+          <w:tcPr>
+            <w:tcW w:w="3005" w:type="dxa"/>
+          </w:tcPr>
+          <w:p>
+            <w:pPr>
+              <w:cnfStyle w:val="000000000000" w:firstRow="0" w:lastRow="0" w:firstColumn="0" w:lastColumn="0" w:oddVBand="0" w:evenVBand="0" w:oddHBand="0" w:evenHBand="0" w:firstRowFirstColumn="0" w:firstRowLastColumn="0" w:lastRowFirstColumn="0" w:lastRowLastColumn="0"/>
+            </w:pPr>
+            <w:r>
+              <w:t>Wait</w:t>
+            </w:r>
+          </w:p>
+        </w:tc>
+        <w:tc>
+          <w:tcPr>
+            <w:tcW w:w="3006" w:type="dxa"/>
+          </w:tcPr>
+          <w:p>
+            <w:pPr>
+              <w:cnfStyle w:val="000000000000" w:firstRow="0" w:lastRow="0" w:firstColumn="0" w:lastColumn="0" w:oddVBand="0" w:evenVBand="0" w:oddHBand="0" w:evenHBand="0" w:firstRowFirstColumn="0" w:firstRowLastColumn="0" w:lastRowFirstColumn="0" w:lastRowLastColumn="0"/>
+            </w:pPr>
+            <w:r>
+              <w:t>Eventually the system will move onto the next test</w:t>
+            </w:r>
+          </w:p>
+        </w:tc>
+      </w:tr>
+    </w:tbl>
+    <w:p>
+      <w:r>
+        <w:rPr>
+          <w:b/>
+        </w:rPr>
+        <w:t>Test Name</w:t>
+      </w:r>
+      <w:r>
+        <w:t>: PP_T4</w:t>
+      </w:r>
+      <w:r>
+        <w:br/>
+      </w:r>
+      <w:r>
+        <w:rPr>
+          <w:b/>
+        </w:rPr>
+        <w:t>Requirements Tested</w:t>
+      </w:r>
+      <w:r>
+        <w:t>: P4</w:t>
+      </w:r>
+      <w:r>
+        <w:br/>
+      </w:r>
+      <w:r>
+        <w:rPr>
+          <w:b/>
+        </w:rPr>
+        <w:t>Outline</w:t>
+      </w:r>
+      <w:r>
+        <w:t>: Make sure the power is stable</w:t>
+      </w:r>
+      <w:r>
+        <w:br/>
+      </w:r>
+      <w:r>
+        <w:rPr>
+          <w:b/>
+        </w:rPr>
+        <w:t>Pre-requisites</w:t>
+      </w:r>
+      <w:r>
+        <w:t>: System is turned off</w:t>
+      </w:r>
+      <w:r>
+        <w:br/>
+      </w:r>
+      <w:r>
+        <w:rPr>
+          <w:b/>
+        </w:rPr>
+        <w:t>Method</w:t>
+      </w:r>
+      <w:r>
+        <w:t>:</w:t>
+      </w:r>
+    </w:p>
+    <w:tbl>
+      <w:tblPr>
+        <w:tblStyle w:val="PlainTable5"/>
+        <w:tblW w:w="0" w:type="auto"/>
+        <w:tblInd w:w="0" w:type="dxa"/>
+        <w:tblLook w:val="04A0" w:firstRow="1" w:lastRow="0" w:firstColumn="1" w:lastColumn="0" w:noHBand="0" w:noVBand="1"/>
+      </w:tblPr>
+      <w:tblGrid>
+        <w:gridCol w:w="3006"/>
+        <w:gridCol w:w="3005"/>
+        <w:gridCol w:w="3006"/>
+      </w:tblGrid>
+      <w:tr>
+        <w:trPr>
+          <w:cnfStyle w:val="100000000000" w:firstRow="1" w:lastRow="0" w:firstColumn="0" w:lastColumn="0" w:oddVBand="0" w:evenVBand="0" w:oddHBand="0" w:evenHBand="0" w:firstRowFirstColumn="0" w:firstRowLastColumn="0" w:lastRowFirstColumn="0" w:lastRowLastColumn="0"/>
+        </w:trPr>
+        <w:tc>
+          <w:tcPr>
+            <w:cnfStyle w:val="001000000100" w:firstRow="0" w:lastRow="0" w:firstColumn="1" w:lastColumn="0" w:oddVBand="0" w:evenVBand="0" w:oddHBand="0" w:evenHBand="0" w:firstRowFirstColumn="1" w:firstRowLastColumn="0" w:lastRowFirstColumn="0" w:lastRowLastColumn="0"/>
+            <w:tcW w:w="3006" w:type="dxa"/>
+          </w:tcPr>
+          <w:p>
+            <w:pPr>
+              <w:rPr>
+                <w:b/>
+              </w:rPr>
+            </w:pPr>
+            <w:r>
+              <w:rPr>
+                <w:b/>
+                <w:sz w:val="26"/>
+              </w:rPr>
+              <w:t>STEP</w:t>
+            </w:r>
+          </w:p>
+        </w:tc>
+        <w:tc>
+          <w:tcPr>
+            <w:tcW w:w="3005" w:type="dxa"/>
+          </w:tcPr>
+          <w:p>
+            <w:pPr>
+              <w:cnfStyle w:val="100000000000" w:firstRow="1" w:lastRow="0" w:firstColumn="0" w:lastColumn="0" w:oddVBand="0" w:evenVBand="0" w:oddHBand="0" w:evenHBand="0" w:firstRowFirstColumn="0" w:firstRowLastColumn="0" w:lastRowFirstColumn="0" w:lastRowLastColumn="0"/>
+            </w:pPr>
+            <w:r>
+              <w:t>Action</w:t>
+            </w:r>
+          </w:p>
+        </w:tc>
+        <w:tc>
+          <w:tcPr>
+            <w:tcW w:w="3006" w:type="dxa"/>
+          </w:tcPr>
+          <w:p>
+            <w:pPr>
+              <w:cnfStyle w:val="100000000000" w:firstRow="1" w:lastRow="0" w:firstColumn="0" w:lastColumn="0" w:oddVBand="0" w:evenVBand="0" w:oddHBand="0" w:evenHBand="0" w:firstRowFirstColumn="0" w:firstRowLastColumn="0" w:lastRowFirstColumn="0" w:lastRowLastColumn="0"/>
+            </w:pPr>
+            <w:r>
+              <w:t>Expected Observation</w:t>
+            </w:r>
+          </w:p>
+        </w:tc>
+      </w:tr>
+      <w:tr>
+        <w:trPr>
+          <w:cnfStyle w:val="000000100000" w:firstRow="0" w:lastRow="0" w:firstColumn="0" w:lastColumn="0" w:oddVBand="0" w:evenVBand="0" w:oddHBand="1" w:evenHBand="0" w:firstRowFirstColumn="0" w:firstRowLastColumn="0" w:lastRowFirstColumn="0" w:lastRowLastColumn="0"/>
+        </w:trPr>
+        <w:tc>
+          <w:tcPr>
+            <w:cnfStyle w:val="001000000000" w:firstRow="0" w:lastRow="0" w:firstColumn="1" w:lastColumn="0" w:oddVBand="0" w:evenVBand="0" w:oddHBand="0" w:evenHBand="0" w:firstRowFirstColumn="0" w:firstRowLastColumn="0" w:lastRowFirstColumn="0" w:lastRowLastColumn="0"/>
+            <w:tcW w:w="3006" w:type="dxa"/>
+          </w:tcPr>
+          <w:p>
+            <w:r>
+              <w:t>1</w:t>
+            </w:r>
+          </w:p>
+        </w:tc>
+        <w:tc>
+          <w:tcPr>
+            <w:tcW w:w="3005" w:type="dxa"/>
+          </w:tcPr>
+          <w:p>
+            <w:pPr>
+              <w:cnfStyle w:val="000000100000" w:firstRow="0" w:lastRow="0" w:firstColumn="0" w:lastColumn="0" w:oddVBand="0" w:evenVBand="0" w:oddHBand="1" w:evenHBand="0" w:firstRowFirstColumn="0" w:firstRowLastColumn="0" w:lastRowFirstColumn="0" w:lastRowLastColumn="0"/>
+            </w:pPr>
+            <w:r>
+              <w:t>Turn on the system</w:t>
+            </w:r>
+          </w:p>
+        </w:tc>
+        <w:tc>
+          <w:tcPr>
+            <w:tcW w:w="3006" w:type="dxa"/>
+          </w:tcPr>
+          <w:p>
+            <w:pPr>
+              <w:cnfStyle w:val="000000100000" w:firstRow="0" w:lastRow="0" w:firstColumn="0" w:lastColumn="0" w:oddVBand="0" w:evenVBand="0" w:oddHBand="1" w:evenHBand="0" w:firstRowFirstColumn="0" w:firstRowLastColumn="0" w:lastRowFirstColumn="0" w:lastRowLastColumn="0"/>
+            </w:pPr>
+            <w:r>
+              <w:t>System shows it is starting</w:t>
+            </w:r>
+          </w:p>
+        </w:tc>
+      </w:tr>
+      <w:tr>
+        <w:tc>
+          <w:tcPr>
+            <w:cnfStyle w:val="001000000000" w:firstRow="0" w:lastRow="0" w:firstColumn="1" w:lastColumn="0" w:oddVBand="0" w:evenVBand="0" w:oddHBand="0" w:evenHBand="0" w:firstRowFirstColumn="0" w:firstRowLastColumn="0" w:lastRowFirstColumn="0" w:lastRowLastColumn="0"/>
+            <w:tcW w:w="3006" w:type="dxa"/>
+          </w:tcPr>
+          <w:p>
+            <w:r>
+              <w:t>2</w:t>
+            </w:r>
+          </w:p>
+        </w:tc>
+        <w:tc>
+          <w:tcPr>
+            <w:tcW w:w="3005" w:type="dxa"/>
+          </w:tcPr>
+          <w:p>
+            <w:pPr>
+              <w:cnfStyle w:val="000000000000" w:firstRow="0" w:lastRow="0" w:firstColumn="0" w:lastColumn="0" w:oddVBand="0" w:evenVBand="0" w:oddHBand="0" w:evenHBand="0" w:firstRowFirstColumn="0" w:firstRowLastColumn="0" w:lastRowFirstColumn="0" w:lastRowLastColumn="0"/>
+            </w:pPr>
+            <w:r>
+              <w:t>Wait</w:t>
+            </w:r>
+          </w:p>
+        </w:tc>
+        <w:tc>
+          <w:tcPr>
+            <w:tcW w:w="3006" w:type="dxa"/>
+          </w:tcPr>
+          <w:p>
+            <w:pPr>
+              <w:cnfStyle w:val="000000000000" w:firstRow="0" w:lastRow="0" w:firstColumn="0" w:lastColumn="0" w:oddVBand="0" w:evenVBand="0" w:oddHBand="0" w:evenHBand="0" w:firstRowFirstColumn="0" w:firstRowLastColumn="0" w:lastRowFirstColumn="0" w:lastRowLastColumn="0"/>
+            </w:pPr>
+            <w:r>
+              <w:t>Information relating to the power supply is displayed</w:t>
+            </w:r>
+          </w:p>
+        </w:tc>
+      </w:tr>
+    </w:tbl>
+    <w:p/>
+    <w:p>
+      <w:r>
+        <w:rPr>
+          <w:b/>
+        </w:rPr>
+        <w:t>Test Name</w:t>
+      </w:r>
+      <w:r>
+        <w:t>: PP_T5</w:t>
+      </w:r>
+      <w:r>
+        <w:br/>
+      </w:r>
+      <w:r>
+        <w:rPr>
+          <w:b/>
+        </w:rPr>
+        <w:t>Requirements Tested</w:t>
+      </w:r>
+      <w:r>
+        <w:t>: P5</w:t>
+      </w:r>
+      <w:r>
+        <w:br/>
+      </w:r>
+      <w:r>
+        <w:rPr>
+          <w:b/>
+        </w:rPr>
+        <w:t>Outline</w:t>
+      </w:r>
+      <w:r>
+        <w:t>: Test the ROM to make sure everything is okay</w:t>
+      </w:r>
+      <w:r>
+        <w:br/>
+      </w:r>
+      <w:r>
+        <w:rPr>
+          <w:b/>
+        </w:rPr>
+        <w:t>Pre-requisites</w:t>
+      </w:r>
+      <w:r>
+        <w:t>: System is turned off</w:t>
+      </w:r>
+      <w:r>
+        <w:br/>
+      </w:r>
+      <w:r>
+        <w:rPr>
+          <w:b/>
+        </w:rPr>
+        <w:t>Method</w:t>
+      </w:r>
+      <w:r>
+        <w:t>:</w:t>
+      </w:r>
+    </w:p>
+    <w:tbl>
+      <w:tblPr>
+        <w:tblStyle w:val="PlainTable5"/>
+        <w:tblW w:w="0" w:type="auto"/>
+        <w:tblInd w:w="0" w:type="dxa"/>
+        <w:tblLook w:val="04A0" w:firstRow="1" w:lastRow="0" w:firstColumn="1" w:lastColumn="0" w:noHBand="0" w:noVBand="1"/>
+      </w:tblPr>
+      <w:tblGrid>
+        <w:gridCol w:w="3006"/>
+        <w:gridCol w:w="3005"/>
+        <w:gridCol w:w="3006"/>
+      </w:tblGrid>
+      <w:tr>
+        <w:trPr>
+          <w:cnfStyle w:val="100000000000" w:firstRow="1" w:lastRow="0" w:firstColumn="0" w:lastColumn="0" w:oddVBand="0" w:evenVBand="0" w:oddHBand="0" w:evenHBand="0" w:firstRowFirstColumn="0" w:firstRowLastColumn="0" w:lastRowFirstColumn="0" w:lastRowLastColumn="0"/>
+        </w:trPr>
+        <w:tc>
+          <w:tcPr>
+            <w:cnfStyle w:val="001000000100" w:firstRow="0" w:lastRow="0" w:firstColumn="1" w:lastColumn="0" w:oddVBand="0" w:evenVBand="0" w:oddHBand="0" w:evenHBand="0" w:firstRowFirstColumn="1" w:firstRowLastColumn="0" w:lastRowFirstColumn="0" w:lastRowLastColumn="0"/>
+            <w:tcW w:w="3006" w:type="dxa"/>
+          </w:tcPr>
+          <w:p>
+            <w:pPr>
+              <w:rPr>
+                <w:b/>
+              </w:rPr>
+            </w:pPr>
+            <w:r>
+              <w:rPr>
+                <w:b/>
+                <w:sz w:val="26"/>
+              </w:rPr>
+              <w:t>STEP</w:t>
+            </w:r>
+          </w:p>
+        </w:tc>
+        <w:tc>
+          <w:tcPr>
+            <w:tcW w:w="3005" w:type="dxa"/>
+          </w:tcPr>
+          <w:p>
+            <w:pPr>
+              <w:cnfStyle w:val="100000000000" w:firstRow="1" w:lastRow="0" w:firstColumn="0" w:lastColumn="0" w:oddVBand="0" w:evenVBand="0" w:oddHBand="0" w:evenHBand="0" w:firstRowFirstColumn="0" w:firstRowLastColumn="0" w:lastRowFirstColumn="0" w:lastRowLastColumn="0"/>
+            </w:pPr>
+            <w:r>
+              <w:t>Action</w:t>
+            </w:r>
+          </w:p>
+        </w:tc>
+        <w:tc>
+          <w:tcPr>
+            <w:tcW w:w="3006" w:type="dxa"/>
+          </w:tcPr>
+          <w:p>
+            <w:pPr>
+              <w:cnfStyle w:val="100000000000" w:firstRow="1" w:lastRow="0" w:firstColumn="0" w:lastColumn="0" w:oddVBand="0" w:evenVBand="0" w:oddHBand="0" w:evenHBand="0" w:firstRowFirstColumn="0" w:firstRowLastColumn="0" w:lastRowFirstColumn="0" w:lastRowLastColumn="0"/>
+            </w:pPr>
+            <w:r>
+              <w:t>Expected Observation</w:t>
+            </w:r>
+          </w:p>
+        </w:tc>
+      </w:tr>
+      <w:tr>
+        <w:trPr>
+          <w:cnfStyle w:val="000000100000" w:firstRow="0" w:lastRow="0" w:firstColumn="0" w:lastColumn="0" w:oddVBand="0" w:evenVBand="0" w:oddHBand="1" w:evenHBand="0" w:firstRowFirstColumn="0" w:firstRowLastColumn="0" w:lastRowFirstColumn="0" w:lastRowLastColumn="0"/>
+        </w:trPr>
+        <w:tc>
+          <w:tcPr>
+            <w:cnfStyle w:val="001000000000" w:firstRow="0" w:lastRow="0" w:firstColumn="1" w:lastColumn="0" w:oddVBand="0" w:evenVBand="0" w:oddHBand="0" w:evenHBand="0" w:firstRowFirstColumn="0" w:firstRowLastColumn="0" w:lastRowFirstColumn="0" w:lastRowLastColumn="0"/>
+            <w:tcW w:w="3006" w:type="dxa"/>
+          </w:tcPr>
+          <w:p>
+            <w:r>
+              <w:t>1</w:t>
+            </w:r>
+          </w:p>
+        </w:tc>
+        <w:tc>
+          <w:tcPr>
+            <w:tcW w:w="3005" w:type="dxa"/>
+          </w:tcPr>
+          <w:p>
+            <w:pPr>
+              <w:cnfStyle w:val="000000100000" w:firstRow="0" w:lastRow="0" w:firstColumn="0" w:lastColumn="0" w:oddVBand="0" w:evenVBand="0" w:oddHBand="1" w:evenHBand="0" w:firstRowFirstColumn="0" w:firstRowLastColumn="0" w:lastRowFirstColumn="0" w:lastRowLastColumn="0"/>
+            </w:pPr>
+            <w:r>
+              <w:t>Turn on the system</w:t>
+            </w:r>
+          </w:p>
+        </w:tc>
+        <w:tc>
+          <w:tcPr>
+            <w:tcW w:w="3006" w:type="dxa"/>
+          </w:tcPr>
+          <w:p>
+            <w:pPr>
+              <w:cnfStyle w:val="000000100000" w:firstRow="0" w:lastRow="0" w:firstColumn="0" w:lastColumn="0" w:oddVBand="0" w:evenVBand="0" w:oddHBand="1" w:evenHBand="0" w:firstRowFirstColumn="0" w:firstRowLastColumn="0" w:lastRowFirstColumn="0" w:lastRowLastColumn="0"/>
+            </w:pPr>
+            <w:r>
+              <w:t>System shows it is starting</w:t>
+            </w:r>
+          </w:p>
+        </w:tc>
+      </w:tr>
+      <w:tr>
+        <w:tc>
+          <w:tcPr>
+            <w:cnfStyle w:val="001000000000" w:firstRow="0" w:lastRow="0" w:firstColumn="1" w:lastColumn="0" w:oddVBand="0" w:evenVBand="0" w:oddHBand="0" w:evenHBand="0" w:firstRowFirstColumn="0" w:firstRowLastColumn="0" w:lastRowFirstColumn="0" w:lastRowLastColumn="0"/>
+            <w:tcW w:w="3006" w:type="dxa"/>
+          </w:tcPr>
+          <w:p>
+            <w:r>
+              <w:t>2</w:t>
+            </w:r>
+          </w:p>
+        </w:tc>
+        <w:tc>
+          <w:tcPr>
+            <w:tcW w:w="3005" w:type="dxa"/>
+          </w:tcPr>
+          <w:p>
+            <w:pPr>
+              <w:cnfStyle w:val="000000000000" w:firstRow="0" w:lastRow="0" w:firstColumn="0" w:lastColumn="0" w:oddVBand="0" w:evenVBand="0" w:oddHBand="0" w:evenHBand="0" w:firstRowFirstColumn="0" w:firstRowLastColumn="0" w:lastRowFirstColumn="0" w:lastRowLastColumn="0"/>
+            </w:pPr>
+            <w:r>
+              <w:t>Wait</w:t>
+            </w:r>
+          </w:p>
+        </w:tc>
+        <w:tc>
+          <w:tcPr>
+            <w:tcW w:w="3006" w:type="dxa"/>
+          </w:tcPr>
+          <w:p>
+            <w:pPr>
+              <w:cnfStyle w:val="000000000000" w:firstRow="0" w:lastRow="0" w:firstColumn="0" w:lastColumn="0" w:oddVBand="0" w:evenVBand="0" w:oddHBand="0" w:evenHBand="0" w:firstRowFirstColumn="0" w:firstRowLastColumn="0" w:lastRowFirstColumn="0" w:lastRowLastColumn="0"/>
+            </w:pPr>
+            <w:r>
+              <w:t>System shows ROM diagnostic information on the screen</w:t>
+            </w:r>
+          </w:p>
+        </w:tc>
+      </w:tr>
+    </w:tbl>
+    <w:p/>
+    <w:p>
+      <w:r>
+        <w:rPr>
+          <w:b/>
+        </w:rPr>
+        <w:t>Test Name</w:t>
+      </w:r>
+      <w:r>
+        <w:t>: PP_T6</w:t>
+      </w:r>
+      <w:r>
+        <w:br/>
+      </w:r>
+      <w:r>
+        <w:rPr>
+          <w:b/>
+        </w:rPr>
+        <w:t>Requirements Tested</w:t>
+      </w:r>
+      <w:r>
+        <w:t>: P6</w:t>
+      </w:r>
+      <w:r>
+        <w:br/>
+      </w:r>
+      <w:r>
+        <w:rPr>
+          <w:b/>
+        </w:rPr>
+        <w:t>Outline</w:t>
+      </w:r>
+      <w:r>
+        <w:t>: The POST/Power On tests should be able to run</w:t>
+      </w:r>
+      <w:r>
+        <w:br/>
+      </w:r>
+      <w:r>
+        <w:rPr>
+          <w:b/>
+        </w:rPr>
+        <w:t>Pre-requisites</w:t>
+      </w:r>
+      <w:r>
+        <w:t>: System is turned off</w:t>
+      </w:r>
+      <w:r>
+        <w:br/>
+      </w:r>
+      <w:r>
+        <w:rPr>
+          <w:b/>
+        </w:rPr>
+        <w:t>Method</w:t>
+      </w:r>
+      <w:r>
+        <w:t>:</w:t>
+      </w:r>
+    </w:p>
+    <w:tbl>
+      <w:tblPr>
+        <w:tblStyle w:val="PlainTable5"/>
+        <w:tblW w:w="0" w:type="auto"/>
+        <w:tblInd w:w="0" w:type="dxa"/>
+        <w:tblLook w:val="04A0" w:firstRow="1" w:lastRow="0" w:firstColumn="1" w:lastColumn="0" w:noHBand="0" w:noVBand="1"/>
+      </w:tblPr>
+      <w:tblGrid>
+        <w:gridCol w:w="3006"/>
+        <w:gridCol w:w="3005"/>
+        <w:gridCol w:w="3006"/>
+      </w:tblGrid>
+      <w:tr>
+        <w:trPr>
+          <w:cnfStyle w:val="100000000000" w:firstRow="1" w:lastRow="0" w:firstColumn="0" w:lastColumn="0" w:oddVBand="0" w:evenVBand="0" w:oddHBand="0" w:evenHBand="0" w:firstRowFirstColumn="0" w:firstRowLastColumn="0" w:lastRowFirstColumn="0" w:lastRowLastColumn="0"/>
+        </w:trPr>
+        <w:tc>
+          <w:tcPr>
+            <w:cnfStyle w:val="001000000100" w:firstRow="0" w:lastRow="0" w:firstColumn="1" w:lastColumn="0" w:oddVBand="0" w:evenVBand="0" w:oddHBand="0" w:evenHBand="0" w:firstRowFirstColumn="1" w:firstRowLastColumn="0" w:lastRowFirstColumn="0" w:lastRowLastColumn="0"/>
+            <w:tcW w:w="3006" w:type="dxa"/>
+          </w:tcPr>
+          <w:p>
+            <w:pPr>
+              <w:rPr>
+                <w:b/>
+              </w:rPr>
+            </w:pPr>
+            <w:r>
+              <w:rPr>
+                <w:b/>
+                <w:sz w:val="26"/>
+              </w:rPr>
+              <w:t>STEP</w:t>
+            </w:r>
+          </w:p>
+        </w:tc>
+        <w:tc>
+          <w:tcPr>
+            <w:tcW w:w="3005" w:type="dxa"/>
+          </w:tcPr>
+          <w:p>
+            <w:pPr>
+              <w:cnfStyle w:val="100000000000" w:firstRow="1" w:lastRow="0" w:firstColumn="0" w:lastColumn="0" w:oddVBand="0" w:evenVBand="0" w:oddHBand="0" w:evenHBand="0" w:firstRowFirstColumn="0" w:firstRowLastColumn="0" w:lastRowFirstColumn="0" w:lastRowLastColumn="0"/>
+            </w:pPr>
+            <w:r>
+              <w:t>Action</w:t>
+            </w:r>
+          </w:p>
+        </w:tc>
+        <w:tc>
+          <w:tcPr>
+            <w:tcW w:w="3006" w:type="dxa"/>
+          </w:tcPr>
+          <w:p>
+            <w:pPr>
+              <w:cnfStyle w:val="100000000000" w:firstRow="1" w:lastRow="0" w:firstColumn="0" w:lastColumn="0" w:oddVBand="0" w:evenVBand="0" w:oddHBand="0" w:evenHBand="0" w:firstRowFirstColumn="0" w:firstRowLastColumn="0" w:lastRowFirstColumn="0" w:lastRowLastColumn="0"/>
+            </w:pPr>
+            <w:r>
+              <w:t>Expected Observation</w:t>
+            </w:r>
+          </w:p>
+        </w:tc>
+      </w:tr>
+      <w:tr>
+        <w:trPr>
+          <w:cnfStyle w:val="000000100000" w:firstRow="0" w:lastRow="0" w:firstColumn="0" w:lastColumn="0" w:oddVBand="0" w:evenVBand="0" w:oddHBand="1" w:evenHBand="0" w:firstRowFirstColumn="0" w:firstRowLastColumn="0" w:lastRowFirstColumn="0" w:lastRowLastColumn="0"/>
+        </w:trPr>
+        <w:tc>
+          <w:tcPr>
+            <w:cnfStyle w:val="001000000000" w:firstRow="0" w:lastRow="0" w:firstColumn="1" w:lastColumn="0" w:oddVBand="0" w:evenVBand="0" w:oddHBand="0" w:evenHBand="0" w:firstRowFirstColumn="0" w:firstRowLastColumn="0" w:lastRowFirstColumn="0" w:lastRowLastColumn="0"/>
+            <w:tcW w:w="3006" w:type="dxa"/>
+          </w:tcPr>
+          <w:p>
+            <w:r>
+              <w:t>1</w:t>
+            </w:r>
+          </w:p>
+        </w:tc>
+        <w:tc>
+          <w:tcPr>
+            <w:tcW w:w="3005" w:type="dxa"/>
+          </w:tcPr>
+          <w:p>
+            <w:pPr>
+              <w:cnfStyle w:val="000000100000" w:firstRow="0" w:lastRow="0" w:firstColumn="0" w:lastColumn="0" w:oddVBand="0" w:evenVBand="0" w:oddHBand="1" w:evenHBand="0" w:firstRowFirstColumn="0" w:firstRowLastColumn="0" w:lastRowFirstColumn="0" w:lastRowLastColumn="0"/>
+            </w:pPr>
+            <w:r>
+              <w:t>Turn the system on</w:t>
+            </w:r>
+          </w:p>
+        </w:tc>
+        <w:tc>
+          <w:tcPr>
+            <w:tcW w:w="3006" w:type="dxa"/>
+          </w:tcPr>
+          <w:p>
+            <w:pPr>
+              <w:cnfStyle w:val="000000100000" w:firstRow="0" w:lastRow="0" w:firstColumn="0" w:lastColumn="0" w:oddVBand="0" w:evenVBand="0" w:oddHBand="1" w:evenHBand="0" w:firstRowFirstColumn="0" w:firstRowLastColumn="0" w:lastRowFirstColumn="0" w:lastRowLastColumn="0"/>
+            </w:pPr>
+            <w:r>
+              <w:t>The first test is run</w:t>
+            </w:r>
+          </w:p>
+        </w:tc>
+      </w:tr>
+      <w:tr>
+        <w:tc>
+          <w:tcPr>
+            <w:cnfStyle w:val="001000000000" w:firstRow="0" w:lastRow="0" w:firstColumn="1" w:lastColumn="0" w:oddVBand="0" w:evenVBand="0" w:oddHBand="0" w:evenHBand="0" w:firstRowFirstColumn="0" w:firstRowLastColumn="0" w:lastRowFirstColumn="0" w:lastRowLastColumn="0"/>
+            <w:tcW w:w="3006" w:type="dxa"/>
+          </w:tcPr>
+          <w:p>
+            <w:r>
+              <w:t>2</w:t>
+            </w:r>
+          </w:p>
+        </w:tc>
+        <w:tc>
+          <w:tcPr>
+            <w:tcW w:w="3005" w:type="dxa"/>
+          </w:tcPr>
+          <w:p>
+            <w:pPr>
+              <w:cnfStyle w:val="000000000000" w:firstRow="0" w:lastRow="0" w:firstColumn="0" w:lastColumn="0" w:oddVBand="0" w:evenVBand="0" w:oddHBand="0" w:evenHBand="0" w:firstRowFirstColumn="0" w:firstRowLastColumn="0" w:lastRowFirstColumn="0" w:lastRowLastColumn="0"/>
+            </w:pPr>
+            <w:r>
+              <w:t>Wait</w:t>
+            </w:r>
+          </w:p>
+        </w:tc>
+        <w:tc>
+          <w:tcPr>
+            <w:tcW w:w="3006" w:type="dxa"/>
+          </w:tcPr>
+          <w:p>
+            <w:pPr>
+              <w:cnfStyle w:val="000000000000" w:firstRow="0" w:lastRow="0" w:firstColumn="0" w:lastColumn="0" w:oddVBand="0" w:evenVBand="0" w:oddHBand="0" w:evenHBand="0" w:firstRowFirstColumn="0" w:firstRowLastColumn="0" w:lastRowFirstColumn="0" w:lastRowLastColumn="0"/>
+            </w:pPr>
+            <w:r>
+              <w:t>Each subsequent test is run one after another</w:t>
+            </w:r>
+          </w:p>
+        </w:tc>
+      </w:tr>
+      <w:tr>
+        <w:trPr>
+          <w:cnfStyle w:val="000000100000" w:firstRow="0" w:lastRow="0" w:firstColumn="0" w:lastColumn="0" w:oddVBand="0" w:evenVBand="0" w:oddHBand="1" w:evenHBand="0" w:firstRowFirstColumn="0" w:firstRowLastColumn="0" w:lastRowFirstColumn="0" w:lastRowLastColumn="0"/>
+        </w:trPr>
+        <w:tc>
+          <w:tcPr>
+            <w:cnfStyle w:val="001000000000" w:firstRow="0" w:lastRow="0" w:firstColumn="1" w:lastColumn="0" w:oddVBand="0" w:evenVBand="0" w:oddHBand="0" w:evenHBand="0" w:firstRowFirstColumn="0" w:firstRowLastColumn="0" w:lastRowFirstColumn="0" w:lastRowLastColumn="0"/>
+            <w:tcW w:w="3006" w:type="dxa"/>
+          </w:tcPr>
+          <w:p>
+            <w:r>
+              <w:t>3</w:t>
+            </w:r>
+          </w:p>
+        </w:tc>
+        <w:tc>
+          <w:tcPr>
+            <w:tcW w:w="3005" w:type="dxa"/>
+          </w:tcPr>
+          <w:p>
+            <w:pPr>
+              <w:cnfStyle w:val="000000100000" w:firstRow="0" w:lastRow="0" w:firstColumn="0" w:lastColumn="0" w:oddVBand="0" w:evenVBand="0" w:oddHBand="1" w:evenHBand="0" w:firstRowFirstColumn="0" w:firstRowLastColumn="0" w:lastRowFirstColumn="0" w:lastRowLastColumn="0"/>
+            </w:pPr>
+            <w:r>
+              <w:t>Wait</w:t>
+            </w:r>
+          </w:p>
+        </w:tc>
+        <w:tc>
+          <w:tcPr>
+            <w:tcW w:w="3006" w:type="dxa"/>
+          </w:tcPr>
+          <w:p>
+            <w:pPr>
+              <w:cnfStyle w:val="000000100000" w:firstRow="0" w:lastRow="0" w:firstColumn="0" w:lastColumn="0" w:oddVBand="0" w:evenVBand="0" w:oddHBand="1" w:evenHBand="0" w:firstRowFirstColumn="0" w:firstRowLastColumn="0" w:lastRowFirstColumn="0" w:lastRowLastColumn="0"/>
+            </w:pPr>
+            <w:r>
+              <w:t>All tests have been run and the system is in a sane state OR some diagnostic information is being displayed</w:t>
+            </w:r>
+          </w:p>
+        </w:tc>
+      </w:tr>
+    </w:tbl>
+    <w:p/>
+    <w:p>
+      <w:r>
+        <w:rPr>
+          <w:b/>
+        </w:rPr>
+        <w:t>Test Name</w:t>
+      </w:r>
+      <w:r>
+        <w:t>: PP_T7</w:t>
+      </w:r>
+      <w:r>
+        <w:br/>
+      </w:r>
+      <w:r>
+        <w:rPr>
+          <w:b/>
+        </w:rPr>
+        <w:t>Requirements Tested</w:t>
+      </w:r>
+      <w:r>
+        <w:t>: P7</w:t>
+      </w:r>
+      <w:r>
+        <w:br/>
+      </w:r>
+      <w:r>
+        <w:rPr>
+          <w:b/>
+        </w:rPr>
+        <w:t>Outline</w:t>
+      </w:r>
+      <w:r>
+        <w:t>: Check to make sure the buttons can be read from</w:t>
+      </w:r>
+      <w:r>
+        <w:br/>
+      </w:r>
+      <w:r>
+        <w:rPr>
+          <w:b/>
+        </w:rPr>
+        <w:t>Pre-requisites</w:t>
+      </w:r>
+      <w:r>
+        <w:t>: System is turned off</w:t>
+      </w:r>
+      <w:r>
+        <w:br/>
+      </w:r>
+      <w:r>
+        <w:rPr>
+          <w:b/>
+        </w:rPr>
+        <w:t>Method</w:t>
+      </w:r>
+      <w:r>
+        <w:t>:</w:t>
+      </w:r>
+    </w:p>
+    <w:tbl>
+      <w:tblPr>
+        <w:tblStyle w:val="PlainTable5"/>
+        <w:tblW w:w="0" w:type="auto"/>
+        <w:tblInd w:w="0" w:type="dxa"/>
+        <w:tblLook w:val="04A0" w:firstRow="1" w:lastRow="0" w:firstColumn="1" w:lastColumn="0" w:noHBand="0" w:noVBand="1"/>
+      </w:tblPr>
+      <w:tblGrid>
+        <w:gridCol w:w="3006"/>
+        <w:gridCol w:w="3005"/>
+        <w:gridCol w:w="3006"/>
+      </w:tblGrid>
+      <w:tr>
+        <w:trPr>
+          <w:cnfStyle w:val="100000000000" w:firstRow="1" w:lastRow="0" w:firstColumn="0" w:lastColumn="0" w:oddVBand="0" w:evenVBand="0" w:oddHBand="0" w:evenHBand="0" w:firstRowFirstColumn="0" w:firstRowLastColumn="0" w:lastRowFirstColumn="0" w:lastRowLastColumn="0"/>
+        </w:trPr>
+        <w:tc>
+          <w:tcPr>
+            <w:cnfStyle w:val="001000000100" w:firstRow="0" w:lastRow="0" w:firstColumn="1" w:lastColumn="0" w:oddVBand="0" w:evenVBand="0" w:oddHBand="0" w:evenHBand="0" w:firstRowFirstColumn="1" w:firstRowLastColumn="0" w:lastRowFirstColumn="0" w:lastRowLastColumn="0"/>
+            <w:tcW w:w="3006" w:type="dxa"/>
+          </w:tcPr>
+          <w:p>
+            <w:pPr>
+              <w:rPr>
+                <w:b/>
+              </w:rPr>
+            </w:pPr>
+            <w:r>
+              <w:rPr>
+                <w:b/>
+                <w:sz w:val="26"/>
+              </w:rPr>
+              <w:t>STEP</w:t>
+            </w:r>
+          </w:p>
+        </w:tc>
+        <w:tc>
+          <w:tcPr>
+            <w:tcW w:w="3005" w:type="dxa"/>
+          </w:tcPr>
+          <w:p>
+            <w:pPr>
+              <w:cnfStyle w:val="100000000000" w:firstRow="1" w:lastRow="0" w:firstColumn="0" w:lastColumn="0" w:oddVBand="0" w:evenVBand="0" w:oddHBand="0" w:evenHBand="0" w:firstRowFirstColumn="0" w:firstRowLastColumn="0" w:lastRowFirstColumn="0" w:lastRowLastColumn="0"/>
+            </w:pPr>
+            <w:r>
+              <w:t>Action</w:t>
+            </w:r>
+          </w:p>
+        </w:tc>
+        <w:tc>
+          <w:tcPr>
+            <w:tcW w:w="3006" w:type="dxa"/>
+          </w:tcPr>
+          <w:p>
+            <w:pPr>
+              <w:cnfStyle w:val="100000000000" w:firstRow="1" w:lastRow="0" w:firstColumn="0" w:lastColumn="0" w:oddVBand="0" w:evenVBand="0" w:oddHBand="0" w:evenHBand="0" w:firstRowFirstColumn="0" w:firstRowLastColumn="0" w:lastRowFirstColumn="0" w:lastRowLastColumn="0"/>
+            </w:pPr>
+            <w:r>
+              <w:t>Expected Observation</w:t>
+            </w:r>
+          </w:p>
+        </w:tc>
+      </w:tr>
+      <w:tr>
+        <w:trPr>
+          <w:cnfStyle w:val="000000100000" w:firstRow="0" w:lastRow="0" w:firstColumn="0" w:lastColumn="0" w:oddVBand="0" w:evenVBand="0" w:oddHBand="1" w:evenHBand="0" w:firstRowFirstColumn="0" w:firstRowLastColumn="0" w:lastRowFirstColumn="0" w:lastRowLastColumn="0"/>
+        </w:trPr>
+        <w:tc>
+          <w:tcPr>
+            <w:cnfStyle w:val="001000000000" w:firstRow="0" w:lastRow="0" w:firstColumn="1" w:lastColumn="0" w:oddVBand="0" w:evenVBand="0" w:oddHBand="0" w:evenHBand="0" w:firstRowFirstColumn="0" w:firstRowLastColumn="0" w:lastRowFirstColumn="0" w:lastRowLastColumn="0"/>
+            <w:tcW w:w="3006" w:type="dxa"/>
+          </w:tcPr>
+          <w:p>
+            <w:r>
+              <w:t>1</w:t>
+            </w:r>
+          </w:p>
+        </w:tc>
+        <w:tc>
+          <w:tcPr>
+            <w:tcW w:w="3005" w:type="dxa"/>
+          </w:tcPr>
+          <w:p>
+            <w:pPr>
+              <w:cnfStyle w:val="000000100000" w:firstRow="0" w:lastRow="0" w:firstColumn="0" w:lastColumn="0" w:oddVBand="0" w:evenVBand="0" w:oddHBand="1" w:evenHBand="0" w:firstRowFirstColumn="0" w:firstRowLastColumn="0" w:lastRowFirstColumn="0" w:lastRowLastColumn="0"/>
+            </w:pPr>
+            <w:r>
+              <w:t>Turn on the system</w:t>
+            </w:r>
+          </w:p>
+        </w:tc>
+        <w:tc>
+          <w:tcPr>
+            <w:tcW w:w="3006" w:type="dxa"/>
+          </w:tcPr>
+          <w:p>
+            <w:pPr>
+              <w:cnfStyle w:val="000000100000" w:firstRow="0" w:lastRow="0" w:firstColumn="0" w:lastColumn="0" w:oddVBand="0" w:evenVBand="0" w:oddHBand="1" w:evenHBand="0" w:firstRowFirstColumn="0" w:firstRowLastColumn="0" w:lastRowFirstColumn="0" w:lastRowLastColumn="0"/>
+            </w:pPr>
+            <w:r>
+              <w:t>The system shows it is starting</w:t>
+            </w:r>
+          </w:p>
+        </w:tc>
+      </w:tr>
+      <w:tr>
+        <w:tc>
+          <w:tcPr>
+            <w:cnfStyle w:val="001000000000" w:firstRow="0" w:lastRow="0" w:firstColumn="1" w:lastColumn="0" w:oddVBand="0" w:evenVBand="0" w:oddHBand="0" w:evenHBand="0" w:firstRowFirstColumn="0" w:firstRowLastColumn="0" w:lastRowFirstColumn="0" w:lastRowLastColumn="0"/>
+            <w:tcW w:w="3006" w:type="dxa"/>
+          </w:tcPr>
+          <w:p>
+            <w:r>
+              <w:t>2</w:t>
+            </w:r>
+          </w:p>
+        </w:tc>
+        <w:tc>
+          <w:tcPr>
+            <w:tcW w:w="3005" w:type="dxa"/>
+          </w:tcPr>
+          <w:p>
+            <w:pPr>
+              <w:cnfStyle w:val="000000000000" w:firstRow="0" w:lastRow="0" w:firstColumn="0" w:lastColumn="0" w:oddVBand="0" w:evenVBand="0" w:oddHBand="0" w:evenHBand="0" w:firstRowFirstColumn="0" w:firstRowLastColumn="0" w:lastRowFirstColumn="0" w:lastRowLastColumn="0"/>
+            </w:pPr>
+            <w:r>
+              <w:t>Ask for user input on both buttons</w:t>
+            </w:r>
+          </w:p>
+        </w:tc>
+        <w:tc>
+          <w:tcPr>
+            <w:tcW w:w="3006" w:type="dxa"/>
+          </w:tcPr>
+          <w:p>
+            <w:pPr>
+              <w:cnfStyle w:val="000000000000" w:firstRow="0" w:lastRow="0" w:firstColumn="0" w:lastColumn="0" w:oddVBand="0" w:evenVBand="0" w:oddHBand="0" w:evenHBand="0" w:firstRowFirstColumn="0" w:firstRowLastColumn="0" w:lastRowFirstColumn="0" w:lastRowLastColumn="0"/>
+            </w:pPr>
+            <w:r>
+              <w:t>The system confirms each button press and carries on</w:t>
+            </w:r>
+          </w:p>
+        </w:tc>
+      </w:tr>
+    </w:tbl>
+    <w:p/>
+    <w:p>
+      <w:r>
+        <w:rPr>
+          <w:b/>
+        </w:rPr>
+        <w:t>Test Name</w:t>
+      </w:r>
+      <w:r>
+        <w:t>: PP_T8</w:t>
+      </w:r>
+      <w:r>
+        <w:br/>
+      </w:r>
+      <w:r>
+        <w:rPr>
+          <w:b/>
+        </w:rPr>
+        <w:t>Requirements Tested</w:t>
+      </w:r>
+      <w:r>
+        <w:t>: P8</w:t>
+      </w:r>
+      <w:r>
+        <w:br/>
+      </w:r>
+      <w:r>
+        <w:rPr>
+          <w:b/>
+        </w:rPr>
+        <w:t>Outline</w:t>
+      </w:r>
+      <w:r>
+        <w:t>: Check network interface</w:t>
+      </w:r>
+      <w:r>
+        <w:br/>
+      </w:r>
+      <w:r>
+        <w:rPr>
+          <w:b/>
+        </w:rPr>
+        <w:t>Pre-requisites</w:t>
+      </w:r>
+      <w:r>
+        <w:t>: System is turned off</w:t>
+      </w:r>
+      <w:r>
+        <w:br/>
+      </w:r>
+      <w:r>
+        <w:rPr>
+          <w:b/>
+        </w:rPr>
+        <w:t>Method</w:t>
+      </w:r>
+      <w:r>
+        <w:t>:</w:t>
+      </w:r>
+    </w:p>
+    <w:tbl>
+      <w:tblPr>
+        <w:tblStyle w:val="PlainTable5"/>
+        <w:tblW w:w="0" w:type="auto"/>
+        <w:tblInd w:w="0" w:type="dxa"/>
+        <w:tblLook w:val="04A0" w:firstRow="1" w:lastRow="0" w:firstColumn="1" w:lastColumn="0" w:noHBand="0" w:noVBand="1"/>
+      </w:tblPr>
+      <w:tblGrid>
+        <w:gridCol w:w="3006"/>
+        <w:gridCol w:w="3005"/>
+        <w:gridCol w:w="3006"/>
+      </w:tblGrid>
+      <w:tr>
+        <w:trPr>
+          <w:cnfStyle w:val="100000000000" w:firstRow="1" w:lastRow="0" w:firstColumn="0" w:lastColumn="0" w:oddVBand="0" w:evenVBand="0" w:oddHBand="0" w:evenHBand="0" w:firstRowFirstColumn="0" w:firstRowLastColumn="0" w:lastRowFirstColumn="0" w:lastRowLastColumn="0"/>
+        </w:trPr>
+        <w:tc>
+          <w:tcPr>
+            <w:cnfStyle w:val="001000000100" w:firstRow="0" w:lastRow="0" w:firstColumn="1" w:lastColumn="0" w:oddVBand="0" w:evenVBand="0" w:oddHBand="0" w:evenHBand="0" w:firstRowFirstColumn="1" w:firstRowLastColumn="0" w:lastRowFirstColumn="0" w:lastRowLastColumn="0"/>
+            <w:tcW w:w="3006" w:type="dxa"/>
+          </w:tcPr>
+          <w:p>
+            <w:pPr>
+              <w:rPr>
+                <w:b/>
+              </w:rPr>
+            </w:pPr>
+            <w:r>
+              <w:rPr>
+                <w:b/>
+                <w:sz w:val="26"/>
+              </w:rPr>
+              <w:t>STEP</w:t>
+            </w:r>
+          </w:p>
+        </w:tc>
+        <w:tc>
+          <w:tcPr>
+            <w:tcW w:w="3005" w:type="dxa"/>
+          </w:tcPr>
+          <w:p>
+            <w:pPr>
+              <w:cnfStyle w:val="100000000000" w:firstRow="1" w:lastRow="0" w:firstColumn="0" w:lastColumn="0" w:oddVBand="0" w:evenVBand="0" w:oddHBand="0" w:evenHBand="0" w:firstRowFirstColumn="0" w:firstRowLastColumn="0" w:lastRowFirstColumn="0" w:lastRowLastColumn="0"/>
+            </w:pPr>
+            <w:r>
+              <w:t>Action</w:t>
+            </w:r>
+          </w:p>
+        </w:tc>
+        <w:tc>
+          <w:tcPr>
+            <w:tcW w:w="3006" w:type="dxa"/>
+          </w:tcPr>
+          <w:p>
+            <w:pPr>
+              <w:cnfStyle w:val="100000000000" w:firstRow="1" w:lastRow="0" w:firstColumn="0" w:lastColumn="0" w:oddVBand="0" w:evenVBand="0" w:oddHBand="0" w:evenHBand="0" w:firstRowFirstColumn="0" w:firstRowLastColumn="0" w:lastRowFirstColumn="0" w:lastRowLastColumn="0"/>
+            </w:pPr>
+            <w:r>
+              <w:t>Expected Observation</w:t>
+            </w:r>
+          </w:p>
+        </w:tc>
+      </w:tr>
+      <w:tr>
+        <w:trPr>
+          <w:cnfStyle w:val="000000100000" w:firstRow="0" w:lastRow="0" w:firstColumn="0" w:lastColumn="0" w:oddVBand="0" w:evenVBand="0" w:oddHBand="1" w:evenHBand="0" w:firstRowFirstColumn="0" w:firstRowLastColumn="0" w:lastRowFirstColumn="0" w:lastRowLastColumn="0"/>
+        </w:trPr>
+        <w:tc>
+          <w:tcPr>
+            <w:cnfStyle w:val="001000000000" w:firstRow="0" w:lastRow="0" w:firstColumn="1" w:lastColumn="0" w:oddVBand="0" w:evenVBand="0" w:oddHBand="0" w:evenHBand="0" w:firstRowFirstColumn="0" w:firstRowLastColumn="0" w:lastRowFirstColumn="0" w:lastRowLastColumn="0"/>
+            <w:tcW w:w="3006" w:type="dxa"/>
+          </w:tcPr>
+          <w:p>
+            <w:r>
+              <w:t>1</w:t>
+            </w:r>
+          </w:p>
+        </w:tc>
+        <w:tc>
+          <w:tcPr>
+            <w:tcW w:w="3005" w:type="dxa"/>
+          </w:tcPr>
+          <w:p>
+            <w:pPr>
+              <w:cnfStyle w:val="000000100000" w:firstRow="0" w:lastRow="0" w:firstColumn="0" w:lastColumn="0" w:oddVBand="0" w:evenVBand="0" w:oddHBand="1" w:evenHBand="0" w:firstRowFirstColumn="0" w:firstRowLastColumn="0" w:lastRowFirstColumn="0" w:lastRowLastColumn="0"/>
+            </w:pPr>
+            <w:r>
+              <w:t>Turn the system on</w:t>
+            </w:r>
+          </w:p>
+        </w:tc>
+        <w:tc>
+          <w:tcPr>
+            <w:tcW w:w="3006" w:type="dxa"/>
+          </w:tcPr>
+          <w:p>
+            <w:pPr>
+              <w:cnfStyle w:val="000000100000" w:firstRow="0" w:lastRow="0" w:firstColumn="0" w:lastColumn="0" w:oddVBand="0" w:evenVBand="0" w:oddHBand="1" w:evenHBand="0" w:firstRowFirstColumn="0" w:firstRowLastColumn="0" w:lastRowFirstColumn="0" w:lastRowLastColumn="0"/>
+            </w:pPr>
+            <w:r>
+              <w:t>System shows it is starting</w:t>
+            </w:r>
+          </w:p>
+        </w:tc>
+      </w:tr>
+      <w:tr>
+        <w:tc>
+          <w:tcPr>
+            <w:cnfStyle w:val="001000000000" w:firstRow="0" w:lastRow="0" w:firstColumn="1" w:lastColumn="0" w:oddVBand="0" w:evenVBand="0" w:oddHBand="0" w:evenHBand="0" w:firstRowFirstColumn="0" w:firstRowLastColumn="0" w:lastRowFirstColumn="0" w:lastRowLastColumn="0"/>
+            <w:tcW w:w="3006" w:type="dxa"/>
+          </w:tcPr>
+          <w:p>
+            <w:r>
+              <w:t>2</w:t>
+            </w:r>
+          </w:p>
+        </w:tc>
+        <w:tc>
+          <w:tcPr>
+            <w:tcW w:w="3005" w:type="dxa"/>
+          </w:tcPr>
+          <w:p>
+            <w:pPr>
+              <w:cnfStyle w:val="000000000000" w:firstRow="0" w:lastRow="0" w:firstColumn="0" w:lastColumn="0" w:oddVBand="0" w:evenVBand="0" w:oddHBand="0" w:evenHBand="0" w:firstRowFirstColumn="0" w:firstRowLastColumn="0" w:lastRowFirstColumn="0" w:lastRowLastColumn="0"/>
+            </w:pPr>
+            <w:r>
+              <w:t>Wait</w:t>
+            </w:r>
+          </w:p>
+        </w:tc>
+        <w:tc>
+          <w:tcPr>
+            <w:tcW w:w="3006" w:type="dxa"/>
+          </w:tcPr>
+          <w:p>
+            <w:pPr>
+              <w:cnfStyle w:val="000000000000" w:firstRow="0" w:lastRow="0" w:firstColumn="0" w:lastColumn="0" w:oddVBand="0" w:evenVBand="0" w:oddHBand="0" w:evenHBand="0" w:firstRowFirstColumn="0" w:firstRowLastColumn="0" w:lastRowFirstColumn="0" w:lastRowLastColumn="0"/>
+            </w:pPr>
+            <w:r>
+              <w:t>The system performs a Hardware check to see if there is an Ethernet or Wi-Fi</w:t>
+            </w:r>
+          </w:p>
+          <w:p>
+            <w:pPr>
+              <w:cnfStyle w:val="000000000000" w:firstRow="0" w:lastRow="0" w:firstColumn="0" w:lastColumn="0" w:oddVBand="0" w:evenVBand="0" w:oddHBand="0" w:evenHBand="0" w:firstRowFirstColumn="0" w:firstRowLastColumn="0" w:lastRowFirstColumn="0" w:lastRowLastColumn="0"/>
+            </w:pPr>
+            <w:r>
+              <w:t>Module</w:t>
+            </w:r>
+          </w:p>
+        </w:tc>
+      </w:tr>
+    </w:tbl>
+    <w:p>
+      <w:r>
+        <w:rPr>
+          <w:b/>
+        </w:rPr>
+        <w:t>Test Name</w:t>
+      </w:r>
+      <w:r>
+        <w:t>: PP_T9</w:t>
+      </w:r>
+      <w:r>
+        <w:br/>
+      </w:r>
+      <w:r>
+        <w:rPr>
+          <w:b/>
+        </w:rPr>
+        <w:t>Requirements Tested</w:t>
+      </w:r>
+      <w:r>
+        <w:t>: P9</w:t>
+      </w:r>
+      <w:r>
+        <w:br/>
+      </w:r>
+      <w:r>
+        <w:rPr>
+          <w:b/>
+        </w:rPr>
+        <w:t>Outline</w:t>
+      </w:r>
+      <w:r>
+        <w:t>: Check blue-tooth module</w:t>
+      </w:r>
+      <w:r>
+        <w:br/>
+      </w:r>
+      <w:r>
+        <w:rPr>
+          <w:b/>
+        </w:rPr>
+        <w:t>Pre-requisites</w:t>
+      </w:r>
+      <w:r>
+        <w:t>: System is turned off</w:t>
+      </w:r>
+      <w:r>
+        <w:br/>
+      </w:r>
+      <w:r>
+        <w:rPr>
+          <w:b/>
+        </w:rPr>
+        <w:t>Method</w:t>
+      </w:r>
+      <w:r>
+        <w:t>:</w:t>
+      </w:r>
+    </w:p>
+    <w:tbl>
+      <w:tblPr>
+        <w:tblStyle w:val="PlainTable5"/>
+        <w:tblW w:w="0" w:type="auto"/>
+        <w:tblInd w:w="0" w:type="dxa"/>
+        <w:tblLook w:val="04A0" w:firstRow="1" w:lastRow="0" w:firstColumn="1" w:lastColumn="0" w:noHBand="0" w:noVBand="1"/>
+      </w:tblPr>
+      <w:tblGrid>
+        <w:gridCol w:w="3006"/>
+        <w:gridCol w:w="3005"/>
+        <w:gridCol w:w="3006"/>
+      </w:tblGrid>
+      <w:tr>
+        <w:trPr>
+          <w:cnfStyle w:val="100000000000" w:firstRow="1" w:lastRow="0" w:firstColumn="0" w:lastColumn="0" w:oddVBand="0" w:evenVBand="0" w:oddHBand="0" w:evenHBand="0" w:firstRowFirstColumn="0" w:firstRowLastColumn="0" w:lastRowFirstColumn="0" w:lastRowLastColumn="0"/>
+        </w:trPr>
+        <w:tc>
+          <w:tcPr>
+            <w:cnfStyle w:val="001000000100" w:firstRow="0" w:lastRow="0" w:firstColumn="1" w:lastColumn="0" w:oddVBand="0" w:evenVBand="0" w:oddHBand="0" w:evenHBand="0" w:firstRowFirstColumn="1" w:firstRowLastColumn="0" w:lastRowFirstColumn="0" w:lastRowLastColumn="0"/>
+            <w:tcW w:w="3006" w:type="dxa"/>
+          </w:tcPr>
+          <w:p>
+            <w:pPr>
+              <w:rPr>
+                <w:b/>
+              </w:rPr>
+            </w:pPr>
+            <w:r>
+              <w:rPr>
+                <w:b/>
+                <w:sz w:val="26"/>
+              </w:rPr>
+              <w:t>STEP</w:t>
+            </w:r>
+          </w:p>
+        </w:tc>
+        <w:tc>
+          <w:tcPr>
+            <w:tcW w:w="3005" w:type="dxa"/>
+          </w:tcPr>
+          <w:p>
+            <w:pPr>
+              <w:cnfStyle w:val="100000000000" w:firstRow="1" w:lastRow="0" w:firstColumn="0" w:lastColumn="0" w:oddVBand="0" w:evenVBand="0" w:oddHBand="0" w:evenHBand="0" w:firstRowFirstColumn="0" w:firstRowLastColumn="0" w:lastRowFirstColumn="0" w:lastRowLastColumn="0"/>
+            </w:pPr>
+            <w:r>
+              <w:t>Action</w:t>
+            </w:r>
+          </w:p>
+        </w:tc>
+        <w:tc>
+          <w:tcPr>
+            <w:tcW w:w="3006" w:type="dxa"/>
+          </w:tcPr>
+          <w:p>
+            <w:pPr>
+              <w:cnfStyle w:val="100000000000" w:firstRow="1" w:lastRow="0" w:firstColumn="0" w:lastColumn="0" w:oddVBand="0" w:evenVBand="0" w:oddHBand="0" w:evenHBand="0" w:firstRowFirstColumn="0" w:firstRowLastColumn="0" w:lastRowFirstColumn="0" w:lastRowLastColumn="0"/>
+            </w:pPr>
+            <w:r>
+              <w:t>Expected Observation</w:t>
+            </w:r>
+          </w:p>
+        </w:tc>
+      </w:tr>
+      <w:tr>
+        <w:trPr>
+          <w:cnfStyle w:val="000000100000" w:firstRow="0" w:lastRow="0" w:firstColumn="0" w:lastColumn="0" w:oddVBand="0" w:evenVBand="0" w:oddHBand="1" w:evenHBand="0" w:firstRowFirstColumn="0" w:firstRowLastColumn="0" w:lastRowFirstColumn="0" w:lastRowLastColumn="0"/>
+        </w:trPr>
+        <w:tc>
+          <w:tcPr>
+            <w:cnfStyle w:val="001000000000" w:firstRow="0" w:lastRow="0" w:firstColumn="1" w:lastColumn="0" w:oddVBand="0" w:evenVBand="0" w:oddHBand="0" w:evenHBand="0" w:firstRowFirstColumn="0" w:firstRowLastColumn="0" w:lastRowFirstColumn="0" w:lastRowLastColumn="0"/>
+            <w:tcW w:w="3006" w:type="dxa"/>
+          </w:tcPr>
+          <w:p>
+            <w:r>
+              <w:t>1</w:t>
+            </w:r>
+          </w:p>
+        </w:tc>
+        <w:tc>
+          <w:tcPr>
+            <w:tcW w:w="3005" w:type="dxa"/>
+          </w:tcPr>
+          <w:p>
+            <w:pPr>
+              <w:cnfStyle w:val="000000100000" w:firstRow="0" w:lastRow="0" w:firstColumn="0" w:lastColumn="0" w:oddVBand="0" w:evenVBand="0" w:oddHBand="1" w:evenHBand="0" w:firstRowFirstColumn="0" w:firstRowLastColumn="0" w:lastRowFirstColumn="0" w:lastRowLastColumn="0"/>
+            </w:pPr>
+            <w:r>
+              <w:t>Turn on the system</w:t>
+            </w:r>
+          </w:p>
+        </w:tc>
+        <w:tc>
+          <w:tcPr>
+            <w:tcW w:w="3006" w:type="dxa"/>
+          </w:tcPr>
+          <w:p>
+            <w:pPr>
+              <w:cnfStyle w:val="000000100000" w:firstRow="0" w:lastRow="0" w:firstColumn="0" w:lastColumn="0" w:oddVBand="0" w:evenVBand="0" w:oddHBand="1" w:evenHBand="0" w:firstRowFirstColumn="0" w:firstRowLastColumn="0" w:lastRowFirstColumn="0" w:lastRowLastColumn="0"/>
+            </w:pPr>
+            <w:r>
+              <w:t>System shows it is starting</w:t>
+            </w:r>
+          </w:p>
+        </w:tc>
+      </w:tr>
+      <w:tr>
+        <w:tc>
+          <w:tcPr>
+            <w:cnfStyle w:val="001000000000" w:firstRow="0" w:lastRow="0" w:firstColumn="1" w:lastColumn="0" w:oddVBand="0" w:evenVBand="0" w:oddHBand="0" w:evenHBand="0" w:firstRowFirstColumn="0" w:firstRowLastColumn="0" w:lastRowFirstColumn="0" w:lastRowLastColumn="0"/>
+            <w:tcW w:w="3006" w:type="dxa"/>
+          </w:tcPr>
+          <w:p>
+            <w:r>
+              <w:t>2</w:t>
+            </w:r>
+          </w:p>
+        </w:tc>
+        <w:tc>
+          <w:tcPr>
+            <w:tcW w:w="3005" w:type="dxa"/>
+          </w:tcPr>
+          <w:p>
+            <w:pPr>
+              <w:cnfStyle w:val="000000000000" w:firstRow="0" w:lastRow="0" w:firstColumn="0" w:lastColumn="0" w:oddVBand="0" w:evenVBand="0" w:oddHBand="0" w:evenHBand="0" w:firstRowFirstColumn="0" w:firstRowLastColumn="0" w:lastRowFirstColumn="0" w:lastRowLastColumn="0"/>
+            </w:pPr>
+            <w:r>
+              <w:t>Wait</w:t>
+            </w:r>
+          </w:p>
+        </w:tc>
+        <w:tc>
+          <w:tcPr>
+            <w:tcW w:w="3006" w:type="dxa"/>
+          </w:tcPr>
+          <w:p>
+            <w:pPr>
+              <w:cnfStyle w:val="000000000000" w:firstRow="0" w:lastRow="0" w:firstColumn="0" w:lastColumn="0" w:oddVBand="0" w:evenVBand="0" w:oddHBand="0" w:evenHBand="0" w:firstRowFirstColumn="0" w:firstRowLastColumn="0" w:lastRowFirstColumn="0" w:lastRowLastColumn="0"/>
+            </w:pPr>
+            <w:r>
+              <w:t>The system performs a Hardware check to see if there is a blue-tooth module installed</w:t>
+            </w:r>
+          </w:p>
+        </w:tc>
+      </w:tr>
+    </w:tbl>
+    <w:p/>
+    <w:p>
+      <w:r>
+        <w:rPr>
+          <w:b/>
+        </w:rPr>
+        <w:t>Test Name</w:t>
+      </w:r>
+      <w:r>
+        <w:t>: PP_T10</w:t>
+      </w:r>
+      <w:r>
+        <w:br/>
+      </w:r>
+      <w:r>
+        <w:rPr>
+          <w:b/>
+        </w:rPr>
+        <w:t>Requirements Tested</w:t>
+      </w:r>
+      <w:r>
+        <w:t>: P10, P1, P2, P3, P4, P5, P6, P7, P8, P9</w:t>
+      </w:r>
+      <w:r>
+        <w:br/>
+      </w:r>
+      <w:r>
+        <w:rPr>
+          <w:b/>
+        </w:rPr>
+        <w:t>Outline</w:t>
+      </w:r>
+      <w:r>
+        <w:t>: Perform all tests in sequence at system boot</w:t>
+      </w:r>
+      <w:r>
+        <w:br/>
+      </w:r>
+      <w:r>
+        <w:rPr>
+          <w:b/>
+        </w:rPr>
+        <w:t>Pre-requisites</w:t>
+      </w:r>
+      <w:r>
+        <w:t>: System is turned off</w:t>
+      </w:r>
+      <w:r>
+        <w:br/>
+      </w:r>
+      <w:r>
+        <w:rPr>
+          <w:b/>
+        </w:rPr>
+        <w:t>Method</w:t>
+      </w:r>
+      <w:r>
+        <w:t>:</w:t>
+      </w:r>
+      <w:r>
+        <w:tab/>
+      </w:r>
+    </w:p>
+    <w:tbl>
+      <w:tblPr>
+        <w:tblStyle w:val="PlainTable5"/>
+        <w:tblW w:w="0" w:type="auto"/>
+        <w:tblInd w:w="0" w:type="dxa"/>
+        <w:tblLook w:val="04A0" w:firstRow="1" w:lastRow="0" w:firstColumn="1" w:lastColumn="0" w:noHBand="0" w:noVBand="1"/>
+      </w:tblPr>
+      <w:tblGrid>
+        <w:gridCol w:w="3006"/>
+        <w:gridCol w:w="3005"/>
+        <w:gridCol w:w="3006"/>
+      </w:tblGrid>
+      <w:tr>
+        <w:trPr>
+          <w:cnfStyle w:val="100000000000" w:firstRow="1" w:lastRow="0" w:firstColumn="0" w:lastColumn="0" w:oddVBand="0" w:evenVBand="0" w:oddHBand="0" w:evenHBand="0" w:firstRowFirstColumn="0" w:firstRowLastColumn="0" w:lastRowFirstColumn="0" w:lastRowLastColumn="0"/>
+        </w:trPr>
+        <w:tc>
+          <w:tcPr>
+            <w:cnfStyle w:val="001000000100" w:firstRow="0" w:lastRow="0" w:firstColumn="1" w:lastColumn="0" w:oddVBand="0" w:evenVBand="0" w:oddHBand="0" w:evenHBand="0" w:firstRowFirstColumn="1" w:firstRowLastColumn="0" w:lastRowFirstColumn="0" w:lastRowLastColumn="0"/>
+            <w:tcW w:w="3006" w:type="dxa"/>
+          </w:tcPr>
+          <w:p>
+            <w:pPr>
+              <w:rPr>
+                <w:b/>
+              </w:rPr>
+            </w:pPr>
+            <w:r>
+              <w:rPr>
+                <w:b/>
+                <w:sz w:val="26"/>
+              </w:rPr>
+              <w:t>STEP</w:t>
+            </w:r>
+          </w:p>
+        </w:tc>
+        <w:tc>
+          <w:tcPr>
+            <w:tcW w:w="3005" w:type="dxa"/>
+          </w:tcPr>
+          <w:p>
+            <w:pPr>
+              <w:cnfStyle w:val="100000000000" w:firstRow="1" w:lastRow="0" w:firstColumn="0" w:lastColumn="0" w:oddVBand="0" w:evenVBand="0" w:oddHBand="0" w:evenHBand="0" w:firstRowFirstColumn="0" w:firstRowLastColumn="0" w:lastRowFirstColumn="0" w:lastRowLastColumn="0"/>
+            </w:pPr>
+            <w:r>
+              <w:t>Action</w:t>
+            </w:r>
+          </w:p>
+        </w:tc>
+        <w:tc>
+          <w:tcPr>
+            <w:tcW w:w="3006" w:type="dxa"/>
+          </w:tcPr>
+          <w:p>
+            <w:pPr>
+              <w:cnfStyle w:val="100000000000" w:firstRow="1" w:lastRow="0" w:firstColumn="0" w:lastColumn="0" w:oddVBand="0" w:evenVBand="0" w:oddHBand="0" w:evenHBand="0" w:firstRowFirstColumn="0" w:firstRowLastColumn="0" w:lastRowFirstColumn="0" w:lastRowLastColumn="0"/>
+            </w:pPr>
+            <w:r>
+              <w:t>Expected Observation</w:t>
+            </w:r>
+          </w:p>
+        </w:tc>
+      </w:tr>
+      <w:tr>
+        <w:trPr>
+          <w:cnfStyle w:val="000000100000" w:firstRow="0" w:lastRow="0" w:firstColumn="0" w:lastColumn="0" w:oddVBand="0" w:evenVBand="0" w:oddHBand="1" w:evenHBand="0" w:firstRowFirstColumn="0" w:firstRowLastColumn="0" w:lastRowFirstColumn="0" w:lastRowLastColumn="0"/>
+        </w:trPr>
+        <w:tc>
+          <w:tcPr>
+            <w:cnfStyle w:val="001000000000" w:firstRow="0" w:lastRow="0" w:firstColumn="1" w:lastColumn="0" w:oddVBand="0" w:evenVBand="0" w:oddHBand="0" w:evenHBand="0" w:firstRowFirstColumn="0" w:firstRowLastColumn="0" w:lastRowFirstColumn="0" w:lastRowLastColumn="0"/>
+            <w:tcW w:w="3006" w:type="dxa"/>
+          </w:tcPr>
+          <w:p>
+            <w:r>
+              <w:t>1</w:t>
+            </w:r>
+          </w:p>
+        </w:tc>
+        <w:tc>
+          <w:tcPr>
+            <w:tcW w:w="3005" w:type="dxa"/>
+          </w:tcPr>
+          <w:p>
+            <w:pPr>
+              <w:cnfStyle w:val="000000100000" w:firstRow="0" w:lastRow="0" w:firstColumn="0" w:lastColumn="0" w:oddVBand="0" w:evenVBand="0" w:oddHBand="1" w:evenHBand="0" w:firstRowFirstColumn="0" w:firstRowLastColumn="0" w:lastRowFirstColumn="0" w:lastRowLastColumn="0"/>
+            </w:pPr>
+            <w:r>
+              <w:t>Turn on the system.</w:t>
+            </w:r>
+          </w:p>
+        </w:tc>
+        <w:tc>
+          <w:tcPr>
+            <w:tcW w:w="3006" w:type="dxa"/>
+          </w:tcPr>
+          <w:p>
+            <w:pPr>
+              <w:cnfStyle w:val="000000100000" w:firstRow="0" w:lastRow="0" w:firstColumn="0" w:lastColumn="0" w:oddVBand="0" w:evenVBand="0" w:oddHBand="1" w:evenHBand="0" w:firstRowFirstColumn="0" w:firstRowLastColumn="0" w:lastRowFirstColumn="0" w:lastRowLastColumn="0"/>
+            </w:pPr>
+            <w:r>
+              <w:t>The system shows it has begun booting using the LEDs</w:t>
+            </w:r>
+          </w:p>
+        </w:tc>
+      </w:tr>
+      <w:tr>
+        <w:tc>
+          <w:tcPr>
+            <w:cnfStyle w:val="001000000000" w:firstRow="0" w:lastRow="0" w:firstColumn="1" w:lastColumn="0" w:oddVBand="0" w:evenVBand="0" w:oddHBand="0" w:evenHBand="0" w:firstRowFirstColumn="0" w:firstRowLastColumn="0" w:lastRowFirstColumn="0" w:lastRowLastColumn="0"/>
+            <w:tcW w:w="3006" w:type="dxa"/>
+          </w:tcPr>
+          <w:p>
+            <w:r>
+              <w:t>2</w:t>
+            </w:r>
+          </w:p>
+        </w:tc>
+        <w:tc>
+          <w:tcPr>
+            <w:tcW w:w="3005" w:type="dxa"/>
+          </w:tcPr>
+          <w:p>
+            <w:pPr>
+              <w:cnfStyle w:val="000000000000" w:firstRow="0" w:lastRow="0" w:firstColumn="0" w:lastColumn="0" w:oddVBand="0" w:evenVBand="0" w:oddHBand="0" w:evenHBand="0" w:firstRowFirstColumn="0" w:firstRowLastColumn="0" w:lastRowFirstColumn="0" w:lastRowLastColumn="0"/>
+            </w:pPr>
+            <w:r>
+              <w:t>Wait</w:t>
+            </w:r>
+          </w:p>
+        </w:tc>
+        <w:tc>
+          <w:tcPr>
+            <w:tcW w:w="3006" w:type="dxa"/>
+          </w:tcPr>
+          <w:p>
+            <w:pPr>
+              <w:cnfStyle w:val="000000000000" w:firstRow="0" w:lastRow="0" w:firstColumn="0" w:lastColumn="0" w:oddVBand="0" w:evenVBand="0" w:oddHBand="0" w:evenHBand="0" w:firstRowFirstColumn="0" w:firstRowLastColumn="0" w:lastRowFirstColumn="0" w:lastRowLastColumn="0"/>
+            </w:pPr>
+            <w:r>
+              <w:t>Eventually the screen will begin to show POST diagnostic information</w:t>
+            </w:r>
+          </w:p>
+        </w:tc>
+      </w:tr>
+      <w:tr>
+        <w:trPr>
+          <w:cnfStyle w:val="000000100000" w:firstRow="0" w:lastRow="0" w:firstColumn="0" w:lastColumn="0" w:oddVBand="0" w:evenVBand="0" w:oddHBand="1" w:evenHBand="0" w:firstRowFirstColumn="0" w:firstRowLastColumn="0" w:lastRowFirstColumn="0" w:lastRowLastColumn="0"/>
+        </w:trPr>
+        <w:tc>
+          <w:tcPr>
+            <w:cnfStyle w:val="001000000000" w:firstRow="0" w:lastRow="0" w:firstColumn="1" w:lastColumn="0" w:oddVBand="0" w:evenVBand="0" w:oddHBand="0" w:evenHBand="0" w:firstRowFirstColumn="0" w:firstRowLastColumn="0" w:lastRowFirstColumn="0" w:lastRowLastColumn="0"/>
+            <w:tcW w:w="3006" w:type="dxa"/>
+          </w:tcPr>
+          <w:p>
+            <w:r>
+              <w:t>3</w:t>
+            </w:r>
+          </w:p>
+        </w:tc>
+        <w:tc>
+          <w:tcPr>
+            <w:tcW w:w="3005" w:type="dxa"/>
+          </w:tcPr>
+          <w:p>
+            <w:pPr>
+              <w:cnfStyle w:val="000000100000" w:firstRow="0" w:lastRow="0" w:firstColumn="0" w:lastColumn="0" w:oddVBand="0" w:evenVBand="0" w:oddHBand="1" w:evenHBand="0" w:firstRowFirstColumn="0" w:firstRowLastColumn="0" w:lastRowFirstColumn="0" w:lastRowLastColumn="0"/>
+            </w:pPr>
+            <w:r>
+              <w:t>Wait</w:t>
+            </w:r>
+          </w:p>
+        </w:tc>
+        <w:tc>
+          <w:tcPr>
+            <w:tcW w:w="3006" w:type="dxa"/>
+          </w:tcPr>
+          <w:p>
+            <w:pPr>
+              <w:cnfStyle w:val="000000100000" w:firstRow="0" w:lastRow="0" w:firstColumn="0" w:lastColumn="0" w:oddVBand="0" w:evenVBand="0" w:oddHBand="1" w:evenHBand="0" w:firstRowFirstColumn="0" w:firstRowLastColumn="0" w:lastRowFirstColumn="0" w:lastRowLastColumn="0"/>
+            </w:pPr>
+            <w:r>
+              <w:t>More tests will appear on the screen and completed one after another</w:t>
+            </w:r>
+          </w:p>
+        </w:tc>
+      </w:tr>
+      <w:tr>
+        <w:tc>
+          <w:tcPr>
+            <w:cnfStyle w:val="001000000000" w:firstRow="0" w:lastRow="0" w:firstColumn="1" w:lastColumn="0" w:oddVBand="0" w:evenVBand="0" w:oddHBand="0" w:evenHBand="0" w:firstRowFirstColumn="0" w:firstRowLastColumn="0" w:lastRowFirstColumn="0" w:lastRowLastColumn="0"/>
+            <w:tcW w:w="3006" w:type="dxa"/>
+          </w:tcPr>
+          <w:p>
+            <w:r>
+              <w:t>4</w:t>
+            </w:r>
+          </w:p>
+        </w:tc>
+        <w:tc>
+          <w:tcPr>
+            <w:tcW w:w="3005" w:type="dxa"/>
+          </w:tcPr>
+          <w:p>
+            <w:pPr>
+              <w:cnfStyle w:val="000000000000" w:firstRow="0" w:lastRow="0" w:firstColumn="0" w:lastColumn="0" w:oddVBand="0" w:evenVBand="0" w:oddHBand="0" w:evenHBand="0" w:firstRowFirstColumn="0" w:firstRowLastColumn="0" w:lastRowFirstColumn="0" w:lastRowLastColumn="0"/>
+            </w:pPr>
+            <w:r>
+              <w:t>Wait</w:t>
+            </w:r>
+          </w:p>
+        </w:tc>
+        <w:tc>
+          <w:tcPr>
+            <w:tcW w:w="3006" w:type="dxa"/>
+          </w:tcPr>
+          <w:p>
+            <w:pPr>
+              <w:cnfStyle w:val="000000000000" w:firstRow="0" w:lastRow="0" w:firstColumn="0" w:lastColumn="0" w:oddVBand="0" w:evenVBand="0" w:oddHBand="0" w:evenHBand="0" w:firstRowFirstColumn="0" w:firstRowLastColumn="0" w:lastRowFirstColumn="0" w:lastRowLastColumn="0"/>
+            </w:pPr>
+            <w:r>
+              <w:t>Eventually a splash screen will be displayed, and the user will be informed of any tests that may have failed.</w:t>
+            </w:r>
+          </w:p>
+        </w:tc>
+      </w:tr>
+    </w:tbl>
+    <w:p>
+      <w:pPr>
+        <w:pStyle w:val="Heading2"/>
+        <w:rPr>
+          <w:rFonts w:cs="Calibri"/>
+        </w:rPr>
+      </w:pPr>
+    </w:p>
+    <w:p>
+      <w:pPr>
+        <w:pStyle w:val="Heading2"/>
+        <w:rPr>
+          <w:b/>
+          <w:sz w:val="32"/>
+        </w:rPr>
+      </w:pPr>
+      <w:bookmarkStart w:id="4" w:name="_GoBack"/>
+      <w:r>
+        <w:rPr>
+          <w:rFonts w:cs="Calibri"/>
+          <w:b/>
+          <w:sz w:val="32"/>
+        </w:rPr>
+        <w:t>Sphygmomanometer (Blood Pressure)</w:t>
+      </w:r>
+      <w:bookmarkEnd w:id="1"/>
+      <w:bookmarkEnd w:id="2"/>
+    </w:p>
+    <w:bookmarkEnd w:id="4"/>
+    <w:p>
       <w:r>
         <w:rPr>
           <w:rFonts w:cstheme="minorHAnsi"/>
@@ -849,29 +4646,21 @@
         <w:rPr>
           <w:rFonts w:cstheme="minorHAnsi"/>
         </w:rPr>
-        <w:t xml:space="preserve">: B1, B2, B3, </w:t>
-      </w:r>
-      <w:proofErr w:type="gramStart"/>
+        <w:t>: B1, B2, B3, B6</w:t>
+      </w:r>
       <w:r>
         <w:rPr>
           <w:rFonts w:cstheme="minorHAnsi"/>
         </w:rPr>
-        <w:t>B6</w:t>
+        <w:br/>
       </w:r>
       <w:r>
         <w:rPr>
           <w:rFonts w:cstheme="minorHAnsi"/>
-        </w:rPr>
-        <w:br/>
-      </w:r>
-      <w:r>
-        <w:rPr>
-          <w:rFonts w:cstheme="minorHAnsi"/>
           <w:b/>
         </w:rPr>
         <w:t>Outline</w:t>
       </w:r>
-      <w:proofErr w:type="gramEnd"/>
       <w:r>
         <w:rPr>
           <w:rFonts w:cstheme="minorHAnsi"/>
@@ -1632,7 +5421,6 @@
           <w:rFonts w:ascii="Calibri" w:hAnsi="Calibri" w:cstheme="minorHAnsi"/>
           <w:b/>
         </w:rPr>
-        <w:lastRenderedPageBreak/>
         <w:t>Outline</w:t>
       </w:r>
       <w:r>
@@ -1953,10 +5741,7 @@
         </w:tc>
       </w:tr>
     </w:tbl>
-    <w:p>
-      <w:bookmarkStart w:id="2" w:name="_GoBack"/>
-      <w:bookmarkEnd w:id="2"/>
-    </w:p>
+    <w:p/>
     <w:sectPr>
       <w:pgSz w:w="11906" w:h="16838"/>
       <w:pgMar w:top="1440" w:right="1440" w:bottom="1440" w:left="1440" w:header="708" w:footer="708" w:gutter="0"/>
@@ -1968,7 +5753,7 @@
 </file>
 
 <file path=word/styles.xml><?xml version="1.0" encoding="utf-8"?>
-<w:styles xmlns:mc="http://schemas.openxmlformats.org/markup-compatibility/2006" xmlns:r="http://schemas.openxmlformats.org/officeDocument/2006/relationships" xmlns:w="http://schemas.openxmlformats.org/wordprocessingml/2006/main" xmlns:w14="http://schemas.microsoft.com/office/word/2010/wordml" xmlns:w15="http://schemas.microsoft.com/office/word/2012/wordml" mc:Ignorable="w14 w15">
+<w:styles xmlns:mc="http://schemas.openxmlformats.org/markup-compatibility/2006" xmlns:r="http://schemas.openxmlformats.org/officeDocument/2006/relationships" xmlns:w="http://schemas.openxmlformats.org/wordprocessingml/2006/main" xmlns:w14="http://schemas.microsoft.com/office/word/2010/wordml" xmlns:w15="http://schemas.microsoft.com/office/word/2012/wordml" xmlns:w16se="http://schemas.microsoft.com/office/word/2015/wordml/symex" mc:Ignorable="w14 w15 w16se">
   <w:docDefaults>
     <w:rPrDefault>
       <w:rPr>
@@ -2051,7 +5836,7 @@
     <w:lsdException w:name="Closing" w:semiHidden="1" w:unhideWhenUsed="1"/>
     <w:lsdException w:name="Signature" w:semiHidden="1" w:unhideWhenUsed="1"/>
     <w:lsdException w:name="Default Paragraph Font" w:semiHidden="1" w:uiPriority="1" w:unhideWhenUsed="1"/>
-    <w:lsdException w:name="Body Text" w:semiHidden="1" w:unhideWhenUsed="1"/>
+    <w:lsdException w:name="Body Text" w:semiHidden="1" w:uiPriority="0" w:unhideWhenUsed="1"/>
     <w:lsdException w:name="Body Text Indent" w:semiHidden="1" w:unhideWhenUsed="1"/>
     <w:lsdException w:name="List Continue" w:semiHidden="1" w:unhideWhenUsed="1"/>
     <w:lsdException w:name="List Continue 2" w:semiHidden="1" w:unhideWhenUsed="1"/>
@@ -2371,6 +6156,27 @@
       <w:lang w:val="en-US"/>
     </w:rPr>
   </w:style>
+  <w:style w:type="paragraph" w:styleId="Heading1">
+    <w:name w:val="heading 1"/>
+    <w:basedOn w:val="Normal"/>
+    <w:next w:val="Normal"/>
+    <w:link w:val="Heading1Char"/>
+    <w:uiPriority w:val="9"/>
+    <w:qFormat/>
+    <w:rsid w:val="00A178E4"/>
+    <w:pPr>
+      <w:keepNext/>
+      <w:keepLines/>
+      <w:spacing w:before="240"/>
+      <w:outlineLvl w:val="0"/>
+    </w:pPr>
+    <w:rPr>
+      <w:rFonts w:asciiTheme="majorHAnsi" w:eastAsiaTheme="majorEastAsia" w:hAnsiTheme="majorHAnsi" w:cstheme="majorBidi"/>
+      <w:color w:val="2E74B5" w:themeColor="accent1" w:themeShade="BF"/>
+      <w:sz w:val="32"/>
+      <w:szCs w:val="32"/>
+    </w:rPr>
+  </w:style>
   <w:style w:type="paragraph" w:styleId="Heading2">
     <w:name w:val="heading 2"/>
     <w:basedOn w:val="Normal"/>
@@ -2615,6 +6421,103 @@
         </w:tcBorders>
       </w:tcPr>
     </w:tblStylePr>
+  </w:style>
+  <w:style w:type="paragraph" w:styleId="BodyText">
+    <w:name w:val="Body Text"/>
+    <w:basedOn w:val="Normal"/>
+    <w:link w:val="BodyTextChar"/>
+    <w:rsid w:val="00A178E4"/>
+    <w:pPr>
+      <w:spacing w:after="140" w:line="276" w:lineRule="auto"/>
+    </w:pPr>
+  </w:style>
+  <w:style w:type="character" w:customStyle="1" w:styleId="BodyTextChar">
+    <w:name w:val="Body Text Char"/>
+    <w:basedOn w:val="DefaultParagraphFont"/>
+    <w:link w:val="BodyText"/>
+    <w:rsid w:val="00A178E4"/>
+    <w:rPr>
+      <w:rFonts w:ascii="Times New Roman" w:eastAsia="Arial Unicode MS" w:hAnsi="Times New Roman" w:cs="Times New Roman"/>
+      <w:sz w:val="24"/>
+      <w:szCs w:val="24"/>
+      <w:lang w:val="en-US"/>
+    </w:rPr>
+  </w:style>
+  <w:style w:type="character" w:styleId="IntenseEmphasis">
+    <w:name w:val="Intense Emphasis"/>
+    <w:basedOn w:val="DefaultParagraphFont"/>
+    <w:uiPriority w:val="21"/>
+    <w:qFormat/>
+    <w:rsid w:val="00A178E4"/>
+    <w:rPr>
+      <w:i/>
+      <w:iCs/>
+      <w:color w:val="5B9BD5" w:themeColor="accent1"/>
+    </w:rPr>
+  </w:style>
+  <w:style w:type="character" w:customStyle="1" w:styleId="Heading1Char">
+    <w:name w:val="Heading 1 Char"/>
+    <w:basedOn w:val="DefaultParagraphFont"/>
+    <w:link w:val="Heading1"/>
+    <w:uiPriority w:val="9"/>
+    <w:qFormat/>
+    <w:rsid w:val="00A178E4"/>
+    <w:rPr>
+      <w:rFonts w:asciiTheme="majorHAnsi" w:eastAsiaTheme="majorEastAsia" w:hAnsiTheme="majorHAnsi" w:cstheme="majorBidi"/>
+      <w:color w:val="2E74B5" w:themeColor="accent1" w:themeShade="BF"/>
+      <w:sz w:val="32"/>
+      <w:szCs w:val="32"/>
+      <w:lang w:val="en-US"/>
+    </w:rPr>
+  </w:style>
+  <w:style w:type="paragraph" w:styleId="TOCHeading">
+    <w:name w:val="TOC Heading"/>
+    <w:basedOn w:val="Heading1"/>
+    <w:next w:val="Normal"/>
+    <w:uiPriority w:val="39"/>
+    <w:unhideWhenUsed/>
+    <w:qFormat/>
+    <w:rsid w:val="00A178E4"/>
+    <w:pPr>
+      <w:spacing w:line="259" w:lineRule="auto"/>
+      <w:outlineLvl w:val="9"/>
+    </w:pPr>
+  </w:style>
+  <w:style w:type="paragraph" w:styleId="TOC2">
+    <w:name w:val="toc 2"/>
+    <w:basedOn w:val="Normal"/>
+    <w:next w:val="Normal"/>
+    <w:autoRedefine/>
+    <w:uiPriority w:val="39"/>
+    <w:unhideWhenUsed/>
+    <w:rsid w:val="00A178E4"/>
+    <w:pPr>
+      <w:spacing w:after="100"/>
+      <w:ind w:left="240"/>
+    </w:pPr>
+  </w:style>
+  <w:style w:type="paragraph" w:styleId="TOC1">
+    <w:name w:val="toc 1"/>
+    <w:basedOn w:val="Normal"/>
+    <w:next w:val="Normal"/>
+    <w:autoRedefine/>
+    <w:uiPriority w:val="39"/>
+    <w:unhideWhenUsed/>
+    <w:rsid w:val="00A178E4"/>
+    <w:pPr>
+      <w:spacing w:after="100"/>
+    </w:pPr>
+  </w:style>
+  <w:style w:type="character" w:styleId="Hyperlink">
+    <w:name w:val="Hyperlink"/>
+    <w:basedOn w:val="DefaultParagraphFont"/>
+    <w:uiPriority w:val="99"/>
+    <w:unhideWhenUsed/>
+    <w:rsid w:val="00A178E4"/>
+    <w:rPr>
+      <w:color w:val="0563C1" w:themeColor="hyperlink"/>
+      <w:u w:val="single"/>
+    </w:rPr>
   </w:style>
 </w:styles>
 </file>
@@ -2878,4 +6781,16 @@
     </a:ext>
   </a:extLst>
 </a:theme>
+</file>
+
+<file path=customXml/item1.xml><?xml version="1.0" encoding="utf-8"?>
+<b:Sources xmlns:b="http://schemas.openxmlformats.org/officeDocument/2006/bibliography" xmlns="http://schemas.openxmlformats.org/officeDocument/2006/bibliography" SelectedStyle="\APASixthEditionOfficeOnline.xsl" StyleName="APA" Version="6"/>
+</file>
+
+<file path=customXml/itemProps1.xml><?xml version="1.0" encoding="utf-8"?>
+<ds:datastoreItem xmlns:ds="http://schemas.openxmlformats.org/officeDocument/2006/customXml" ds:itemID="{EC9C7147-5A72-497D-B4F0-B2FDE7193213}">
+  <ds:schemaRefs>
+    <ds:schemaRef ds:uri="http://schemas.openxmlformats.org/officeDocument/2006/bibliography"/>
+  </ds:schemaRefs>
+</ds:datastoreItem>
 </file>
</xml_diff>